<commit_message>
Pflichtenheft externe Schnittstellen, interne Schnittstellen hinzugefügt
</commit_message>
<xml_diff>
--- a/pflichtenheft/Pflichtenheft und technische Spezifikation.docx
+++ b/pflichtenheft/Pflichtenheft und technische Spezifikation.docx
@@ -86,29 +86,8 @@
     </w:p>
     <w:p>
       <w:r>
-        <w:t>Anderson Lewis </w:t>
-      </w:r>
-      <w:proofErr w:type="spellStart"/>
-      <w:r>
-        <w:t>Orock</w:t>
-      </w:r>
-      <w:proofErr w:type="spellEnd"/>
-      <w:r>
-        <w:t> </w:t>
-      </w:r>
-      <w:proofErr w:type="spellStart"/>
-      <w:r>
-        <w:t>Soh</w:t>
-      </w:r>
-      <w:proofErr w:type="spellEnd"/>
-      <w:r>
-        <w:t> </w:t>
-      </w:r>
-      <w:proofErr w:type="spellStart"/>
-      <w:r>
-        <w:t>Talla</w:t>
-      </w:r>
-      <w:proofErr w:type="spellEnd"/>
+        <w:t>Anderson Lewis Orock Soh Talla</w:t>
+      </w:r>
     </w:p>
     <w:p>
       <w:r>
@@ -1519,15 +1498,7 @@
         <w:t>Desktop-Anwendung,</w:t>
       </w:r>
       <w:r>
-        <w:t xml:space="preserve"> die mit skalaren Trainingsdaten ein </w:t>
-      </w:r>
-      <w:proofErr w:type="spellStart"/>
-      <w:r>
-        <w:t>Machine</w:t>
-      </w:r>
-      <w:proofErr w:type="spellEnd"/>
-      <w:r>
-        <w:t xml:space="preserve"> Learning Modell trainiert und testet. Anschließend kann das damit erstellte Modell verwendet werden, um anhand neuer Daten das zu erwarteten Ergebnis zu schätzen. </w:t>
+        <w:t xml:space="preserve"> die mit skalaren Trainingsdaten ein Machine Learning Modell trainiert und testet. Anschließend kann das damit erstellte Modell verwendet werden, um anhand neuer Daten das zu erwarteten Ergebnis zu schätzen. </w:t>
       </w:r>
     </w:p>
     <w:p>
@@ -1550,23 +1521,7 @@
           <w:i/>
           <w:iCs/>
         </w:rPr>
-        <w:t xml:space="preserve">Desktop-Anwendung, mit der beliebige </w:t>
-      </w:r>
-      <w:proofErr w:type="spellStart"/>
-      <w:r>
-        <w:rPr>
-          <w:i/>
-          <w:iCs/>
-        </w:rPr>
-        <w:t>csv</w:t>
-      </w:r>
-      <w:proofErr w:type="spellEnd"/>
-      <w:r>
-        <w:rPr>
-          <w:i/>
-          <w:iCs/>
-        </w:rPr>
-        <w:t xml:space="preserve">-Dateien eingelesen werden können. </w:t>
+        <w:t xml:space="preserve">Desktop-Anwendung, mit der beliebige csv-Dateien eingelesen werden können. </w:t>
       </w:r>
     </w:p>
     <w:p>
@@ -1641,23 +1596,7 @@
           <w:i/>
           <w:iCs/>
         </w:rPr>
-        <w:t xml:space="preserve">Ziel ist es eine Anwendung zu schreiben, welche eine beliebige Exceltabelle (mit Überschriften) einlesen kann. Das Programm soll die Möglichkeit bieten auf Basis der Tabelle ein </w:t>
-      </w:r>
-      <w:proofErr w:type="spellStart"/>
-      <w:r>
-        <w:rPr>
-          <w:i/>
-          <w:iCs/>
-        </w:rPr>
-        <w:t>Machine</w:t>
-      </w:r>
-      <w:proofErr w:type="spellEnd"/>
-      <w:r>
-        <w:rPr>
-          <w:i/>
-          <w:iCs/>
-        </w:rPr>
-        <w:t xml:space="preserve"> Learning Modell (z.B. Neuronales Netzwerk) zu trainieren und zu testen. Dabei muss in der Anwendung die Zielspalte ausgewählt werden (welche Variable soll das ML-Modell überhaupt schätzen). Weiterhin muss eine Auswahl von Eingabedaten (Spalten in der Tabelle) durch den Benutzer erfolgen.</w:t>
+        <w:t>Ziel ist es eine Anwendung zu schreiben, welche eine beliebige Exceltabelle (mit Überschriften) einlesen kann. Das Programm soll die Möglichkeit bieten auf Basis der Tabelle ein Machine Learning Modell (z.B. Neuronales Netzwerk) zu trainieren und zu testen. Dabei muss in der Anwendung die Zielspalte ausgewählt werden (welche Variable soll das ML-Modell überhaupt schätzen). Weiterhin muss eine Auswahl von Eingabedaten (Spalten in der Tabelle) durch den Benutzer erfolgen.</w:t>
       </w:r>
     </w:p>
     <w:p>
@@ -2298,32 +2237,14 @@
                 <w:szCs w:val="20"/>
               </w:rPr>
             </w:pPr>
-            <w:proofErr w:type="spellStart"/>
             <w:r>
               <w:rPr>
                 <w:sz w:val="20"/>
                 <w:szCs w:val="20"/>
               </w:rPr>
               <w:lastRenderedPageBreak/>
-              <w:t>Known</w:t>
+              <w:t>Known knowns</w:t>
             </w:r>
-            <w:proofErr w:type="spellEnd"/>
-            <w:r>
-              <w:rPr>
-                <w:sz w:val="20"/>
-                <w:szCs w:val="20"/>
-              </w:rPr>
-              <w:t xml:space="preserve"> </w:t>
-            </w:r>
-            <w:proofErr w:type="spellStart"/>
-            <w:r>
-              <w:rPr>
-                <w:sz w:val="20"/>
-                <w:szCs w:val="20"/>
-              </w:rPr>
-              <w:t>knowns</w:t>
-            </w:r>
-            <w:proofErr w:type="spellEnd"/>
           </w:p>
           <w:p>
             <w:pPr>
@@ -2437,31 +2358,13 @@
                 <w:szCs w:val="20"/>
               </w:rPr>
             </w:pPr>
-            <w:proofErr w:type="spellStart"/>
             <w:r>
               <w:rPr>
                 <w:sz w:val="20"/>
                 <w:szCs w:val="20"/>
               </w:rPr>
-              <w:t>Known</w:t>
+              <w:t>Known unknowns</w:t>
             </w:r>
-            <w:proofErr w:type="spellEnd"/>
-            <w:r>
-              <w:rPr>
-                <w:sz w:val="20"/>
-                <w:szCs w:val="20"/>
-              </w:rPr>
-              <w:t xml:space="preserve"> </w:t>
-            </w:r>
-            <w:proofErr w:type="spellStart"/>
-            <w:r>
-              <w:rPr>
-                <w:sz w:val="20"/>
-                <w:szCs w:val="20"/>
-              </w:rPr>
-              <w:t>unknowns</w:t>
-            </w:r>
-            <w:proofErr w:type="spellEnd"/>
           </w:p>
           <w:p>
             <w:pPr>
@@ -2500,31 +2403,13 @@
                 <w:szCs w:val="20"/>
               </w:rPr>
             </w:pPr>
-            <w:proofErr w:type="spellStart"/>
             <w:r>
               <w:rPr>
                 <w:sz w:val="20"/>
                 <w:szCs w:val="20"/>
               </w:rPr>
-              <w:t>Unknown</w:t>
+              <w:t>Unknown knowns</w:t>
             </w:r>
-            <w:proofErr w:type="spellEnd"/>
-            <w:r>
-              <w:rPr>
-                <w:sz w:val="20"/>
-                <w:szCs w:val="20"/>
-              </w:rPr>
-              <w:t xml:space="preserve"> </w:t>
-            </w:r>
-            <w:proofErr w:type="spellStart"/>
-            <w:r>
-              <w:rPr>
-                <w:sz w:val="20"/>
-                <w:szCs w:val="20"/>
-              </w:rPr>
-              <w:t>knowns</w:t>
-            </w:r>
-            <w:proofErr w:type="spellEnd"/>
           </w:p>
           <w:p>
             <w:pPr>
@@ -2558,31 +2443,13 @@
                 <w:szCs w:val="20"/>
               </w:rPr>
             </w:pPr>
-            <w:proofErr w:type="spellStart"/>
             <w:r>
               <w:rPr>
                 <w:sz w:val="20"/>
                 <w:szCs w:val="20"/>
               </w:rPr>
-              <w:t>Unkown</w:t>
+              <w:t>Unkown unknowns</w:t>
             </w:r>
-            <w:proofErr w:type="spellEnd"/>
-            <w:r>
-              <w:rPr>
-                <w:sz w:val="20"/>
-                <w:szCs w:val="20"/>
-              </w:rPr>
-              <w:t xml:space="preserve"> </w:t>
-            </w:r>
-            <w:proofErr w:type="spellStart"/>
-            <w:r>
-              <w:rPr>
-                <w:sz w:val="20"/>
-                <w:szCs w:val="20"/>
-              </w:rPr>
-              <w:t>unknowns</w:t>
-            </w:r>
-            <w:proofErr w:type="spellEnd"/>
           </w:p>
           <w:p>
             <w:pPr>
@@ -2601,23 +2468,7 @@
                 <w:sz w:val="20"/>
                 <w:szCs w:val="20"/>
               </w:rPr>
-              <w:t>Während Phase 2 und 3 Komponentenübergreifende Änderungen am Projekt (</w:t>
-            </w:r>
-            <w:proofErr w:type="spellStart"/>
-            <w:r>
-              <w:rPr>
-                <w:sz w:val="20"/>
-                <w:szCs w:val="20"/>
-              </w:rPr>
-              <w:t>CommonInterface</w:t>
-            </w:r>
-            <w:proofErr w:type="spellEnd"/>
-            <w:r>
-              <w:rPr>
-                <w:sz w:val="20"/>
-                <w:szCs w:val="20"/>
-              </w:rPr>
-              <w:t>)</w:t>
+              <w:t>Während Phase 2 und 3 Komponentenübergreifende Änderungen am Projekt (CommonInterface)</w:t>
             </w:r>
           </w:p>
         </w:tc>
@@ -2740,15 +2591,7 @@
         <w:t>eine Visual-Studio-Projektmappe und fügen Sie ein neues Klassenbibliotheks-Projekt hinzu</w:t>
       </w:r>
       <w:r>
-        <w:t xml:space="preserve">, das Sie </w:t>
-      </w:r>
-      <w:proofErr w:type="spellStart"/>
-      <w:r>
-        <w:t>CommonInterfaces</w:t>
-      </w:r>
-      <w:proofErr w:type="spellEnd"/>
-      <w:r>
-        <w:t xml:space="preserve"> nennen. </w:t>
+        <w:t xml:space="preserve">, das Sie CommonInterfaces nennen. </w:t>
       </w:r>
       <w:r>
         <w:t xml:space="preserve">Erstellen Sie darin nun </w:t>
@@ -2798,13 +2641,8 @@
         <w:t xml:space="preserve">bspw. </w:t>
       </w:r>
       <w:r>
-        <w:t xml:space="preserve">eine Komponente </w:t>
-      </w:r>
-      <w:proofErr w:type="spellStart"/>
-      <w:r>
-        <w:t>UserManagement</w:t>
-      </w:r>
-      <w:proofErr w:type="spellEnd"/>
+        <w:t>eine Komponente UserManagement</w:t>
+      </w:r>
       <w:r>
         <w:t xml:space="preserve"> im Komponente</w:t>
       </w:r>
@@ -2817,14 +2655,9 @@
       <w:r>
         <w:t xml:space="preserve">, die von anderen Komponenten benutzt würde, so hieße das entsprechende Interface </w:t>
       </w:r>
-      <w:proofErr w:type="spellStart"/>
       <w:r>
         <w:lastRenderedPageBreak/>
-        <w:t>IUserManagement</w:t>
-      </w:r>
-      <w:proofErr w:type="spellEnd"/>
-      <w:r>
-        <w:t xml:space="preserve">. In der </w:t>
+        <w:t xml:space="preserve">IUserManagement. In der </w:t>
       </w:r>
       <w:r>
         <w:t xml:space="preserve">später anzulegenden </w:t>
@@ -2836,15 +2669,7 @@
         <w:t xml:space="preserve"> (Projektmappe)</w:t>
       </w:r>
       <w:r>
-        <w:t xml:space="preserve"> </w:t>
-      </w:r>
-      <w:proofErr w:type="spellStart"/>
-      <w:r>
-        <w:t>UserManagement</w:t>
-      </w:r>
-      <w:proofErr w:type="spellEnd"/>
-      <w:r>
-        <w:t xml:space="preserve"> muss </w:t>
+        <w:t xml:space="preserve"> UserManagement muss </w:t>
       </w:r>
       <w:r>
         <w:t xml:space="preserve">dann </w:t>
@@ -2889,17 +2714,265 @@
     </w:p>
     <w:p>
       <w:r>
-        <w:t xml:space="preserve">Alternativ zu Interfaces können Sie in den </w:t>
-      </w:r>
-      <w:proofErr w:type="spellStart"/>
-      <w:r>
-        <w:t>CommonInterfaces</w:t>
-      </w:r>
-      <w:proofErr w:type="spellEnd"/>
-      <w:r>
-        <w:t xml:space="preserve"> auch abstrakte Klassen verwenden, wenn dies funktional geboten ist.</w:t>
+        <w:t>Alternativ zu Interfaces können Sie in den CommonInterfaces auch abstrakte Klassen verwenden, wenn dies funktional geboten ist.</w:t>
       </w:r>
     </w:p>
+    <w:p/>
+    <w:tbl>
+      <w:tblPr>
+        <w:tblStyle w:val="Tabellenraster"/>
+        <w:tblW w:w="0" w:type="auto"/>
+        <w:tblLayout w:type="fixed"/>
+        <w:tblLook w:val="04A0" w:firstRow="1" w:lastRow="0" w:firstColumn="1" w:lastColumn="0" w:noHBand="0" w:noVBand="1"/>
+      </w:tblPr>
+      <w:tblGrid>
+        <w:gridCol w:w="1809"/>
+        <w:gridCol w:w="5996"/>
+        <w:gridCol w:w="1539"/>
+      </w:tblGrid>
+      <w:tr>
+        <w:tc>
+          <w:tcPr>
+            <w:tcW w:w="1809" w:type="dxa"/>
+          </w:tcPr>
+          <w:p>
+            <w:r>
+              <w:t>Schnittstelle</w:t>
+            </w:r>
+          </w:p>
+        </w:tc>
+        <w:tc>
+          <w:tcPr>
+            <w:tcW w:w="5996" w:type="dxa"/>
+          </w:tcPr>
+          <w:p>
+            <w:r>
+              <w:t>Methoden</w:t>
+            </w:r>
+          </w:p>
+        </w:tc>
+        <w:tc>
+          <w:tcPr>
+            <w:tcW w:w="1539" w:type="dxa"/>
+          </w:tcPr>
+          <w:p>
+            <w:r>
+              <w:t>Eigenschaften</w:t>
+            </w:r>
+          </w:p>
+        </w:tc>
+      </w:tr>
+      <w:tr>
+        <w:tc>
+          <w:tcPr>
+            <w:tcW w:w="1809" w:type="dxa"/>
+          </w:tcPr>
+          <w:p>
+            <w:r>
+              <w:t>ICSVHandling</w:t>
+            </w:r>
+          </w:p>
+        </w:tc>
+        <w:tc>
+          <w:tcPr>
+            <w:tcW w:w="5996" w:type="dxa"/>
+          </w:tcPr>
+          <w:p>
+            <w:r>
+              <w:t>load(); safe()</w:t>
+            </w:r>
+            <w:r>
+              <w:t>;</w:t>
+            </w:r>
+          </w:p>
+        </w:tc>
+        <w:tc>
+          <w:tcPr>
+            <w:tcW w:w="1539" w:type="dxa"/>
+          </w:tcPr>
+          <w:p/>
+        </w:tc>
+      </w:tr>
+      <w:tr>
+        <w:tc>
+          <w:tcPr>
+            <w:tcW w:w="1809" w:type="dxa"/>
+          </w:tcPr>
+          <w:p>
+            <w:r>
+              <w:t>IStatistics</w:t>
+            </w:r>
+          </w:p>
+        </w:tc>
+        <w:tc>
+          <w:tcPr>
+            <w:tcW w:w="5996" w:type="dxa"/>
+          </w:tcPr>
+          <w:p/>
+        </w:tc>
+        <w:tc>
+          <w:tcPr>
+            <w:tcW w:w="1539" w:type="dxa"/>
+          </w:tcPr>
+          <w:p/>
+        </w:tc>
+      </w:tr>
+      <w:tr>
+        <w:tc>
+          <w:tcPr>
+            <w:tcW w:w="1809" w:type="dxa"/>
+          </w:tcPr>
+          <w:p>
+            <w:r>
+              <w:t>IMLAdapter</w:t>
+            </w:r>
+          </w:p>
+        </w:tc>
+        <w:tc>
+          <w:tcPr>
+            <w:tcW w:w="5996" w:type="dxa"/>
+          </w:tcPr>
+          <w:p/>
+        </w:tc>
+        <w:tc>
+          <w:tcPr>
+            <w:tcW w:w="1539" w:type="dxa"/>
+          </w:tcPr>
+          <w:p/>
+        </w:tc>
+      </w:tr>
+      <w:tr>
+        <w:tc>
+          <w:tcPr>
+            <w:tcW w:w="1809" w:type="dxa"/>
+          </w:tcPr>
+          <w:p>
+            <w:r>
+              <w:t>ILogic</w:t>
+            </w:r>
+          </w:p>
+        </w:tc>
+        <w:tc>
+          <w:tcPr>
+            <w:tcW w:w="5996" w:type="dxa"/>
+          </w:tcPr>
+          <w:p>
+            <w:r>
+              <w:t>loadcsv(</w:t>
+            </w:r>
+            <w:r>
+              <w:t>Dateipfad</w:t>
+            </w:r>
+            <w:r>
+              <w:t>);savecsv()</w:t>
+            </w:r>
+            <w:r>
+              <w:t>;</w:t>
+            </w:r>
+            <w:r>
+              <w:t>splitcsv()</w:t>
+            </w:r>
+            <w:r>
+              <w:t>;train</w:t>
+            </w:r>
+            <w:r>
+              <w:t>Model</w:t>
+            </w:r>
+            <w:r>
+              <w:t>();test</w:t>
+            </w:r>
+            <w:r>
+              <w:t>Model</w:t>
+            </w:r>
+            <w:r>
+              <w:t>();</w:t>
+            </w:r>
+          </w:p>
+          <w:p>
+            <w:r>
+              <w:t>predictandReturnResult</w:t>
+            </w:r>
+            <w:r>
+              <w:t>();loadmodel(); savemodel();</w:t>
+            </w:r>
+            <w:r>
+              <w:t>amountofcolumns();setColumnsTyp(); gettenRows();</w:t>
+            </w:r>
+            <w:r>
+              <w:t xml:space="preserve"> evalutateModel();</w:t>
+            </w:r>
+          </w:p>
+          <w:p/>
+        </w:tc>
+        <w:tc>
+          <w:tcPr>
+            <w:tcW w:w="1539" w:type="dxa"/>
+          </w:tcPr>
+          <w:p/>
+        </w:tc>
+      </w:tr>
+      <w:tr>
+        <w:tc>
+          <w:tcPr>
+            <w:tcW w:w="1809" w:type="dxa"/>
+          </w:tcPr>
+          <w:p/>
+        </w:tc>
+        <w:tc>
+          <w:tcPr>
+            <w:tcW w:w="5996" w:type="dxa"/>
+          </w:tcPr>
+          <w:p/>
+        </w:tc>
+        <w:tc>
+          <w:tcPr>
+            <w:tcW w:w="1539" w:type="dxa"/>
+          </w:tcPr>
+          <w:p/>
+        </w:tc>
+      </w:tr>
+      <w:tr>
+        <w:tc>
+          <w:tcPr>
+            <w:tcW w:w="1809" w:type="dxa"/>
+          </w:tcPr>
+          <w:p/>
+        </w:tc>
+        <w:tc>
+          <w:tcPr>
+            <w:tcW w:w="5996" w:type="dxa"/>
+          </w:tcPr>
+          <w:p/>
+        </w:tc>
+        <w:tc>
+          <w:tcPr>
+            <w:tcW w:w="1539" w:type="dxa"/>
+          </w:tcPr>
+          <w:p/>
+        </w:tc>
+      </w:tr>
+      <w:tr>
+        <w:tc>
+          <w:tcPr>
+            <w:tcW w:w="1809" w:type="dxa"/>
+          </w:tcPr>
+          <w:p/>
+        </w:tc>
+        <w:tc>
+          <w:tcPr>
+            <w:tcW w:w="5996" w:type="dxa"/>
+          </w:tcPr>
+          <w:p/>
+        </w:tc>
+        <w:tc>
+          <w:tcPr>
+            <w:tcW w:w="1539" w:type="dxa"/>
+          </w:tcPr>
+          <w:p/>
+        </w:tc>
+      </w:tr>
+    </w:tbl>
+    <w:p/>
     <w:p>
       <w:pPr>
         <w:pStyle w:val="berschrift2"/>
@@ -2950,6 +3023,7 @@
     </w:p>
     <w:p>
       <w:r>
+        <w:lastRenderedPageBreak/>
         <w:t xml:space="preserve">Für eine normale Desktop-Anwendung gibt es </w:t>
       </w:r>
       <w:r>
@@ -2962,13 +3036,8 @@
         <w:t xml:space="preserve"> bzw. Windows Anwendung</w:t>
       </w:r>
       <w:r>
-        <w:t xml:space="preserve">), alle anderen Komponenten sind </w:t>
-      </w:r>
-      <w:proofErr w:type="spellStart"/>
-      <w:r>
-        <w:t>Dlls</w:t>
-      </w:r>
-      <w:proofErr w:type="spellEnd"/>
+        <w:t>), alle anderen Komponenten sind Dlls</w:t>
+      </w:r>
       <w:r>
         <w:t xml:space="preserve"> (Klassenbibliotheken)</w:t>
       </w:r>
@@ -2979,16 +3048,11 @@
         <w:t xml:space="preserve">später noch anzulegenden </w:t>
       </w:r>
       <w:r>
-        <w:t xml:space="preserve">Testprojekte sind ebenfalls </w:t>
-      </w:r>
-      <w:proofErr w:type="spellStart"/>
-      <w:r>
-        <w:t>Exe</w:t>
+        <w:t>Testprojekte sind ebenfalls Exe</w:t>
       </w:r>
       <w:r>
         <w:t>cutables</w:t>
       </w:r>
-      <w:proofErr w:type="spellEnd"/>
       <w:r>
         <w:t>.</w:t>
       </w:r>
@@ -3069,15 +3133,7 @@
         <w:t xml:space="preserve">bzw. von der abstrakten Klasse erben </w:t>
       </w:r>
       <w:r>
-        <w:t xml:space="preserve">und geben Sie der Klasse einen zweckmäßigen Namen. Hinweis: alle Klassenbibliotheken (bis auf die </w:t>
-      </w:r>
-      <w:proofErr w:type="spellStart"/>
-      <w:r>
-        <w:t>CommonInterfaces</w:t>
-      </w:r>
-      <w:proofErr w:type="spellEnd"/>
-      <w:r>
-        <w:t xml:space="preserve">) müssen eine Klasse beinhalten, die ein Interface implementiert oder ein Interface </w:t>
+        <w:t xml:space="preserve">und geben Sie der Klasse einen zweckmäßigen Namen. Hinweis: alle Klassenbibliotheken (bis auf die CommonInterfaces) müssen eine Klasse beinhalten, die ein Interface implementiert oder ein Interface </w:t>
       </w:r>
       <w:r>
         <w:t xml:space="preserve">einer anderen Komponente </w:t>
@@ -3094,15 +3150,7 @@
     </w:p>
     <w:p>
       <w:r>
-        <w:t xml:space="preserve">Checken Sie die Projektmappe mit allen Projekten und Test- bzw. Dummy-Projekten in </w:t>
-      </w:r>
-      <w:proofErr w:type="spellStart"/>
-      <w:r>
-        <w:t>git</w:t>
-      </w:r>
-      <w:proofErr w:type="spellEnd"/>
-      <w:r>
-        <w:t xml:space="preserve"> ein.</w:t>
+        <w:t>Checken Sie die Projektmappe mit allen Projekten und Test- bzw. Dummy-Projekten in git ein.</w:t>
       </w:r>
     </w:p>
     <w:p>
@@ -3133,6 +3181,189 @@
         <w:t xml:space="preserve"> die externen Schnittstellen Ihres Systems. Erstellen Sie dazu eine Tabelle, in der Sie den Namen der Schnittstelle, die Art der Schnittstelle (das könnte eine Datei, ein anderes System sein), den Typ der Schnittstellenimplementierung (Dateizugriff, http-Zugriff, COM-Zugriff o.ä.) und die Komponente, die für die Realisierung der externen Anbindung zuständig ist, auflisten.</w:t>
       </w:r>
     </w:p>
+    <w:tbl>
+      <w:tblPr>
+        <w:tblStyle w:val="Tabellenraster"/>
+        <w:tblW w:w="0" w:type="auto"/>
+        <w:tblLook w:val="04A0" w:firstRow="1" w:lastRow="0" w:firstColumn="1" w:lastColumn="0" w:noHBand="0" w:noVBand="1"/>
+      </w:tblPr>
+      <w:tblGrid>
+        <w:gridCol w:w="2492"/>
+        <w:gridCol w:w="1658"/>
+        <w:gridCol w:w="1752"/>
+        <w:gridCol w:w="1694"/>
+        <w:gridCol w:w="1748"/>
+      </w:tblGrid>
+      <w:tr>
+        <w:tc>
+          <w:tcPr>
+            <w:tcW w:w="1853" w:type="dxa"/>
+          </w:tcPr>
+          <w:p>
+            <w:r>
+              <w:t>Name</w:t>
+            </w:r>
+          </w:p>
+        </w:tc>
+        <w:tc>
+          <w:tcPr>
+            <w:tcW w:w="1853" w:type="dxa"/>
+          </w:tcPr>
+          <w:p>
+            <w:r>
+              <w:t>Art</w:t>
+            </w:r>
+          </w:p>
+        </w:tc>
+        <w:tc>
+          <w:tcPr>
+            <w:tcW w:w="1854" w:type="dxa"/>
+          </w:tcPr>
+          <w:p>
+            <w:r>
+              <w:t>Typ</w:t>
+            </w:r>
+          </w:p>
+        </w:tc>
+        <w:tc>
+          <w:tcPr>
+            <w:tcW w:w="1854" w:type="dxa"/>
+          </w:tcPr>
+          <w:p>
+            <w:r>
+              <w:t>Realisiert in Adapter</w:t>
+            </w:r>
+          </w:p>
+        </w:tc>
+        <w:tc>
+          <w:tcPr>
+            <w:tcW w:w="1854" w:type="dxa"/>
+          </w:tcPr>
+          <w:p>
+            <w:r>
+              <w:t>Herausgeber</w:t>
+            </w:r>
+          </w:p>
+        </w:tc>
+      </w:tr>
+      <w:tr>
+        <w:tc>
+          <w:tcPr>
+            <w:tcW w:w="1853" w:type="dxa"/>
+          </w:tcPr>
+          <w:p>
+            <w:r>
+              <w:t>Microsoft.ML/ML.NET</w:t>
+            </w:r>
+          </w:p>
+        </w:tc>
+        <w:tc>
+          <w:tcPr>
+            <w:tcW w:w="1853" w:type="dxa"/>
+          </w:tcPr>
+          <w:p>
+            <w:r>
+              <w:t xml:space="preserve">Bibliothek </w:t>
+            </w:r>
+          </w:p>
+        </w:tc>
+        <w:tc>
+          <w:tcPr>
+            <w:tcW w:w="1854" w:type="dxa"/>
+          </w:tcPr>
+          <w:p>
+            <w:r>
+              <w:t>Dateizugriff?</w:t>
+            </w:r>
+          </w:p>
+        </w:tc>
+        <w:tc>
+          <w:tcPr>
+            <w:tcW w:w="1854" w:type="dxa"/>
+          </w:tcPr>
+          <w:p>
+            <w:r>
+              <w:t>MLAdapter</w:t>
+            </w:r>
+          </w:p>
+        </w:tc>
+        <w:tc>
+          <w:tcPr>
+            <w:tcW w:w="1854" w:type="dxa"/>
+          </w:tcPr>
+          <w:p>
+            <w:r>
+              <w:t>Microsoft</w:t>
+            </w:r>
+          </w:p>
+        </w:tc>
+      </w:tr>
+      <w:tr>
+        <w:tc>
+          <w:tcPr>
+            <w:tcW w:w="1853" w:type="dxa"/>
+          </w:tcPr>
+          <w:p/>
+        </w:tc>
+        <w:tc>
+          <w:tcPr>
+            <w:tcW w:w="1853" w:type="dxa"/>
+          </w:tcPr>
+          <w:p/>
+        </w:tc>
+        <w:tc>
+          <w:tcPr>
+            <w:tcW w:w="1854" w:type="dxa"/>
+          </w:tcPr>
+          <w:p/>
+        </w:tc>
+        <w:tc>
+          <w:tcPr>
+            <w:tcW w:w="1854" w:type="dxa"/>
+          </w:tcPr>
+          <w:p/>
+        </w:tc>
+        <w:tc>
+          <w:tcPr>
+            <w:tcW w:w="1854" w:type="dxa"/>
+          </w:tcPr>
+          <w:p/>
+        </w:tc>
+      </w:tr>
+      <w:tr>
+        <w:tc>
+          <w:tcPr>
+            <w:tcW w:w="1853" w:type="dxa"/>
+          </w:tcPr>
+          <w:p/>
+        </w:tc>
+        <w:tc>
+          <w:tcPr>
+            <w:tcW w:w="1853" w:type="dxa"/>
+          </w:tcPr>
+          <w:p/>
+        </w:tc>
+        <w:tc>
+          <w:tcPr>
+            <w:tcW w:w="1854" w:type="dxa"/>
+          </w:tcPr>
+          <w:p/>
+        </w:tc>
+        <w:tc>
+          <w:tcPr>
+            <w:tcW w:w="1854" w:type="dxa"/>
+          </w:tcPr>
+          <w:p/>
+        </w:tc>
+        <w:tc>
+          <w:tcPr>
+            <w:tcW w:w="1854" w:type="dxa"/>
+          </w:tcPr>
+          <w:p/>
+        </w:tc>
+      </w:tr>
+    </w:tbl>
+    <w:p/>
     <w:p>
       <w:pPr>
         <w:pStyle w:val="berschrift1"/>
@@ -3149,7 +3380,6 @@
       <w:bookmarkEnd w:id="24"/>
       <w:bookmarkEnd w:id="25"/>
       <w:r>
-        <w:lastRenderedPageBreak/>
         <w:t>Test und Implementierungsphase</w:t>
       </w:r>
       <w:bookmarkEnd w:id="26"/>
@@ -3161,11 +3391,9 @@
       <w:r>
         <w:t>Komponenten (</w:t>
       </w:r>
-      <w:proofErr w:type="spellStart"/>
       <w:r>
         <w:t>Dlls</w:t>
       </w:r>
-      <w:proofErr w:type="spellEnd"/>
       <w:r>
         <w:t>)</w:t>
       </w:r>
@@ -3176,26 +3404,10 @@
         <w:t>exakt 1</w:t>
       </w:r>
       <w:r>
-        <w:t xml:space="preserve"> eigenes </w:t>
-      </w:r>
-      <w:proofErr w:type="spellStart"/>
-      <w:r>
-        <w:t>Executable</w:t>
-      </w:r>
-      <w:proofErr w:type="spellEnd"/>
-      <w:r>
-        <w:t>-Projekt haben, mit dem die eigenen Komponenten getestet werden können.</w:t>
-      </w:r>
-      <w:r>
-        <w:t xml:space="preserve"> Für die Entwicklung der GUI stellt die GUI selber das </w:t>
-      </w:r>
-      <w:proofErr w:type="spellStart"/>
-      <w:r>
-        <w:t>Executable</w:t>
-      </w:r>
-      <w:proofErr w:type="spellEnd"/>
-      <w:r>
-        <w:t xml:space="preserve"> dar, dann allerdings mit Dummy-Komponenten die die später einzubindenden Komponenten der Teammitglieder imitieren und exakt die gleichen Schnittstellen haben, aber nur Testdaten liefern.</w:t>
+        <w:t xml:space="preserve"> eigenes Executable-Projekt haben, mit dem die eigenen Komponenten getestet werden können.</w:t>
+      </w:r>
+      <w:r>
+        <w:t xml:space="preserve"> Für die Entwicklung der GUI stellt die GUI selber das Executable dar, dann allerdings mit Dummy-Komponenten die die später einzubindenden Komponenten der Teammitglieder imitieren und exakt die gleichen Schnittstellen haben, aber nur Testdaten liefern.</w:t>
       </w:r>
       <w:r>
         <w:t xml:space="preserve"> </w:t>
@@ -3206,6 +3418,7 @@
     </w:p>
     <w:p>
       <w:r>
+        <w:lastRenderedPageBreak/>
         <w:t xml:space="preserve">Bestehen </w:t>
       </w:r>
       <w:r>
@@ -3214,30 +3427,17 @@
       <w:r>
         <w:t xml:space="preserve">Abhängigkeiten zu Komponenten anderer Teammitglieder, sind dafür eigene </w:t>
       </w:r>
-      <w:proofErr w:type="spellStart"/>
       <w:r>
         <w:t>Dummy</w:t>
       </w:r>
       <w:r>
-        <w:t>komponenten</w:t>
-      </w:r>
-      <w:proofErr w:type="spellEnd"/>
-      <w:r>
-        <w:t xml:space="preserve"> zu entwickeln, die die definierte Schnittstelle implementieren und Dummy-Daten liefern bzw. nichts tun</w:t>
+        <w:t>komponenten zu entwickeln, die die definierte Schnittstelle implementieren und Dummy-Daten liefern bzw. nichts tun</w:t>
       </w:r>
       <w:r>
         <w:t>, wenn z.B. eine Komponente für das Speichern zuständig ist</w:t>
       </w:r>
       <w:r>
-        <w:t xml:space="preserve">. In der letzten Projektphase werden diese Dummy-Dlls dann durch die fertigen </w:t>
-      </w:r>
-      <w:proofErr w:type="spellStart"/>
-      <w:r>
-        <w:t>Dlls</w:t>
-      </w:r>
-      <w:proofErr w:type="spellEnd"/>
-      <w:r>
-        <w:t xml:space="preserve"> der Tea</w:t>
+        <w:t>. In der letzten Projektphase werden diese Dummy-Dlls dann durch die fertigen Dlls der Tea</w:t>
       </w:r>
       <w:r>
         <w:t>m</w:t>
@@ -3268,23 +3468,7 @@
         <w:t xml:space="preserve"> ohne Verweise auf Komponenten anderer Mitglieder zu haben. Diese Verweise sind durch die beschriebenen Dummy-Projekte zu ersetzen.</w:t>
       </w:r>
       <w:r>
-        <w:t xml:space="preserve"> Dazu können in </w:t>
-      </w:r>
-      <w:proofErr w:type="spellStart"/>
-      <w:r>
-        <w:t>svn</w:t>
-      </w:r>
-      <w:proofErr w:type="spellEnd"/>
-      <w:r>
-        <w:t xml:space="preserve"> für jedes Teammitglied zusätzlich zur gesamten Projektmappe eigene Projektmappen im </w:t>
-      </w:r>
-      <w:proofErr w:type="spellStart"/>
-      <w:r>
-        <w:t>git</w:t>
-      </w:r>
-      <w:proofErr w:type="spellEnd"/>
-      <w:r>
-        <w:t xml:space="preserve"> angelegt werden.</w:t>
+        <w:t xml:space="preserve"> Dazu können in svn für jedes Teammitglied zusätzlich zur gesamten Projektmappe eigene Projektmappen im git angelegt werden.</w:t>
       </w:r>
     </w:p>
     <w:p>
@@ -3349,13 +3533,8 @@
         <w:annotationRef/>
       </w:r>
       <w:r>
-        <w:t xml:space="preserve">Vorwort zu ML, Entwicklung Potential Mögliche Anwendungsfälle </w:t>
-      </w:r>
-      <w:proofErr w:type="spellStart"/>
-      <w:r>
-        <w:t>etc</w:t>
-      </w:r>
-      <w:proofErr w:type="spellEnd"/>
+        <w:t>Vorwort zu ML, Entwicklung Potential Mögliche Anwendungsfälle etc</w:t>
+      </w:r>
     </w:p>
   </w:comment>
 </w:comments>
@@ -3423,7 +3602,7 @@
       <w:rPr>
         <w:noProof/>
       </w:rPr>
-      <w:t>20.10.2020</w:t>
+      <w:t>05.11.2020</w:t>
     </w:r>
     <w:r>
       <w:fldChar w:fldCharType="end"/>
@@ -3465,7 +3644,7 @@
       <w:rPr>
         <w:noProof/>
       </w:rPr>
-      <w:t>20.10.2020</w:t>
+      <w:t>05.11.2020</w:t>
     </w:r>
     <w:r>
       <w:fldChar w:fldCharType="end"/>
@@ -3498,14 +3677,27 @@
     <w:r>
       <w:t xml:space="preserve"> von </w:t>
     </w:r>
-    <w:fldSimple w:instr=" SECTIONPAGES ">
-      <w:r>
-        <w:rPr>
-          <w:noProof/>
-        </w:rPr>
-        <w:t>5</w:t>
-      </w:r>
-    </w:fldSimple>
+    <w:r>
+      <w:fldChar w:fldCharType="begin"/>
+    </w:r>
+    <w:r>
+      <w:instrText xml:space="preserve"> SECTIONPAGES </w:instrText>
+    </w:r>
+    <w:r>
+      <w:fldChar w:fldCharType="separate"/>
+    </w:r>
+    <w:r>
+      <w:rPr>
+        <w:noProof/>
+      </w:rPr>
+      <w:t>6</w:t>
+    </w:r>
+    <w:r>
+      <w:rPr>
+        <w:noProof/>
+      </w:rPr>
+      <w:fldChar w:fldCharType="end"/>
+    </w:r>
   </w:p>
 </w:ftr>
 </file>

</xml_diff>

<commit_message>
Komponentendiagramm hinzugefügt, Pflichtenheft mit Grafik davon aktualisiert
</commit_message>
<xml_diff>
--- a/pflichtenheft/Pflichtenheft und technische Spezifikation.docx
+++ b/pflichtenheft/Pflichtenheft und technische Spezifikation.docx
@@ -80,12 +80,28 @@
       </w:r>
     </w:p>
     <w:p>
-      <w:r>
+      <w:pPr>
+        <w:rPr>
+          <w:lang w:val="en-US"/>
+        </w:rPr>
+      </w:pPr>
+      <w:r>
+        <w:rPr>
+          <w:lang w:val="en-US"/>
+        </w:rPr>
         <w:t>Lukas Evers</w:t>
       </w:r>
     </w:p>
     <w:p>
-      <w:r>
+      <w:pPr>
+        <w:rPr>
+          <w:lang w:val="en-US"/>
+        </w:rPr>
+      </w:pPr>
+      <w:r>
+        <w:rPr>
+          <w:lang w:val="en-US"/>
+        </w:rPr>
         <w:t>Anderson Lewis Orock Soh Talla</w:t>
       </w:r>
     </w:p>
@@ -2206,7 +2222,7 @@
             <v:path o:extrusionok="f" gradientshapeok="t" o:connecttype="rect"/>
             <o:lock v:ext="edit" aspectratio="t"/>
           </v:shapetype>
-          <v:shape id="_x0000_i1025" type="#_x0000_t75" style="width:327.5pt;height:146pt">
+          <v:shape id="_x0000_i1025" type="#_x0000_t75" style="width:327pt;height:146.25pt">
             <v:imagedata r:id="rId15" o:title="risks"/>
           </v:shape>
         </w:pict>
@@ -2562,6 +2578,46 @@
       </w:r>
     </w:p>
     <w:p>
+      <w:r>
+        <w:lastRenderedPageBreak/>
+        <w:drawing>
+          <wp:inline distT="0" distB="0" distL="0" distR="0" wp14:anchorId="149AA86B" wp14:editId="4939B0E1">
+            <wp:extent cx="5796280" cy="6122035"/>
+            <wp:effectExtent l="0" t="0" r="0" b="0"/>
+            <wp:docPr id="1" name="Grafik 1"/>
+            <wp:cNvGraphicFramePr>
+              <a:graphicFrameLocks xmlns:a="http://schemas.openxmlformats.org/drawingml/2006/main" noChangeAspect="1"/>
+            </wp:cNvGraphicFramePr>
+            <a:graphic xmlns:a="http://schemas.openxmlformats.org/drawingml/2006/main">
+              <a:graphicData uri="http://schemas.openxmlformats.org/drawingml/2006/picture">
+                <pic:pic xmlns:pic="http://schemas.openxmlformats.org/drawingml/2006/picture">
+                  <pic:nvPicPr>
+                    <pic:cNvPr id="1" name=""/>
+                    <pic:cNvPicPr/>
+                  </pic:nvPicPr>
+                  <pic:blipFill>
+                    <a:blip r:embed="rId16"/>
+                    <a:stretch>
+                      <a:fillRect/>
+                    </a:stretch>
+                  </pic:blipFill>
+                  <pic:spPr>
+                    <a:xfrm>
+                      <a:off x="0" y="0"/>
+                      <a:ext cx="5796280" cy="6122035"/>
+                    </a:xfrm>
+                    <a:prstGeom prst="rect">
+                      <a:avLst/>
+                    </a:prstGeom>
+                  </pic:spPr>
+                </pic:pic>
+              </a:graphicData>
+            </a:graphic>
+          </wp:inline>
+        </w:drawing>
+      </w:r>
+    </w:p>
+    <w:p>
       <w:pPr>
         <w:pStyle w:val="berschrift2"/>
       </w:pPr>
@@ -2594,7 +2650,11 @@
         <w:t xml:space="preserve">, das Sie CommonInterfaces nennen. </w:t>
       </w:r>
       <w:r>
-        <w:t xml:space="preserve">Erstellen Sie darin nun </w:t>
+        <w:t xml:space="preserve">Erstellen Sie darin </w:t>
+      </w:r>
+      <w:r>
+        <w:lastRenderedPageBreak/>
+        <w:t xml:space="preserve">nun </w:t>
       </w:r>
       <w:r>
         <w:t xml:space="preserve">alle gelisteten </w:t>
@@ -2653,11 +2713,7 @@
         <w:t>diagramm</w:t>
       </w:r>
       <w:r>
-        <w:t xml:space="preserve">, die von anderen Komponenten benutzt würde, so hieße das entsprechende Interface </w:t>
-      </w:r>
-      <w:r>
-        <w:lastRenderedPageBreak/>
-        <w:t xml:space="preserve">IUserManagement. In der </w:t>
+        <w:t xml:space="preserve">, die von anderen Komponenten benutzt würde, so hieße das entsprechende Interface IUserManagement. In der </w:t>
       </w:r>
       <w:r>
         <w:t xml:space="preserve">später anzulegenden </w:t>
@@ -2857,58 +2913,116 @@
             <w:tcW w:w="5996" w:type="dxa"/>
           </w:tcPr>
           <w:p>
+            <w:pPr>
+              <w:rPr>
+                <w:lang w:val="en-US"/>
+              </w:rPr>
+            </w:pPr>
             <w:r>
+              <w:rPr>
+                <w:lang w:val="en-US"/>
+              </w:rPr>
               <w:t>loadcsv(</w:t>
             </w:r>
             <w:r>
+              <w:rPr>
+                <w:lang w:val="en-US"/>
+              </w:rPr>
               <w:t>Dateipfad</w:t>
             </w:r>
             <w:r>
+              <w:rPr>
+                <w:lang w:val="en-US"/>
+              </w:rPr>
               <w:t>);savecsv()</w:t>
             </w:r>
             <w:r>
-              <w:t>;</w:t>
+              <w:rPr>
+                <w:lang w:val="en-US"/>
+              </w:rPr>
+              <w:t>;splitcsv()</w:t>
             </w:r>
             <w:r>
-              <w:t>splitcsv()</w:t>
-            </w:r>
-            <w:r>
+              <w:rPr>
+                <w:lang w:val="en-US"/>
+              </w:rPr>
               <w:t>;train</w:t>
             </w:r>
             <w:r>
+              <w:rPr>
+                <w:lang w:val="en-US"/>
+              </w:rPr>
               <w:t>Model</w:t>
             </w:r>
             <w:r>
+              <w:rPr>
+                <w:lang w:val="en-US"/>
+              </w:rPr>
               <w:t>();test</w:t>
             </w:r>
             <w:r>
+              <w:rPr>
+                <w:lang w:val="en-US"/>
+              </w:rPr>
               <w:t>Model</w:t>
             </w:r>
             <w:r>
+              <w:rPr>
+                <w:lang w:val="en-US"/>
+              </w:rPr>
               <w:t>();</w:t>
             </w:r>
           </w:p>
           <w:p>
+            <w:pPr>
+              <w:rPr>
+                <w:lang w:val="en-US"/>
+              </w:rPr>
+            </w:pPr>
             <w:r>
+              <w:rPr>
+                <w:lang w:val="en-US"/>
+              </w:rPr>
               <w:t>predictandReturnResult</w:t>
             </w:r>
             <w:r>
+              <w:rPr>
+                <w:lang w:val="en-US"/>
+              </w:rPr>
               <w:t>();loadmodel(); savemodel();</w:t>
             </w:r>
             <w:r>
+              <w:rPr>
+                <w:lang w:val="en-US"/>
+              </w:rPr>
               <w:t>amountofcolumns();setColumnsTyp(); gettenRows();</w:t>
             </w:r>
             <w:r>
+              <w:rPr>
+                <w:lang w:val="en-US"/>
+              </w:rPr>
               <w:t xml:space="preserve"> evalutateModel();</w:t>
             </w:r>
           </w:p>
-          <w:p/>
+          <w:p>
+            <w:pPr>
+              <w:rPr>
+                <w:lang w:val="en-US"/>
+              </w:rPr>
+            </w:pPr>
+          </w:p>
         </w:tc>
         <w:tc>
           <w:tcPr>
             <w:tcW w:w="1539" w:type="dxa"/>
           </w:tcPr>
-          <w:p/>
+          <w:p>
+            <w:pPr>
+              <w:rPr>
+                <w:lang w:val="en-US"/>
+              </w:rPr>
+            </w:pPr>
+          </w:p>
         </w:tc>
       </w:tr>
       <w:tr>
@@ -2916,19 +3030,37 @@
           <w:tcPr>
             <w:tcW w:w="1809" w:type="dxa"/>
           </w:tcPr>
-          <w:p/>
+          <w:p>
+            <w:pPr>
+              <w:rPr>
+                <w:lang w:val="en-US"/>
+              </w:rPr>
+            </w:pPr>
+          </w:p>
         </w:tc>
         <w:tc>
           <w:tcPr>
             <w:tcW w:w="5996" w:type="dxa"/>
           </w:tcPr>
-          <w:p/>
+          <w:p>
+            <w:pPr>
+              <w:rPr>
+                <w:lang w:val="en-US"/>
+              </w:rPr>
+            </w:pPr>
+          </w:p>
         </w:tc>
         <w:tc>
           <w:tcPr>
             <w:tcW w:w="1539" w:type="dxa"/>
           </w:tcPr>
-          <w:p/>
+          <w:p>
+            <w:pPr>
+              <w:rPr>
+                <w:lang w:val="en-US"/>
+              </w:rPr>
+            </w:pPr>
+          </w:p>
         </w:tc>
       </w:tr>
       <w:tr>
@@ -2936,19 +3068,37 @@
           <w:tcPr>
             <w:tcW w:w="1809" w:type="dxa"/>
           </w:tcPr>
-          <w:p/>
+          <w:p>
+            <w:pPr>
+              <w:rPr>
+                <w:lang w:val="en-US"/>
+              </w:rPr>
+            </w:pPr>
+          </w:p>
         </w:tc>
         <w:tc>
           <w:tcPr>
             <w:tcW w:w="5996" w:type="dxa"/>
           </w:tcPr>
-          <w:p/>
+          <w:p>
+            <w:pPr>
+              <w:rPr>
+                <w:lang w:val="en-US"/>
+              </w:rPr>
+            </w:pPr>
+          </w:p>
         </w:tc>
         <w:tc>
           <w:tcPr>
             <w:tcW w:w="1539" w:type="dxa"/>
           </w:tcPr>
-          <w:p/>
+          <w:p>
+            <w:pPr>
+              <w:rPr>
+                <w:lang w:val="en-US"/>
+              </w:rPr>
+            </w:pPr>
+          </w:p>
         </w:tc>
       </w:tr>
       <w:tr>
@@ -2956,29 +3106,54 @@
           <w:tcPr>
             <w:tcW w:w="1809" w:type="dxa"/>
           </w:tcPr>
-          <w:p/>
+          <w:p>
+            <w:pPr>
+              <w:rPr>
+                <w:lang w:val="en-US"/>
+              </w:rPr>
+            </w:pPr>
+          </w:p>
         </w:tc>
         <w:tc>
           <w:tcPr>
             <w:tcW w:w="5996" w:type="dxa"/>
           </w:tcPr>
-          <w:p/>
+          <w:p>
+            <w:pPr>
+              <w:rPr>
+                <w:lang w:val="en-US"/>
+              </w:rPr>
+            </w:pPr>
+          </w:p>
         </w:tc>
         <w:tc>
           <w:tcPr>
             <w:tcW w:w="1539" w:type="dxa"/>
           </w:tcPr>
-          <w:p/>
+          <w:p>
+            <w:pPr>
+              <w:rPr>
+                <w:lang w:val="en-US"/>
+              </w:rPr>
+            </w:pPr>
+          </w:p>
         </w:tc>
       </w:tr>
     </w:tbl>
-    <w:p/>
     <w:p>
       <w:pPr>
+        <w:rPr>
+          <w:lang w:val="en-US"/>
+        </w:rPr>
+      </w:pPr>
+    </w:p>
+    <w:p>
+      <w:pPr>
         <w:pStyle w:val="berschrift2"/>
       </w:pPr>
       <w:bookmarkStart w:id="17" w:name="_Toc5699686"/>
       <w:r>
+        <w:lastRenderedPageBreak/>
         <w:t>Visual-Studio-Projektsetup</w:t>
       </w:r>
       <w:bookmarkEnd w:id="17"/>
@@ -3023,7 +3198,6 @@
     </w:p>
     <w:p>
       <w:r>
-        <w:lastRenderedPageBreak/>
         <w:t xml:space="preserve">Für eine normale Desktop-Anwendung gibt es </w:t>
       </w:r>
       <w:r>
@@ -3407,7 +3581,11 @@
         <w:t xml:space="preserve"> eigenes Executable-Projekt haben, mit dem die eigenen Komponenten getestet werden können.</w:t>
       </w:r>
       <w:r>
-        <w:t xml:space="preserve"> Für die Entwicklung der GUI stellt die GUI selber das Executable dar, dann allerdings mit Dummy-Komponenten die die später einzubindenden Komponenten der Teammitglieder imitieren und exakt die gleichen Schnittstellen haben, aber nur Testdaten liefern.</w:t>
+        <w:t xml:space="preserve"> Für die Entwicklung der GUI stellt die GUI selber das Executable dar, dann allerdings mit Dummy-Komponenten die die später einzubindenden Komponenten der </w:t>
+      </w:r>
+      <w:r>
+        <w:lastRenderedPageBreak/>
+        <w:t>Teammitglieder imitieren und exakt die gleichen Schnittstellen haben, aber nur Testdaten liefern.</w:t>
       </w:r>
       <w:r>
         <w:t xml:space="preserve"> </w:t>
@@ -3418,7 +3596,6 @@
     </w:p>
     <w:p>
       <w:r>
-        <w:lastRenderedPageBreak/>
         <w:t xml:space="preserve">Bestehen </w:t>
       </w:r>
       <w:r>
@@ -3496,7 +3673,7 @@
       <w:r>
         <w:t xml:space="preserve"> open source ist bzw. von wem sie nachgenutzt werden kann. Eine übliche Lizenz für Hochschulprojekte ist die </w:t>
       </w:r>
-      <w:hyperlink r:id="rId16" w:history="1">
+      <w:hyperlink r:id="rId17" w:history="1">
         <w:r>
           <w:rPr>
             <w:rStyle w:val="Hyperlink"/>
@@ -3509,7 +3686,7 @@
       </w:r>
     </w:p>
     <w:sectPr>
-      <w:footerReference w:type="default" r:id="rId17"/>
+      <w:footerReference w:type="default" r:id="rId18"/>
       <w:pgSz w:w="11906" w:h="16838"/>
       <w:pgMar w:top="2268" w:right="1247" w:bottom="1919" w:left="1531" w:header="709" w:footer="680" w:gutter="0"/>
       <w:pgNumType w:start="1"/>
@@ -3602,7 +3779,7 @@
       <w:rPr>
         <w:noProof/>
       </w:rPr>
-      <w:t>05.11.2020</w:t>
+      <w:t>10.11.2020</w:t>
     </w:r>
     <w:r>
       <w:fldChar w:fldCharType="end"/>
@@ -3644,7 +3821,7 @@
       <w:rPr>
         <w:noProof/>
       </w:rPr>
-      <w:t>05.11.2020</w:t>
+      <w:t>10.11.2020</w:t>
     </w:r>
     <w:r>
       <w:fldChar w:fldCharType="end"/>
@@ -3677,27 +3854,14 @@
     <w:r>
       <w:t xml:space="preserve"> von </w:t>
     </w:r>
-    <w:r>
-      <w:fldChar w:fldCharType="begin"/>
-    </w:r>
-    <w:r>
-      <w:instrText xml:space="preserve"> SECTIONPAGES </w:instrText>
-    </w:r>
-    <w:r>
-      <w:fldChar w:fldCharType="separate"/>
-    </w:r>
-    <w:r>
-      <w:rPr>
-        <w:noProof/>
-      </w:rPr>
-      <w:t>6</w:t>
-    </w:r>
-    <w:r>
-      <w:rPr>
-        <w:noProof/>
-      </w:rPr>
-      <w:fldChar w:fldCharType="end"/>
-    </w:r>
+    <w:fldSimple w:instr=" SECTIONPAGES ">
+      <w:r>
+        <w:rPr>
+          <w:noProof/>
+        </w:rPr>
+        <w:t>7</w:t>
+      </w:r>
+    </w:fldSimple>
   </w:p>
 </w:ftr>
 </file>

</xml_diff>

<commit_message>
Change Request Änderungen umgesetzt
</commit_message>
<xml_diff>
--- a/pflichtenheft/Pflichtenheft und technische Spezifikation.docx
+++ b/pflichtenheft/Pflichtenheft und technische Spezifikation.docx
@@ -223,6 +223,9 @@
             <w:pPr>
               <w:pStyle w:val="Textkrper"/>
             </w:pPr>
+            <w:r>
+              <w:t>18.11</w:t>
+            </w:r>
           </w:p>
         </w:tc>
         <w:tc>
@@ -233,6 +236,9 @@
             <w:pPr>
               <w:pStyle w:val="Textkrper"/>
             </w:pPr>
+            <w:r>
+              <w:t>LE</w:t>
+            </w:r>
           </w:p>
         </w:tc>
         <w:tc>
@@ -243,6 +249,17 @@
             <w:pPr>
               <w:pStyle w:val="Textkrper"/>
             </w:pPr>
+            <w:r>
+              <w:t>GUI-Mock-Up eingefügt</w:t>
+            </w:r>
+          </w:p>
+          <w:p>
+            <w:pPr>
+              <w:pStyle w:val="Textkrper"/>
+            </w:pPr>
+            <w:r>
+              <w:t>Use-Case-Diagramm eingefügt</w:t>
+            </w:r>
           </w:p>
         </w:tc>
       </w:tr>
@@ -2186,6 +2203,62 @@
         <w:t>Legen Sie fest, welches Teammitglied für welches Use-Case verantwortlich ist.</w:t>
       </w:r>
     </w:p>
+    <w:p>
+      <w:r>
+        <w:rPr>
+          <w:noProof/>
+        </w:rPr>
+        <w:lastRenderedPageBreak/>
+        <w:drawing>
+          <wp:inline distT="0" distB="0" distL="0" distR="0" wp14:anchorId="67EC94B2" wp14:editId="640B8C84">
+            <wp:extent cx="5586884" cy="5349405"/>
+            <wp:effectExtent l="0" t="0" r="0" b="3810"/>
+            <wp:docPr id="9" name="Grafik 9"/>
+            <wp:cNvGraphicFramePr>
+              <a:graphicFrameLocks xmlns:a="http://schemas.openxmlformats.org/drawingml/2006/main" noChangeAspect="1"/>
+            </wp:cNvGraphicFramePr>
+            <a:graphic xmlns:a="http://schemas.openxmlformats.org/drawingml/2006/main">
+              <a:graphicData uri="http://schemas.openxmlformats.org/drawingml/2006/picture">
+                <pic:pic xmlns:pic="http://schemas.openxmlformats.org/drawingml/2006/picture">
+                  <pic:nvPicPr>
+                    <pic:cNvPr id="0" name="Picture 2"/>
+                    <pic:cNvPicPr>
+                      <a:picLocks noChangeAspect="1" noChangeArrowheads="1"/>
+                    </pic:cNvPicPr>
+                  </pic:nvPicPr>
+                  <pic:blipFill>
+                    <a:blip r:embed="rId15">
+                      <a:extLst>
+                        <a:ext uri="{28A0092B-C50C-407E-A947-70E740481C1C}">
+                          <a14:useLocalDpi xmlns:a14="http://schemas.microsoft.com/office/drawing/2010/main" val="0"/>
+                        </a:ext>
+                      </a:extLst>
+                    </a:blip>
+                    <a:srcRect/>
+                    <a:stretch>
+                      <a:fillRect/>
+                    </a:stretch>
+                  </pic:blipFill>
+                  <pic:spPr bwMode="auto">
+                    <a:xfrm>
+                      <a:off x="0" y="0"/>
+                      <a:ext cx="5598870" cy="5360881"/>
+                    </a:xfrm>
+                    <a:prstGeom prst="rect">
+                      <a:avLst/>
+                    </a:prstGeom>
+                    <a:noFill/>
+                    <a:ln>
+                      <a:noFill/>
+                    </a:ln>
+                  </pic:spPr>
+                </pic:pic>
+              </a:graphicData>
+            </a:graphic>
+          </wp:inline>
+        </w:drawing>
+      </w:r>
+    </w:p>
     <w:p/>
     <w:p>
       <w:pPr>
@@ -2202,6 +2275,7 @@
     </w:p>
     <w:p>
       <w:r>
+        <w:lastRenderedPageBreak/>
         <w:pict w14:anchorId="7386A519">
           <v:shapetype id="_x0000_t75" coordsize="21600,21600" o:spt="75" o:preferrelative="t" path="m@4@5l@4@11@9@11@9@5xe" filled="f" stroked="f">
             <v:stroke joinstyle="miter"/>
@@ -2223,7 +2297,7 @@
             <o:lock v:ext="edit" aspectratio="t"/>
           </v:shapetype>
           <v:shape id="_x0000_i1025" type="#_x0000_t75" style="width:327pt;height:146.25pt">
-            <v:imagedata r:id="rId15" o:title="risks"/>
+            <v:imagedata r:id="rId16" o:title="risks"/>
           </v:shape>
         </w:pict>
       </w:r>
@@ -2258,7 +2332,6 @@
                 <w:sz w:val="20"/>
                 <w:szCs w:val="20"/>
               </w:rPr>
-              <w:lastRenderedPageBreak/>
               <w:t>Known knowns</w:t>
             </w:r>
           </w:p>
@@ -2509,6 +2582,231 @@
       </w:r>
     </w:p>
     <w:p>
+      <w:r>
+        <w:lastRenderedPageBreak/>
+        <w:drawing>
+          <wp:inline distT="0" distB="0" distL="0" distR="0" wp14:anchorId="0144CF97" wp14:editId="6D32AF0A">
+            <wp:extent cx="5796280" cy="3255645"/>
+            <wp:effectExtent l="19050" t="19050" r="13970" b="20955"/>
+            <wp:docPr id="2" name="Grafik 2"/>
+            <wp:cNvGraphicFramePr>
+              <a:graphicFrameLocks xmlns:a="http://schemas.openxmlformats.org/drawingml/2006/main" noChangeAspect="1"/>
+            </wp:cNvGraphicFramePr>
+            <a:graphic xmlns:a="http://schemas.openxmlformats.org/drawingml/2006/main">
+              <a:graphicData uri="http://schemas.openxmlformats.org/drawingml/2006/picture">
+                <pic:pic xmlns:pic="http://schemas.openxmlformats.org/drawingml/2006/picture">
+                  <pic:nvPicPr>
+                    <pic:cNvPr id="1" name=""/>
+                    <pic:cNvPicPr/>
+                  </pic:nvPicPr>
+                  <pic:blipFill>
+                    <a:blip r:embed="rId17"/>
+                    <a:stretch>
+                      <a:fillRect/>
+                    </a:stretch>
+                  </pic:blipFill>
+                  <pic:spPr>
+                    <a:xfrm>
+                      <a:off x="0" y="0"/>
+                      <a:ext cx="5796280" cy="3255645"/>
+                    </a:xfrm>
+                    <a:prstGeom prst="rect">
+                      <a:avLst/>
+                    </a:prstGeom>
+                    <a:ln w="9525">
+                      <a:solidFill>
+                        <a:schemeClr val="tx1"/>
+                      </a:solidFill>
+                    </a:ln>
+                  </pic:spPr>
+                </pic:pic>
+              </a:graphicData>
+            </a:graphic>
+          </wp:inline>
+        </w:drawing>
+      </w:r>
+    </w:p>
+    <w:p>
+      <w:r>
+        <w:drawing>
+          <wp:inline distT="0" distB="0" distL="0" distR="0" wp14:anchorId="31874F63" wp14:editId="7B833128">
+            <wp:extent cx="5796280" cy="3237230"/>
+            <wp:effectExtent l="19050" t="19050" r="13970" b="20320"/>
+            <wp:docPr id="4" name="Grafik 4"/>
+            <wp:cNvGraphicFramePr>
+              <a:graphicFrameLocks xmlns:a="http://schemas.openxmlformats.org/drawingml/2006/main" noChangeAspect="1"/>
+            </wp:cNvGraphicFramePr>
+            <a:graphic xmlns:a="http://schemas.openxmlformats.org/drawingml/2006/main">
+              <a:graphicData uri="http://schemas.openxmlformats.org/drawingml/2006/picture">
+                <pic:pic xmlns:pic="http://schemas.openxmlformats.org/drawingml/2006/picture">
+                  <pic:nvPicPr>
+                    <pic:cNvPr id="1" name=""/>
+                    <pic:cNvPicPr/>
+                  </pic:nvPicPr>
+                  <pic:blipFill>
+                    <a:blip r:embed="rId18"/>
+                    <a:stretch>
+                      <a:fillRect/>
+                    </a:stretch>
+                  </pic:blipFill>
+                  <pic:spPr>
+                    <a:xfrm>
+                      <a:off x="0" y="0"/>
+                      <a:ext cx="5796280" cy="3237230"/>
+                    </a:xfrm>
+                    <a:prstGeom prst="rect">
+                      <a:avLst/>
+                    </a:prstGeom>
+                    <a:ln w="9525">
+                      <a:solidFill>
+                        <a:schemeClr val="tx1"/>
+                      </a:solidFill>
+                    </a:ln>
+                  </pic:spPr>
+                </pic:pic>
+              </a:graphicData>
+            </a:graphic>
+          </wp:inline>
+        </w:drawing>
+      </w:r>
+    </w:p>
+    <w:p>
+      <w:r>
+        <w:lastRenderedPageBreak/>
+        <w:drawing>
+          <wp:inline distT="0" distB="0" distL="0" distR="0" wp14:anchorId="4CCDD4A1" wp14:editId="73810322">
+            <wp:extent cx="5796280" cy="3267075"/>
+            <wp:effectExtent l="19050" t="19050" r="13970" b="28575"/>
+            <wp:docPr id="7" name="Grafik 7"/>
+            <wp:cNvGraphicFramePr>
+              <a:graphicFrameLocks xmlns:a="http://schemas.openxmlformats.org/drawingml/2006/main" noChangeAspect="1"/>
+            </wp:cNvGraphicFramePr>
+            <a:graphic xmlns:a="http://schemas.openxmlformats.org/drawingml/2006/main">
+              <a:graphicData uri="http://schemas.openxmlformats.org/drawingml/2006/picture">
+                <pic:pic xmlns:pic="http://schemas.openxmlformats.org/drawingml/2006/picture">
+                  <pic:nvPicPr>
+                    <pic:cNvPr id="1" name=""/>
+                    <pic:cNvPicPr/>
+                  </pic:nvPicPr>
+                  <pic:blipFill>
+                    <a:blip r:embed="rId19"/>
+                    <a:stretch>
+                      <a:fillRect/>
+                    </a:stretch>
+                  </pic:blipFill>
+                  <pic:spPr>
+                    <a:xfrm>
+                      <a:off x="0" y="0"/>
+                      <a:ext cx="5796280" cy="3267075"/>
+                    </a:xfrm>
+                    <a:prstGeom prst="rect">
+                      <a:avLst/>
+                    </a:prstGeom>
+                    <a:ln w="9525">
+                      <a:solidFill>
+                        <a:schemeClr val="tx1"/>
+                      </a:solidFill>
+                    </a:ln>
+                  </pic:spPr>
+                </pic:pic>
+              </a:graphicData>
+            </a:graphic>
+          </wp:inline>
+        </w:drawing>
+      </w:r>
+    </w:p>
+    <w:p/>
+    <w:p>
+      <w:r>
+        <w:drawing>
+          <wp:inline distT="0" distB="0" distL="0" distR="0" wp14:anchorId="30CF5BF7" wp14:editId="64224B1E">
+            <wp:extent cx="5796280" cy="3252470"/>
+            <wp:effectExtent l="19050" t="19050" r="13970" b="24130"/>
+            <wp:docPr id="6" name="Grafik 6"/>
+            <wp:cNvGraphicFramePr>
+              <a:graphicFrameLocks xmlns:a="http://schemas.openxmlformats.org/drawingml/2006/main" noChangeAspect="1"/>
+            </wp:cNvGraphicFramePr>
+            <a:graphic xmlns:a="http://schemas.openxmlformats.org/drawingml/2006/main">
+              <a:graphicData uri="http://schemas.openxmlformats.org/drawingml/2006/picture">
+                <pic:pic xmlns:pic="http://schemas.openxmlformats.org/drawingml/2006/picture">
+                  <pic:nvPicPr>
+                    <pic:cNvPr id="1" name=""/>
+                    <pic:cNvPicPr/>
+                  </pic:nvPicPr>
+                  <pic:blipFill>
+                    <a:blip r:embed="rId20"/>
+                    <a:stretch>
+                      <a:fillRect/>
+                    </a:stretch>
+                  </pic:blipFill>
+                  <pic:spPr>
+                    <a:xfrm>
+                      <a:off x="0" y="0"/>
+                      <a:ext cx="5796280" cy="3252470"/>
+                    </a:xfrm>
+                    <a:prstGeom prst="rect">
+                      <a:avLst/>
+                    </a:prstGeom>
+                    <a:ln w="9525">
+                      <a:solidFill>
+                        <a:schemeClr val="tx1"/>
+                      </a:solidFill>
+                    </a:ln>
+                  </pic:spPr>
+                </pic:pic>
+              </a:graphicData>
+            </a:graphic>
+          </wp:inline>
+        </w:drawing>
+      </w:r>
+    </w:p>
+    <w:p>
+      <w:r>
+        <w:lastRenderedPageBreak/>
+        <w:drawing>
+          <wp:inline distT="0" distB="0" distL="0" distR="0" wp14:anchorId="4B2F1F94" wp14:editId="4F9B0EEE">
+            <wp:extent cx="5796280" cy="3248025"/>
+            <wp:effectExtent l="19050" t="19050" r="13970" b="28575"/>
+            <wp:docPr id="8" name="Grafik 8"/>
+            <wp:cNvGraphicFramePr>
+              <a:graphicFrameLocks xmlns:a="http://schemas.openxmlformats.org/drawingml/2006/main" noChangeAspect="1"/>
+            </wp:cNvGraphicFramePr>
+            <a:graphic xmlns:a="http://schemas.openxmlformats.org/drawingml/2006/main">
+              <a:graphicData uri="http://schemas.openxmlformats.org/drawingml/2006/picture">
+                <pic:pic xmlns:pic="http://schemas.openxmlformats.org/drawingml/2006/picture">
+                  <pic:nvPicPr>
+                    <pic:cNvPr id="1" name=""/>
+                    <pic:cNvPicPr/>
+                  </pic:nvPicPr>
+                  <pic:blipFill>
+                    <a:blip r:embed="rId21"/>
+                    <a:stretch>
+                      <a:fillRect/>
+                    </a:stretch>
+                  </pic:blipFill>
+                  <pic:spPr>
+                    <a:xfrm>
+                      <a:off x="0" y="0"/>
+                      <a:ext cx="5796280" cy="3248025"/>
+                    </a:xfrm>
+                    <a:prstGeom prst="rect">
+                      <a:avLst/>
+                    </a:prstGeom>
+                    <a:ln w="9525">
+                      <a:solidFill>
+                        <a:schemeClr val="tx1"/>
+                      </a:solidFill>
+                    </a:ln>
+                  </pic:spPr>
+                </pic:pic>
+              </a:graphicData>
+            </a:graphic>
+          </wp:inline>
+        </w:drawing>
+      </w:r>
+    </w:p>
+    <w:p/>
+    <w:p>
       <w:pPr>
         <w:pStyle w:val="berschrift1"/>
       </w:pPr>
@@ -2579,6 +2877,9 @@
     </w:p>
     <w:p>
       <w:r>
+        <w:rPr>
+          <w:noProof/>
+        </w:rPr>
         <w:lastRenderedPageBreak/>
         <w:drawing>
           <wp:inline distT="0" distB="0" distL="0" distR="0" wp14:anchorId="149AA86B" wp14:editId="4939B0E1">
@@ -2596,7 +2897,7 @@
                     <pic:cNvPicPr/>
                   </pic:nvPicPr>
                   <pic:blipFill>
-                    <a:blip r:embed="rId16"/>
+                    <a:blip r:embed="rId22"/>
                     <a:stretch>
                       <a:fillRect/>
                     </a:stretch>
@@ -2834,11 +3135,28 @@
             <w:tcW w:w="5996" w:type="dxa"/>
           </w:tcPr>
           <w:p>
+            <w:pPr>
+              <w:rPr>
+                <w:lang w:val="en-US"/>
+              </w:rPr>
+            </w:pPr>
             <w:r>
+              <w:rPr>
+                <w:lang w:val="en-US"/>
+              </w:rPr>
               <w:t>load(); safe()</w:t>
             </w:r>
             <w:r>
+              <w:rPr>
+                <w:lang w:val="en-US"/>
+              </w:rPr>
               <w:t>;</w:t>
+            </w:r>
+            <w:r>
+              <w:rPr>
+                <w:lang w:val="en-US"/>
+              </w:rPr>
+              <w:t>loadcsv(Dateipfad);savecsv();splitcsv();</w:t>
             </w:r>
           </w:p>
         </w:tc>
@@ -2846,7 +3164,13 @@
           <w:tcPr>
             <w:tcW w:w="1539" w:type="dxa"/>
           </w:tcPr>
-          <w:p/>
+          <w:p>
+            <w:pPr>
+              <w:rPr>
+                <w:lang w:val="en-US"/>
+              </w:rPr>
+            </w:pPr>
+          </w:p>
         </w:tc>
       </w:tr>
       <w:tr>
@@ -3673,7 +3997,7 @@
       <w:r>
         <w:t xml:space="preserve"> open source ist bzw. von wem sie nachgenutzt werden kann. Eine übliche Lizenz für Hochschulprojekte ist die </w:t>
       </w:r>
-      <w:hyperlink r:id="rId17" w:history="1">
+      <w:hyperlink r:id="rId23" w:history="1">
         <w:r>
           <w:rPr>
             <w:rStyle w:val="Hyperlink"/>
@@ -3686,7 +4010,7 @@
       </w:r>
     </w:p>
     <w:sectPr>
-      <w:footerReference w:type="default" r:id="rId18"/>
+      <w:footerReference w:type="default" r:id="rId24"/>
       <w:pgSz w:w="11906" w:h="16838"/>
       <w:pgMar w:top="2268" w:right="1247" w:bottom="1919" w:left="1531" w:header="709" w:footer="680" w:gutter="0"/>
       <w:pgNumType w:start="1"/>
@@ -3779,7 +4103,7 @@
       <w:rPr>
         <w:noProof/>
       </w:rPr>
-      <w:t>10.11.2020</w:t>
+      <w:t>12.11.2020</w:t>
     </w:r>
     <w:r>
       <w:fldChar w:fldCharType="end"/>
@@ -3821,7 +4145,7 @@
       <w:rPr>
         <w:noProof/>
       </w:rPr>
-      <w:t>10.11.2020</w:t>
+      <w:t>12.11.2020</w:t>
     </w:r>
     <w:r>
       <w:fldChar w:fldCharType="end"/>
@@ -3854,14 +4178,27 @@
     <w:r>
       <w:t xml:space="preserve"> von </w:t>
     </w:r>
-    <w:fldSimple w:instr=" SECTIONPAGES ">
-      <w:r>
-        <w:rPr>
-          <w:noProof/>
-        </w:rPr>
-        <w:t>7</w:t>
-      </w:r>
-    </w:fldSimple>
+    <w:r>
+      <w:fldChar w:fldCharType="begin"/>
+    </w:r>
+    <w:r>
+      <w:instrText xml:space="preserve"> SECTIONPAGES </w:instrText>
+    </w:r>
+    <w:r>
+      <w:fldChar w:fldCharType="separate"/>
+    </w:r>
+    <w:r>
+      <w:rPr>
+        <w:noProof/>
+      </w:rPr>
+      <w:t>11</w:t>
+    </w:r>
+    <w:r>
+      <w:rPr>
+        <w:noProof/>
+      </w:rPr>
+      <w:fldChar w:fldCharType="end"/>
+    </w:r>
   </w:p>
 </w:ftr>
 </file>

</xml_diff>

<commit_message>
Pflichtenheft und CommonInterface bearbeitet
</commit_message>
<xml_diff>
--- a/pflichtenheft/Pflichtenheft und technische Spezifikation.docx
+++ b/pflichtenheft/Pflichtenheft und technische Spezifikation.docx
@@ -263,6 +263,50 @@
           </w:p>
         </w:tc>
       </w:tr>
+      <w:tr>
+        <w:tc>
+          <w:tcPr>
+            <w:tcW w:w="1325" w:type="dxa"/>
+          </w:tcPr>
+          <w:p>
+            <w:pPr>
+              <w:pStyle w:val="Textkrper"/>
+            </w:pPr>
+            <w:r>
+              <w:t>19.11</w:t>
+            </w:r>
+          </w:p>
+        </w:tc>
+        <w:tc>
+          <w:tcPr>
+            <w:tcW w:w="1806" w:type="dxa"/>
+          </w:tcPr>
+          <w:p>
+            <w:pPr>
+              <w:pStyle w:val="Textkrper"/>
+            </w:pPr>
+            <w:r>
+              <w:t>PS</w:t>
+            </w:r>
+          </w:p>
+        </w:tc>
+        <w:tc>
+          <w:tcPr>
+            <w:tcW w:w="6213" w:type="dxa"/>
+          </w:tcPr>
+          <w:p>
+            <w:pPr>
+              <w:pStyle w:val="Textkrper"/>
+            </w:pPr>
+            <w:r>
+              <w:t xml:space="preserve">Akivitäten-, Kompenenten-, Klassendiagramm, </w:t>
+            </w:r>
+            <w:r>
+              <w:t>interne Schnittstellen, Projektfeatures, Risiken, Test und Implementierung</w:t>
+            </w:r>
+          </w:p>
+        </w:tc>
+      </w:tr>
     </w:tbl>
     <w:p/>
     <w:p>
@@ -1650,6 +1694,26 @@
     </w:p>
     <w:p/>
     <w:p/>
+    <w:p>
+      <w:pPr>
+        <w:pStyle w:val="Beschriftung"/>
+        <w:keepNext/>
+      </w:pPr>
+      <w:r>
+        <w:t xml:space="preserve">Tabelle </w:t>
+      </w:r>
+      <w:fldSimple w:instr=" SEQ Tabelle \* ARABIC ">
+        <w:r>
+          <w:rPr>
+            <w:noProof/>
+          </w:rPr>
+          <w:t>1</w:t>
+        </w:r>
+      </w:fldSimple>
+      <w:r>
+        <w:t xml:space="preserve"> Feature-ID, Zuständigkeit und Feature Beschreibung</w:t>
+      </w:r>
+    </w:p>
     <w:tbl>
       <w:tblPr>
         <w:tblStyle w:val="Tabellenraster"/>
@@ -1657,15 +1721,14 @@
         <w:tblLook w:val="04A0" w:firstRow="1" w:lastRow="0" w:firstColumn="1" w:lastColumn="0" w:noHBand="0" w:noVBand="1"/>
       </w:tblPr>
       <w:tblGrid>
-        <w:gridCol w:w="1268"/>
-        <w:gridCol w:w="1074"/>
-        <w:gridCol w:w="5591"/>
-        <w:gridCol w:w="1185"/>
+        <w:gridCol w:w="1253"/>
+        <w:gridCol w:w="1606"/>
+        <w:gridCol w:w="5304"/>
       </w:tblGrid>
       <w:tr>
         <w:tc>
           <w:tcPr>
-            <w:tcW w:w="1268" w:type="dxa"/>
+            <w:tcW w:w="1253" w:type="dxa"/>
             <w:shd w:val="clear" w:color="auto" w:fill="auto"/>
           </w:tcPr>
           <w:p>
@@ -1676,18 +1739,18 @@
         </w:tc>
         <w:tc>
           <w:tcPr>
-            <w:tcW w:w="1074" w:type="dxa"/>
+            <w:tcW w:w="1606" w:type="dxa"/>
             <w:shd w:val="clear" w:color="auto" w:fill="auto"/>
           </w:tcPr>
           <w:p>
             <w:r>
-              <w:t>Priorität</w:t>
+              <w:t>Zuständigkeit</w:t>
             </w:r>
           </w:p>
         </w:tc>
         <w:tc>
           <w:tcPr>
-            <w:tcW w:w="5591" w:type="dxa"/>
+            <w:tcW w:w="5304" w:type="dxa"/>
             <w:shd w:val="clear" w:color="auto" w:fill="auto"/>
           </w:tcPr>
           <w:p>
@@ -1696,22 +1759,11 @@
             </w:r>
           </w:p>
         </w:tc>
-        <w:tc>
-          <w:tcPr>
-            <w:tcW w:w="1185" w:type="dxa"/>
-            <w:shd w:val="clear" w:color="auto" w:fill="auto"/>
-          </w:tcPr>
-          <w:p>
-            <w:r>
-              <w:t>Aufwand</w:t>
-            </w:r>
-          </w:p>
-        </w:tc>
       </w:tr>
       <w:tr>
         <w:tc>
           <w:tcPr>
-            <w:tcW w:w="1268" w:type="dxa"/>
+            <w:tcW w:w="1253" w:type="dxa"/>
             <w:shd w:val="clear" w:color="auto" w:fill="auto"/>
           </w:tcPr>
           <w:p>
@@ -1722,14 +1774,18 @@
         </w:tc>
         <w:tc>
           <w:tcPr>
-            <w:tcW w:w="1074" w:type="dxa"/>
+            <w:tcW w:w="1606" w:type="dxa"/>
             <w:shd w:val="clear" w:color="auto" w:fill="auto"/>
           </w:tcPr>
-          <w:p/>
+          <w:p>
+            <w:r>
+              <w:t>Paul</w:t>
+            </w:r>
+          </w:p>
         </w:tc>
         <w:tc>
           <w:tcPr>
-            <w:tcW w:w="5591" w:type="dxa"/>
+            <w:tcW w:w="5304" w:type="dxa"/>
             <w:shd w:val="clear" w:color="auto" w:fill="auto"/>
           </w:tcPr>
           <w:p>
@@ -1738,18 +1794,11 @@
             </w:r>
           </w:p>
         </w:tc>
-        <w:tc>
-          <w:tcPr>
-            <w:tcW w:w="1185" w:type="dxa"/>
-            <w:shd w:val="clear" w:color="auto" w:fill="auto"/>
-          </w:tcPr>
-          <w:p/>
-        </w:tc>
       </w:tr>
       <w:tr>
         <w:tc>
           <w:tcPr>
-            <w:tcW w:w="1268" w:type="dxa"/>
+            <w:tcW w:w="1253" w:type="dxa"/>
             <w:shd w:val="clear" w:color="auto" w:fill="auto"/>
           </w:tcPr>
           <w:p>
@@ -1760,52 +1809,54 @@
         </w:tc>
         <w:tc>
           <w:tcPr>
-            <w:tcW w:w="1074" w:type="dxa"/>
-            <w:shd w:val="clear" w:color="auto" w:fill="auto"/>
-          </w:tcPr>
-          <w:p/>
-        </w:tc>
-        <w:tc>
-          <w:tcPr>
-            <w:tcW w:w="5591" w:type="dxa"/>
+            <w:tcW w:w="1606" w:type="dxa"/>
             <w:shd w:val="clear" w:color="auto" w:fill="auto"/>
           </w:tcPr>
           <w:p>
             <w:r>
-              <w:t>Daten vorbereiten</w:t>
+              <w:t>Lewis</w:t>
             </w:r>
           </w:p>
         </w:tc>
         <w:tc>
           <w:tcPr>
-            <w:tcW w:w="1185" w:type="dxa"/>
+            <w:tcW w:w="5304" w:type="dxa"/>
             <w:shd w:val="clear" w:color="auto" w:fill="auto"/>
           </w:tcPr>
-          <w:p/>
+          <w:p>
+            <w:r>
+              <w:t>Datenverarbeitung</w:t>
+            </w:r>
+          </w:p>
         </w:tc>
       </w:tr>
       <w:tr>
         <w:tc>
           <w:tcPr>
-            <w:tcW w:w="1268" w:type="dxa"/>
+            <w:tcW w:w="1253" w:type="dxa"/>
             <w:shd w:val="clear" w:color="auto" w:fill="auto"/>
           </w:tcPr>
           <w:p>
             <w:r>
+              <w:lastRenderedPageBreak/>
               <w:t>F.201</w:t>
             </w:r>
           </w:p>
         </w:tc>
         <w:tc>
           <w:tcPr>
-            <w:tcW w:w="1074" w:type="dxa"/>
+            <w:tcW w:w="1606" w:type="dxa"/>
             <w:shd w:val="clear" w:color="auto" w:fill="auto"/>
           </w:tcPr>
-          <w:p/>
+          <w:p>
+            <w:r>
+              <w:t>Lewis</w:t>
+            </w:r>
+          </w:p>
         </w:tc>
         <w:tc>
           <w:tcPr>
-            <w:tcW w:w="5591" w:type="dxa"/>
+            <w:tcW w:w="5304" w:type="dxa"/>
             <w:shd w:val="clear" w:color="auto" w:fill="auto"/>
           </w:tcPr>
           <w:p>
@@ -1814,37 +1865,33 @@
             </w:r>
           </w:p>
         </w:tc>
-        <w:tc>
-          <w:tcPr>
-            <w:tcW w:w="1185" w:type="dxa"/>
-            <w:shd w:val="clear" w:color="auto" w:fill="auto"/>
-          </w:tcPr>
-          <w:p/>
-        </w:tc>
       </w:tr>
       <w:tr>
         <w:tc>
           <w:tcPr>
-            <w:tcW w:w="1268" w:type="dxa"/>
+            <w:tcW w:w="1253" w:type="dxa"/>
             <w:shd w:val="clear" w:color="auto" w:fill="auto"/>
           </w:tcPr>
           <w:p>
             <w:r>
-              <w:lastRenderedPageBreak/>
               <w:t>F.202</w:t>
             </w:r>
           </w:p>
         </w:tc>
         <w:tc>
           <w:tcPr>
-            <w:tcW w:w="1074" w:type="dxa"/>
+            <w:tcW w:w="1606" w:type="dxa"/>
             <w:shd w:val="clear" w:color="auto" w:fill="auto"/>
           </w:tcPr>
-          <w:p/>
+          <w:p>
+            <w:r>
+              <w:t>Paul</w:t>
+            </w:r>
+          </w:p>
         </w:tc>
         <w:tc>
           <w:tcPr>
-            <w:tcW w:w="5591" w:type="dxa"/>
+            <w:tcW w:w="5304" w:type="dxa"/>
             <w:shd w:val="clear" w:color="auto" w:fill="auto"/>
           </w:tcPr>
           <w:p>
@@ -1853,18 +1900,81 @@
             </w:r>
           </w:p>
         </w:tc>
+      </w:tr>
+      <w:tr>
         <w:tc>
           <w:tcPr>
-            <w:tcW w:w="1185" w:type="dxa"/>
+            <w:tcW w:w="1253" w:type="dxa"/>
             <w:shd w:val="clear" w:color="auto" w:fill="auto"/>
           </w:tcPr>
-          <w:p/>
+          <w:p>
+            <w:r>
+              <w:t>F.203</w:t>
+            </w:r>
+          </w:p>
+        </w:tc>
+        <w:tc>
+          <w:tcPr>
+            <w:tcW w:w="1606" w:type="dxa"/>
+            <w:shd w:val="clear" w:color="auto" w:fill="auto"/>
+          </w:tcPr>
+          <w:p>
+            <w:r>
+              <w:t>Lewis</w:t>
+            </w:r>
+          </w:p>
+        </w:tc>
+        <w:tc>
+          <w:tcPr>
+            <w:tcW w:w="5304" w:type="dxa"/>
+            <w:shd w:val="clear" w:color="auto" w:fill="auto"/>
+          </w:tcPr>
+          <w:p>
+            <w:r>
+              <w:t>CSV Daten in internes Datenformat umwandeln</w:t>
+            </w:r>
+          </w:p>
         </w:tc>
       </w:tr>
       <w:tr>
         <w:tc>
           <w:tcPr>
-            <w:tcW w:w="1268" w:type="dxa"/>
+            <w:tcW w:w="1253" w:type="dxa"/>
+            <w:shd w:val="clear" w:color="auto" w:fill="auto"/>
+          </w:tcPr>
+          <w:p>
+            <w:r>
+              <w:t>F.204</w:t>
+            </w:r>
+          </w:p>
+        </w:tc>
+        <w:tc>
+          <w:tcPr>
+            <w:tcW w:w="1606" w:type="dxa"/>
+            <w:shd w:val="clear" w:color="auto" w:fill="auto"/>
+          </w:tcPr>
+          <w:p>
+            <w:r>
+              <w:t>Lewis</w:t>
+            </w:r>
+          </w:p>
+        </w:tc>
+        <w:tc>
+          <w:tcPr>
+            <w:tcW w:w="5304" w:type="dxa"/>
+            <w:shd w:val="clear" w:color="auto" w:fill="auto"/>
+          </w:tcPr>
+          <w:p>
+            <w:r>
+              <w:t>Ergebnis in CSV Datei ausgeben</w:t>
+            </w:r>
+          </w:p>
+        </w:tc>
+      </w:tr>
+      <w:tr>
+        <w:tc>
+          <w:tcPr>
+            <w:tcW w:w="1253" w:type="dxa"/>
             <w:shd w:val="clear" w:color="auto" w:fill="auto"/>
           </w:tcPr>
           <w:p>
@@ -1875,14 +1985,18 @@
         </w:tc>
         <w:tc>
           <w:tcPr>
-            <w:tcW w:w="1074" w:type="dxa"/>
+            <w:tcW w:w="1606" w:type="dxa"/>
             <w:shd w:val="clear" w:color="auto" w:fill="auto"/>
           </w:tcPr>
-          <w:p/>
+          <w:p>
+            <w:r>
+              <w:t>Lukas</w:t>
+            </w:r>
+          </w:p>
         </w:tc>
         <w:tc>
           <w:tcPr>
-            <w:tcW w:w="5591" w:type="dxa"/>
+            <w:tcW w:w="5304" w:type="dxa"/>
             <w:shd w:val="clear" w:color="auto" w:fill="auto"/>
           </w:tcPr>
           <w:p>
@@ -1891,18 +2005,11 @@
             </w:r>
           </w:p>
         </w:tc>
-        <w:tc>
-          <w:tcPr>
-            <w:tcW w:w="1185" w:type="dxa"/>
-            <w:shd w:val="clear" w:color="auto" w:fill="auto"/>
-          </w:tcPr>
-          <w:p/>
-        </w:tc>
       </w:tr>
       <w:tr>
         <w:tc>
           <w:tcPr>
-            <w:tcW w:w="1268" w:type="dxa"/>
+            <w:tcW w:w="1253" w:type="dxa"/>
             <w:shd w:val="clear" w:color="auto" w:fill="auto"/>
           </w:tcPr>
           <w:p>
@@ -1913,14 +2020,18 @@
         </w:tc>
         <w:tc>
           <w:tcPr>
-            <w:tcW w:w="1074" w:type="dxa"/>
+            <w:tcW w:w="1606" w:type="dxa"/>
             <w:shd w:val="clear" w:color="auto" w:fill="auto"/>
           </w:tcPr>
-          <w:p/>
+          <w:p>
+            <w:r>
+              <w:t>Lukas</w:t>
+            </w:r>
+          </w:p>
         </w:tc>
         <w:tc>
           <w:tcPr>
-            <w:tcW w:w="5591" w:type="dxa"/>
+            <w:tcW w:w="5304" w:type="dxa"/>
             <w:shd w:val="clear" w:color="auto" w:fill="auto"/>
           </w:tcPr>
           <w:p>
@@ -1929,18 +2040,11 @@
             </w:r>
           </w:p>
         </w:tc>
-        <w:tc>
-          <w:tcPr>
-            <w:tcW w:w="1185" w:type="dxa"/>
-            <w:shd w:val="clear" w:color="auto" w:fill="auto"/>
-          </w:tcPr>
-          <w:p/>
-        </w:tc>
       </w:tr>
       <w:tr>
         <w:tc>
           <w:tcPr>
-            <w:tcW w:w="1268" w:type="dxa"/>
+            <w:tcW w:w="1253" w:type="dxa"/>
             <w:shd w:val="clear" w:color="auto" w:fill="auto"/>
           </w:tcPr>
           <w:p>
@@ -1951,14 +2055,18 @@
         </w:tc>
         <w:tc>
           <w:tcPr>
-            <w:tcW w:w="1074" w:type="dxa"/>
+            <w:tcW w:w="1606" w:type="dxa"/>
             <w:shd w:val="clear" w:color="auto" w:fill="auto"/>
           </w:tcPr>
-          <w:p/>
+          <w:p>
+            <w:r>
+              <w:t>Lukas</w:t>
+            </w:r>
+          </w:p>
         </w:tc>
         <w:tc>
           <w:tcPr>
-            <w:tcW w:w="5591" w:type="dxa"/>
+            <w:tcW w:w="5304" w:type="dxa"/>
             <w:shd w:val="clear" w:color="auto" w:fill="auto"/>
           </w:tcPr>
           <w:p>
@@ -1967,18 +2075,11 @@
             </w:r>
           </w:p>
         </w:tc>
-        <w:tc>
-          <w:tcPr>
-            <w:tcW w:w="1185" w:type="dxa"/>
-            <w:shd w:val="clear" w:color="auto" w:fill="auto"/>
-          </w:tcPr>
-          <w:p/>
-        </w:tc>
       </w:tr>
       <w:tr>
         <w:tc>
           <w:tcPr>
-            <w:tcW w:w="1268" w:type="dxa"/>
+            <w:tcW w:w="1253" w:type="dxa"/>
             <w:shd w:val="clear" w:color="auto" w:fill="auto"/>
           </w:tcPr>
           <w:p>
@@ -1989,14 +2090,18 @@
         </w:tc>
         <w:tc>
           <w:tcPr>
-            <w:tcW w:w="1074" w:type="dxa"/>
+            <w:tcW w:w="1606" w:type="dxa"/>
             <w:shd w:val="clear" w:color="auto" w:fill="auto"/>
           </w:tcPr>
-          <w:p/>
+          <w:p>
+            <w:r>
+              <w:t>Lukas</w:t>
+            </w:r>
+          </w:p>
         </w:tc>
         <w:tc>
           <w:tcPr>
-            <w:tcW w:w="5591" w:type="dxa"/>
+            <w:tcW w:w="5304" w:type="dxa"/>
             <w:shd w:val="clear" w:color="auto" w:fill="auto"/>
           </w:tcPr>
           <w:p>
@@ -2005,18 +2110,11 @@
             </w:r>
           </w:p>
         </w:tc>
-        <w:tc>
-          <w:tcPr>
-            <w:tcW w:w="1185" w:type="dxa"/>
-            <w:shd w:val="clear" w:color="auto" w:fill="auto"/>
-          </w:tcPr>
-          <w:p/>
-        </w:tc>
       </w:tr>
       <w:tr>
         <w:tc>
           <w:tcPr>
-            <w:tcW w:w="1268" w:type="dxa"/>
+            <w:tcW w:w="1253" w:type="dxa"/>
             <w:shd w:val="clear" w:color="auto" w:fill="auto"/>
           </w:tcPr>
           <w:p>
@@ -2027,14 +2125,18 @@
         </w:tc>
         <w:tc>
           <w:tcPr>
-            <w:tcW w:w="1074" w:type="dxa"/>
+            <w:tcW w:w="1606" w:type="dxa"/>
             <w:shd w:val="clear" w:color="auto" w:fill="auto"/>
           </w:tcPr>
-          <w:p/>
+          <w:p>
+            <w:r>
+              <w:t>Lukas</w:t>
+            </w:r>
+          </w:p>
         </w:tc>
         <w:tc>
           <w:tcPr>
-            <w:tcW w:w="5591" w:type="dxa"/>
+            <w:tcW w:w="5304" w:type="dxa"/>
             <w:shd w:val="clear" w:color="auto" w:fill="auto"/>
           </w:tcPr>
           <w:p>
@@ -2043,56 +2145,11 @@
             </w:r>
           </w:p>
         </w:tc>
-        <w:tc>
-          <w:tcPr>
-            <w:tcW w:w="1185" w:type="dxa"/>
-            <w:shd w:val="clear" w:color="auto" w:fill="auto"/>
-          </w:tcPr>
-          <w:p/>
-        </w:tc>
       </w:tr>
       <w:tr>
         <w:tc>
           <w:tcPr>
-            <w:tcW w:w="1268" w:type="dxa"/>
-            <w:shd w:val="clear" w:color="auto" w:fill="auto"/>
-          </w:tcPr>
-          <w:p>
-            <w:r>
-              <w:t>F.501</w:t>
-            </w:r>
-          </w:p>
-        </w:tc>
-        <w:tc>
-          <w:tcPr>
-            <w:tcW w:w="1074" w:type="dxa"/>
-            <w:shd w:val="clear" w:color="auto" w:fill="auto"/>
-          </w:tcPr>
-          <w:p/>
-        </w:tc>
-        <w:tc>
-          <w:tcPr>
-            <w:tcW w:w="5591" w:type="dxa"/>
-            <w:shd w:val="clear" w:color="auto" w:fill="auto"/>
-          </w:tcPr>
-          <w:p>
-            <w:r>
-              <w:t>Ergebnis in CSV Datei ausgeben</w:t>
-            </w:r>
-          </w:p>
-        </w:tc>
-        <w:tc>
-          <w:tcPr>
-            <w:tcW w:w="1185" w:type="dxa"/>
-            <w:shd w:val="clear" w:color="auto" w:fill="auto"/>
-          </w:tcPr>
-          <w:p/>
-        </w:tc>
-      </w:tr>
-      <w:tr>
-        <w:tc>
-          <w:tcPr>
-            <w:tcW w:w="1268" w:type="dxa"/>
+            <w:tcW w:w="1253" w:type="dxa"/>
             <w:shd w:val="clear" w:color="auto" w:fill="auto"/>
           </w:tcPr>
           <w:p>
@@ -2103,14 +2160,18 @@
         </w:tc>
         <w:tc>
           <w:tcPr>
-            <w:tcW w:w="1074" w:type="dxa"/>
+            <w:tcW w:w="1606" w:type="dxa"/>
             <w:shd w:val="clear" w:color="auto" w:fill="auto"/>
           </w:tcPr>
-          <w:p/>
+          <w:p>
+            <w:r>
+              <w:t>Paul</w:t>
+            </w:r>
+          </w:p>
         </w:tc>
         <w:tc>
           <w:tcPr>
-            <w:tcW w:w="5591" w:type="dxa"/>
+            <w:tcW w:w="5304" w:type="dxa"/>
             <w:shd w:val="clear" w:color="auto" w:fill="auto"/>
           </w:tcPr>
           <w:p>
@@ -2119,42 +2180,110 @@
             </w:r>
           </w:p>
         </w:tc>
+      </w:tr>
+      <w:tr>
         <w:tc>
           <w:tcPr>
-            <w:tcW w:w="1185" w:type="dxa"/>
+            <w:tcW w:w="1253" w:type="dxa"/>
             <w:shd w:val="clear" w:color="auto" w:fill="auto"/>
           </w:tcPr>
-          <w:p/>
+          <w:p>
+            <w:r>
+              <w:t>F.600</w:t>
+            </w:r>
+          </w:p>
+        </w:tc>
+        <w:tc>
+          <w:tcPr>
+            <w:tcW w:w="1606" w:type="dxa"/>
+            <w:shd w:val="clear" w:color="auto" w:fill="auto"/>
+          </w:tcPr>
+          <w:p>
+            <w:r>
+              <w:t>Paul</w:t>
+            </w:r>
+          </w:p>
+        </w:tc>
+        <w:tc>
+          <w:tcPr>
+            <w:tcW w:w="5304" w:type="dxa"/>
+            <w:shd w:val="clear" w:color="auto" w:fill="auto"/>
+          </w:tcPr>
+          <w:p>
+            <w:r>
+              <w:t>Ergebnis Auswerten</w:t>
+            </w:r>
+          </w:p>
         </w:tc>
       </w:tr>
       <w:tr>
         <w:tc>
           <w:tcPr>
-            <w:tcW w:w="1268" w:type="dxa"/>
+            <w:tcW w:w="1253" w:type="dxa"/>
             <w:shd w:val="clear" w:color="auto" w:fill="auto"/>
           </w:tcPr>
-          <w:p/>
+          <w:p>
+            <w:r>
+              <w:t>F.601</w:t>
+            </w:r>
+          </w:p>
         </w:tc>
         <w:tc>
           <w:tcPr>
-            <w:tcW w:w="1074" w:type="dxa"/>
+            <w:tcW w:w="1606" w:type="dxa"/>
             <w:shd w:val="clear" w:color="auto" w:fill="auto"/>
           </w:tcPr>
-          <w:p/>
+          <w:p>
+            <w:r>
+              <w:t>Paul</w:t>
+            </w:r>
+          </w:p>
         </w:tc>
         <w:tc>
           <w:tcPr>
-            <w:tcW w:w="5591" w:type="dxa"/>
+            <w:tcW w:w="5304" w:type="dxa"/>
             <w:shd w:val="clear" w:color="auto" w:fill="auto"/>
           </w:tcPr>
-          <w:p/>
+          <w:p>
+            <w:r>
+              <w:t>Auswertung für binäre Klassifikation</w:t>
+            </w:r>
+          </w:p>
+        </w:tc>
+      </w:tr>
+      <w:tr>
+        <w:tc>
+          <w:tcPr>
+            <w:tcW w:w="1253" w:type="dxa"/>
+            <w:shd w:val="clear" w:color="auto" w:fill="auto"/>
+          </w:tcPr>
+          <w:p>
+            <w:r>
+              <w:t>F.602</w:t>
+            </w:r>
+          </w:p>
         </w:tc>
         <w:tc>
           <w:tcPr>
-            <w:tcW w:w="1185" w:type="dxa"/>
+            <w:tcW w:w="1606" w:type="dxa"/>
             <w:shd w:val="clear" w:color="auto" w:fill="auto"/>
           </w:tcPr>
-          <w:p/>
+          <w:p>
+            <w:r>
+              <w:t>Paul</w:t>
+            </w:r>
+          </w:p>
+        </w:tc>
+        <w:tc>
+          <w:tcPr>
+            <w:tcW w:w="5304" w:type="dxa"/>
+            <w:shd w:val="clear" w:color="auto" w:fill="auto"/>
+          </w:tcPr>
+          <w:p>
+            <w:r>
+              <w:t>Auswertung für „multiclass“ Klassifikation</w:t>
+            </w:r>
+          </w:p>
         </w:tc>
       </w:tr>
     </w:tbl>
@@ -2173,6 +2302,7 @@
       <w:bookmarkEnd w:id="6"/>
       <w:bookmarkEnd w:id="7"/>
       <w:r>
+        <w:lastRenderedPageBreak/>
         <w:t>Anforderungen an Ihr System</w:t>
       </w:r>
       <w:bookmarkEnd w:id="8"/>
@@ -2188,27 +2318,13 @@
       <w:bookmarkEnd w:id="9"/>
     </w:p>
     <w:p>
-      <w:r>
-        <w:t xml:space="preserve">Beschreiben Sie die </w:t>
-      </w:r>
-      <w:r>
-        <w:t xml:space="preserve">wesentlichen </w:t>
-      </w:r>
-      <w:r>
-        <w:t>Use-Cases Ihres Systems mit einem (oder mehreren) Use-Case-Diagrammen. Zeigen Sie im Diagramm evtl. vorhandene Subsysteme und ordnen Sie die Use-Cases den betreffenden Subsystemen zu.</w:t>
-      </w:r>
-    </w:p>
-    <w:p>
-      <w:r>
-        <w:t>Legen Sie fest, welches Teammitglied für welches Use-Case verantwortlich ist.</w:t>
-      </w:r>
-    </w:p>
-    <w:p>
+      <w:pPr>
+        <w:keepNext/>
+      </w:pPr>
       <w:r>
         <w:rPr>
           <w:noProof/>
         </w:rPr>
-        <w:lastRenderedPageBreak/>
         <w:drawing>
           <wp:inline distT="0" distB="0" distL="0" distR="0" wp14:anchorId="67EC94B2" wp14:editId="5528F797">
             <wp:extent cx="5586884" cy="5349405"/>
@@ -2259,18 +2375,123 @@
         </w:drawing>
       </w:r>
     </w:p>
-    <w:p/>
     <w:p>
       <w:pPr>
-        <w:pStyle w:val="berschrift2"/>
-      </w:pPr>
-      <w:r>
-        <w:t>Risiken</w:t>
+        <w:pStyle w:val="Beschriftung"/>
+      </w:pPr>
+      <w:r>
+        <w:t xml:space="preserve">Abbildung </w:t>
+      </w:r>
+      <w:fldSimple w:instr=" SEQ Abbildung \* ARABIC ">
+        <w:r>
+          <w:rPr>
+            <w:noProof/>
+          </w:rPr>
+          <w:t>1</w:t>
+        </w:r>
+      </w:fldSimple>
+      <w:r>
+        <w:t xml:space="preserve"> Use-Case-Diagramm</w:t>
       </w:r>
     </w:p>
     <w:p>
-      <w:r>
-        <w:t>Ordnen Sie Ihre Use-Cases und Technologien in folgendes Schema ein:</w:t>
+      <w:pPr>
+        <w:pStyle w:val="berschrift2"/>
+      </w:pPr>
+      <w:r>
+        <w:lastRenderedPageBreak/>
+        <w:t>Aktivitätendiagramm</w:t>
+      </w:r>
+    </w:p>
+    <w:p>
+      <w:pPr>
+        <w:keepNext/>
+      </w:pPr>
+      <w:r>
+        <w:rPr>
+          <w:noProof/>
+        </w:rPr>
+        <w:drawing>
+          <wp:inline distT="0" distB="0" distL="0" distR="0" wp14:anchorId="6A2C20C1" wp14:editId="78229E5C">
+            <wp:extent cx="5796280" cy="6788785"/>
+            <wp:effectExtent l="0" t="0" r="0" b="0"/>
+            <wp:docPr id="13" name="Grafik 13"/>
+            <wp:cNvGraphicFramePr>
+              <a:graphicFrameLocks xmlns:a="http://schemas.openxmlformats.org/drawingml/2006/main" noChangeAspect="1"/>
+            </wp:cNvGraphicFramePr>
+            <a:graphic xmlns:a="http://schemas.openxmlformats.org/drawingml/2006/main">
+              <a:graphicData uri="http://schemas.openxmlformats.org/drawingml/2006/picture">
+                <pic:pic xmlns:pic="http://schemas.openxmlformats.org/drawingml/2006/picture">
+                  <pic:nvPicPr>
+                    <pic:cNvPr id="0" name="Picture 3"/>
+                    <pic:cNvPicPr>
+                      <a:picLocks noChangeAspect="1" noChangeArrowheads="1"/>
+                    </pic:cNvPicPr>
+                  </pic:nvPicPr>
+                  <pic:blipFill>
+                    <a:blip r:embed="rId16">
+                      <a:extLst>
+                        <a:ext uri="{28A0092B-C50C-407E-A947-70E740481C1C}">
+                          <a14:useLocalDpi xmlns:a14="http://schemas.microsoft.com/office/drawing/2010/main" val="0"/>
+                        </a:ext>
+                      </a:extLst>
+                    </a:blip>
+                    <a:srcRect/>
+                    <a:stretch>
+                      <a:fillRect/>
+                    </a:stretch>
+                  </pic:blipFill>
+                  <pic:spPr bwMode="auto">
+                    <a:xfrm>
+                      <a:off x="0" y="0"/>
+                      <a:ext cx="5796280" cy="6788785"/>
+                    </a:xfrm>
+                    <a:prstGeom prst="rect">
+                      <a:avLst/>
+                    </a:prstGeom>
+                    <a:noFill/>
+                    <a:ln>
+                      <a:noFill/>
+                    </a:ln>
+                  </pic:spPr>
+                </pic:pic>
+              </a:graphicData>
+            </a:graphic>
+          </wp:inline>
+        </w:drawing>
+      </w:r>
+    </w:p>
+    <w:p>
+      <w:pPr>
+        <w:pStyle w:val="Beschriftung"/>
+      </w:pPr>
+      <w:r>
+        <w:t xml:space="preserve">Abbildung </w:t>
+      </w:r>
+      <w:fldSimple w:instr=" SEQ Abbildung \* ARABIC ">
+        <w:r>
+          <w:rPr>
+            <w:noProof/>
+          </w:rPr>
+          <w:t>2</w:t>
+        </w:r>
+      </w:fldSimple>
+      <w:r>
+        <w:t xml:space="preserve"> Aktivitätendiagramm</w:t>
+      </w:r>
+    </w:p>
+    <w:p>
+      <w:pPr>
+        <w:pStyle w:val="berschrift2"/>
+      </w:pPr>
+      <w:r>
+        <w:lastRenderedPageBreak/>
+        <w:t>Risiken</w:t>
+      </w:r>
+    </w:p>
+    <w:p>
+      <w:r>
+        <w:t>Risiken:</w:t>
       </w:r>
     </w:p>
     <w:p>
@@ -2278,276 +2499,82 @@
         <w:pStyle w:val="Listenabsatz"/>
         <w:numPr>
           <w:ilvl w:val="0"/>
-          <w:numId w:val="39"/>
+          <w:numId w:val="40"/>
         </w:numPr>
       </w:pPr>
       <w:r>
-        <w:t>Risiken Liste anfertigen</w:t>
+        <w:t>Während Phase 2 und 3 auftauchende Komponentenübergreifende Änderungen am Projekt</w:t>
       </w:r>
     </w:p>
-    <w:p/>
-    <w:tbl>
-      <w:tblPr>
-        <w:tblStyle w:val="Tabellenraster"/>
-        <w:tblW w:w="0" w:type="auto"/>
-        <w:tblLook w:val="04A0" w:firstRow="1" w:lastRow="0" w:firstColumn="1" w:lastColumn="0" w:noHBand="0" w:noVBand="1"/>
-      </w:tblPr>
-      <w:tblGrid>
-        <w:gridCol w:w="3554"/>
-        <w:gridCol w:w="3554"/>
-      </w:tblGrid>
-      <w:tr>
-        <w:trPr>
-          <w:trHeight w:val="981"/>
-        </w:trPr>
-        <w:tc>
-          <w:tcPr>
-            <w:tcW w:w="3554" w:type="dxa"/>
-          </w:tcPr>
-          <w:p>
-            <w:pPr>
-              <w:rPr>
-                <w:sz w:val="20"/>
-                <w:szCs w:val="20"/>
-              </w:rPr>
-            </w:pPr>
-            <w:r>
-              <w:rPr>
-                <w:sz w:val="20"/>
-                <w:szCs w:val="20"/>
-              </w:rPr>
-              <w:t>Known knowns</w:t>
-            </w:r>
-          </w:p>
-          <w:p>
-            <w:pPr>
-              <w:pStyle w:val="Listenabsatz"/>
-              <w:numPr>
-                <w:ilvl w:val="0"/>
-                <w:numId w:val="38"/>
-              </w:numPr>
-              <w:rPr>
-                <w:sz w:val="20"/>
-                <w:szCs w:val="20"/>
-              </w:rPr>
-            </w:pPr>
-            <w:r>
-              <w:rPr>
-                <w:sz w:val="20"/>
-                <w:szCs w:val="20"/>
-              </w:rPr>
-              <w:t>Termin Pflichtenheft</w:t>
-            </w:r>
-          </w:p>
-          <w:p>
-            <w:pPr>
-              <w:pStyle w:val="Listenabsatz"/>
-              <w:numPr>
-                <w:ilvl w:val="0"/>
-                <w:numId w:val="38"/>
-              </w:numPr>
-              <w:rPr>
-                <w:sz w:val="20"/>
-                <w:szCs w:val="20"/>
-              </w:rPr>
-            </w:pPr>
-            <w:r>
-              <w:rPr>
-                <w:sz w:val="20"/>
-                <w:szCs w:val="20"/>
-              </w:rPr>
-              <w:t>Termin funktionaler Prototyp</w:t>
-            </w:r>
-          </w:p>
-          <w:p>
-            <w:pPr>
-              <w:pStyle w:val="Listenabsatz"/>
-              <w:numPr>
-                <w:ilvl w:val="0"/>
-                <w:numId w:val="38"/>
-              </w:numPr>
-              <w:rPr>
-                <w:sz w:val="20"/>
-                <w:szCs w:val="20"/>
-              </w:rPr>
-            </w:pPr>
-            <w:r>
-              <w:rPr>
-                <w:sz w:val="20"/>
-                <w:szCs w:val="20"/>
-              </w:rPr>
-              <w:t>Termin Version 1.0</w:t>
-            </w:r>
-          </w:p>
-          <w:p>
-            <w:pPr>
-              <w:pStyle w:val="Listenabsatz"/>
-              <w:numPr>
-                <w:ilvl w:val="0"/>
-                <w:numId w:val="38"/>
-              </w:numPr>
-              <w:rPr>
-                <w:sz w:val="20"/>
-                <w:szCs w:val="20"/>
-              </w:rPr>
-            </w:pPr>
-            <w:r>
-              <w:rPr>
-                <w:sz w:val="20"/>
-                <w:szCs w:val="20"/>
-              </w:rPr>
-              <w:t>GUI Programmierung</w:t>
-            </w:r>
-          </w:p>
-          <w:p>
-            <w:pPr>
-              <w:pStyle w:val="Listenabsatz"/>
-              <w:numPr>
-                <w:ilvl w:val="0"/>
-                <w:numId w:val="38"/>
-              </w:numPr>
-              <w:rPr>
-                <w:sz w:val="20"/>
-                <w:szCs w:val="20"/>
-              </w:rPr>
-            </w:pPr>
-            <w:r>
-              <w:rPr>
-                <w:sz w:val="20"/>
-                <w:szCs w:val="20"/>
-              </w:rPr>
-              <w:t xml:space="preserve">Projektmanagement </w:t>
-            </w:r>
-          </w:p>
-        </w:tc>
-        <w:tc>
-          <w:tcPr>
-            <w:tcW w:w="3554" w:type="dxa"/>
-          </w:tcPr>
-          <w:p>
-            <w:pPr>
-              <w:rPr>
-                <w:sz w:val="20"/>
-                <w:szCs w:val="20"/>
-              </w:rPr>
-            </w:pPr>
-            <w:r>
-              <w:rPr>
-                <w:sz w:val="20"/>
-                <w:szCs w:val="20"/>
-              </w:rPr>
-              <w:t>Known unknowns</w:t>
-            </w:r>
-          </w:p>
-          <w:p>
-            <w:pPr>
-              <w:pStyle w:val="Listenabsatz"/>
-              <w:numPr>
-                <w:ilvl w:val="0"/>
-                <w:numId w:val="38"/>
-              </w:numPr>
-              <w:rPr>
-                <w:sz w:val="20"/>
-                <w:szCs w:val="20"/>
-              </w:rPr>
-            </w:pPr>
-            <w:r>
-              <w:rPr>
-                <w:sz w:val="20"/>
-                <w:szCs w:val="20"/>
-              </w:rPr>
-              <w:t xml:space="preserve">Fehlende Erfahrung mit  ML.NET </w:t>
-            </w:r>
-          </w:p>
-        </w:tc>
-      </w:tr>
-      <w:tr>
-        <w:trPr>
-          <w:trHeight w:val="981"/>
-        </w:trPr>
-        <w:tc>
-          <w:tcPr>
-            <w:tcW w:w="3554" w:type="dxa"/>
-          </w:tcPr>
-          <w:p>
-            <w:pPr>
-              <w:rPr>
-                <w:sz w:val="20"/>
-                <w:szCs w:val="20"/>
-              </w:rPr>
-            </w:pPr>
-            <w:r>
-              <w:rPr>
-                <w:sz w:val="20"/>
-                <w:szCs w:val="20"/>
-              </w:rPr>
-              <w:lastRenderedPageBreak/>
-              <w:t>Unknown knowns</w:t>
-            </w:r>
-          </w:p>
-          <w:p>
-            <w:pPr>
-              <w:pStyle w:val="Listenabsatz"/>
-              <w:numPr>
-                <w:ilvl w:val="0"/>
-                <w:numId w:val="38"/>
-              </w:numPr>
-              <w:rPr>
-                <w:sz w:val="20"/>
-                <w:szCs w:val="20"/>
-              </w:rPr>
-            </w:pPr>
-            <w:r>
-              <w:rPr>
-                <w:sz w:val="20"/>
-                <w:szCs w:val="20"/>
-              </w:rPr>
-              <w:t>Anwendbares Wissen anderer bekannter Programmiersprachen (C++, Python etc.)</w:t>
-            </w:r>
-          </w:p>
-        </w:tc>
-        <w:tc>
-          <w:tcPr>
-            <w:tcW w:w="3554" w:type="dxa"/>
-          </w:tcPr>
-          <w:p>
-            <w:pPr>
-              <w:rPr>
-                <w:sz w:val="20"/>
-                <w:szCs w:val="20"/>
-              </w:rPr>
-            </w:pPr>
-            <w:r>
-              <w:rPr>
-                <w:sz w:val="20"/>
-                <w:szCs w:val="20"/>
-              </w:rPr>
-              <w:t>Unkown unknowns</w:t>
-            </w:r>
-          </w:p>
-          <w:p>
-            <w:pPr>
-              <w:pStyle w:val="Listenabsatz"/>
-              <w:numPr>
-                <w:ilvl w:val="0"/>
-                <w:numId w:val="38"/>
-              </w:numPr>
-              <w:rPr>
-                <w:sz w:val="20"/>
-                <w:szCs w:val="20"/>
-              </w:rPr>
-            </w:pPr>
-            <w:r>
-              <w:rPr>
-                <w:sz w:val="20"/>
-                <w:szCs w:val="20"/>
-              </w:rPr>
-              <w:t>Während Phase 2 und 3 Komponentenübergreifende Änderungen am Projekt (CommonInterface)</w:t>
-            </w:r>
-          </w:p>
-        </w:tc>
-      </w:tr>
-    </w:tbl>
+    <w:p>
+      <w:pPr>
+        <w:pStyle w:val="Listenabsatz"/>
+        <w:numPr>
+          <w:ilvl w:val="0"/>
+          <w:numId w:val="40"/>
+        </w:numPr>
+      </w:pPr>
+      <w:r>
+        <w:t xml:space="preserve">Erstes Projekt dieser Größe </w:t>
+      </w:r>
+    </w:p>
+    <w:p>
+      <w:pPr>
+        <w:pStyle w:val="Listenabsatz"/>
+        <w:numPr>
+          <w:ilvl w:val="0"/>
+          <w:numId w:val="40"/>
+        </w:numPr>
+      </w:pPr>
+      <w:r>
+        <w:t>Fehlende Erfahrung mit externer Schnittstelle ML.NET und WPF</w:t>
+      </w:r>
+    </w:p>
+    <w:p>
+      <w:pPr>
+        <w:pStyle w:val="Listenabsatz"/>
+        <w:numPr>
+          <w:ilvl w:val="0"/>
+          <w:numId w:val="40"/>
+        </w:numPr>
+      </w:pPr>
+      <w:r>
+        <w:t>Nicht alle Projektmitarbeiter führen das Projekt bis zum Ende</w:t>
+      </w:r>
+      <w:r>
+        <w:t xml:space="preserve"> durch</w:t>
+      </w:r>
+    </w:p>
+    <w:p>
+      <w:pPr>
+        <w:pStyle w:val="Listenabsatz"/>
+        <w:numPr>
+          <w:ilvl w:val="0"/>
+          <w:numId w:val="40"/>
+        </w:numPr>
+      </w:pPr>
+      <w:r>
+        <w:t>Nichteinhaltung von Terminen</w:t>
+      </w:r>
+    </w:p>
+    <w:p>
+      <w:pPr>
+        <w:pStyle w:val="Listenabsatz"/>
+        <w:numPr>
+          <w:ilvl w:val="0"/>
+          <w:numId w:val="40"/>
+        </w:numPr>
+      </w:pPr>
+      <w:r>
+        <w:t>Unterschiedliche Interpretationen und Wissensstände im Projekt</w:t>
+      </w:r>
+    </w:p>
+    <w:p>
+      <w:pPr>
+        <w:pStyle w:val="Listenabsatz"/>
+        <w:ind w:left="1430"/>
+      </w:pPr>
+    </w:p>
     <w:p/>
     <w:p>
       <w:pPr>
@@ -2563,11 +2590,9 @@
     </w:p>
     <w:p>
       <w:r>
-        <w:t>Erstellen Sie einen Mockup Ihrer GUI. Dazu sollen für die wichtigen Anwendungsfälle die Oberflächen entworfen und ihre Funktion beschrieben werden.</w:t>
-      </w:r>
-    </w:p>
-    <w:p>
-      <w:r>
+        <w:rPr>
+          <w:noProof/>
+        </w:rPr>
         <w:drawing>
           <wp:inline distT="0" distB="0" distL="0" distR="0" wp14:anchorId="0144CF97" wp14:editId="6D32AF0A">
             <wp:extent cx="5796280" cy="3255645"/>
@@ -2584,7 +2609,7 @@
                     <pic:cNvPicPr/>
                   </pic:nvPicPr>
                   <pic:blipFill>
-                    <a:blip r:embed="rId16"/>
+                    <a:blip r:embed="rId17"/>
                     <a:stretch>
                       <a:fillRect/>
                     </a:stretch>
@@ -2612,6 +2637,9 @@
     </w:p>
     <w:p>
       <w:r>
+        <w:rPr>
+          <w:noProof/>
+        </w:rPr>
         <w:lastRenderedPageBreak/>
         <w:drawing>
           <wp:inline distT="0" distB="0" distL="0" distR="0" wp14:anchorId="31874F63" wp14:editId="7B833128">
@@ -2629,7 +2657,7 @@
                     <pic:cNvPicPr/>
                   </pic:nvPicPr>
                   <pic:blipFill>
-                    <a:blip r:embed="rId17"/>
+                    <a:blip r:embed="rId18"/>
                     <a:stretch>
                       <a:fillRect/>
                     </a:stretch>
@@ -2657,6 +2685,9 @@
     </w:p>
     <w:p>
       <w:r>
+        <w:rPr>
+          <w:noProof/>
+        </w:rPr>
         <w:drawing>
           <wp:inline distT="0" distB="0" distL="0" distR="0" wp14:anchorId="4CCDD4A1" wp14:editId="73810322">
             <wp:extent cx="5796280" cy="3267075"/>
@@ -2673,7 +2704,7 @@
                     <pic:cNvPicPr/>
                   </pic:nvPicPr>
                   <pic:blipFill>
-                    <a:blip r:embed="rId18"/>
+                    <a:blip r:embed="rId19"/>
                     <a:stretch>
                       <a:fillRect/>
                     </a:stretch>
@@ -2702,6 +2733,9 @@
     <w:p/>
     <w:p>
       <w:r>
+        <w:rPr>
+          <w:noProof/>
+        </w:rPr>
         <w:lastRenderedPageBreak/>
         <w:drawing>
           <wp:inline distT="0" distB="0" distL="0" distR="0" wp14:anchorId="30CF5BF7" wp14:editId="64224B1E">
@@ -2719,7 +2753,7 @@
                     <pic:cNvPicPr/>
                   </pic:nvPicPr>
                   <pic:blipFill>
-                    <a:blip r:embed="rId19"/>
+                    <a:blip r:embed="rId20"/>
                     <a:stretch>
                       <a:fillRect/>
                     </a:stretch>
@@ -2747,6 +2781,9 @@
     </w:p>
     <w:p>
       <w:r>
+        <w:rPr>
+          <w:noProof/>
+        </w:rPr>
         <w:drawing>
           <wp:inline distT="0" distB="0" distL="0" distR="0" wp14:anchorId="4B2F1F94" wp14:editId="4F9B0EEE">
             <wp:extent cx="5796280" cy="3248025"/>
@@ -2763,7 +2800,7 @@
                     <pic:cNvPicPr/>
                   </pic:nvPicPr>
                   <pic:blipFill>
-                    <a:blip r:embed="rId20"/>
+                    <a:blip r:embed="rId21"/>
                     <a:stretch>
                       <a:fillRect/>
                     </a:stretch>
@@ -2811,64 +2848,103 @@
       </w:r>
       <w:bookmarkEnd w:id="13"/>
     </w:p>
+    <w:p/>
     <w:p>
       <w:r>
-        <w:t xml:space="preserve">Legen Sie die für Ihr System zu erstellenden Komponenten fest. Ordnen Sie die </w:t>
-      </w:r>
-      <w:r>
-        <w:t>Komponente dem verantwortlichen Teammitglied</w:t>
-      </w:r>
-      <w:r>
-        <w:t xml:space="preserve"> </w:t>
-      </w:r>
-      <w:r>
-        <w:t xml:space="preserve">zu. Legen Sie fest, welche Use-Cases in welcher Komponente </w:t>
-      </w:r>
-      <w:r>
-        <w:t xml:space="preserve">oder welchen Komponenten </w:t>
-      </w:r>
-      <w:r>
-        <w:t xml:space="preserve">aus heutiger Sicht </w:t>
-      </w:r>
-      <w:r>
-        <w:t>zu realisieren sind.</w:t>
-      </w:r>
-      <w:r>
-        <w:t xml:space="preserve"> </w:t>
+        <w:t>Das Projekt wurde Mithilfe des Use-Case-Diagramms in unterschiedliche Komponenten aufgeteilt. Zu beachten ist, dass die Programmlogik größtenteils in der GUI enthalten ist. Aus dem Kompentendiagramm wurde anschließend das Klassendiagramm abgeleitet.</w:t>
       </w:r>
     </w:p>
     <w:p>
-      <w:r>
-        <w:t xml:space="preserve">Erstellen Sie ein Komponenten-Diagramm </w:t>
-      </w:r>
-      <w:r>
-        <w:t xml:space="preserve">des zu realisierenden Programms </w:t>
-      </w:r>
-      <w:r>
-        <w:t xml:space="preserve">mit </w:t>
-      </w:r>
-      <w:r>
-        <w:t>d</w:t>
-      </w:r>
-      <w:r>
-        <w:t>en</w:t>
-      </w:r>
-      <w:r>
-        <w:t xml:space="preserve"> dazu</w:t>
-      </w:r>
-      <w:r>
-        <w:t xml:space="preserve"> erforderlichen Komponenten und zeigen Sie die Abhängigkeiten zwischen den Komponenten auf.</w:t>
-      </w:r>
-    </w:p>
-    <w:p>
+      <w:pPr>
+        <w:keepNext/>
+      </w:pPr>
       <w:r>
         <w:rPr>
           <w:noProof/>
         </w:rPr>
         <w:lastRenderedPageBreak/>
         <w:drawing>
-          <wp:inline distT="0" distB="0" distL="0" distR="0" wp14:anchorId="149AA86B" wp14:editId="4939B0E1">
-            <wp:extent cx="5796280" cy="6122035"/>
+          <wp:inline distT="0" distB="0" distL="0" distR="0" wp14:anchorId="3C3A7D81" wp14:editId="4F7B3B85">
+            <wp:extent cx="5796280" cy="6479540"/>
+            <wp:effectExtent l="0" t="0" r="0" b="0"/>
+            <wp:docPr id="12" name="Grafik 12"/>
+            <wp:cNvGraphicFramePr>
+              <a:graphicFrameLocks xmlns:a="http://schemas.openxmlformats.org/drawingml/2006/main" noChangeAspect="1"/>
+            </wp:cNvGraphicFramePr>
+            <a:graphic xmlns:a="http://schemas.openxmlformats.org/drawingml/2006/main">
+              <a:graphicData uri="http://schemas.openxmlformats.org/drawingml/2006/picture">
+                <pic:pic xmlns:pic="http://schemas.openxmlformats.org/drawingml/2006/picture">
+                  <pic:nvPicPr>
+                    <pic:cNvPr id="0" name="Picture 1"/>
+                    <pic:cNvPicPr>
+                      <a:picLocks noChangeAspect="1" noChangeArrowheads="1"/>
+                    </pic:cNvPicPr>
+                  </pic:nvPicPr>
+                  <pic:blipFill>
+                    <a:blip r:embed="rId22">
+                      <a:extLst>
+                        <a:ext uri="{28A0092B-C50C-407E-A947-70E740481C1C}">
+                          <a14:useLocalDpi xmlns:a14="http://schemas.microsoft.com/office/drawing/2010/main" val="0"/>
+                        </a:ext>
+                      </a:extLst>
+                    </a:blip>
+                    <a:srcRect/>
+                    <a:stretch>
+                      <a:fillRect/>
+                    </a:stretch>
+                  </pic:blipFill>
+                  <pic:spPr bwMode="auto">
+                    <a:xfrm>
+                      <a:off x="0" y="0"/>
+                      <a:ext cx="5796280" cy="6479540"/>
+                    </a:xfrm>
+                    <a:prstGeom prst="rect">
+                      <a:avLst/>
+                    </a:prstGeom>
+                    <a:noFill/>
+                    <a:ln>
+                      <a:noFill/>
+                    </a:ln>
+                  </pic:spPr>
+                </pic:pic>
+              </a:graphicData>
+            </a:graphic>
+          </wp:inline>
+        </w:drawing>
+      </w:r>
+    </w:p>
+    <w:p>
+      <w:pPr>
+        <w:pStyle w:val="Beschriftung"/>
+      </w:pPr>
+      <w:r>
+        <w:t xml:space="preserve">Abbildung </w:t>
+      </w:r>
+      <w:fldSimple w:instr=" SEQ Abbildung \* ARABIC ">
+        <w:r>
+          <w:rPr>
+            <w:noProof/>
+          </w:rPr>
+          <w:t>3</w:t>
+        </w:r>
+      </w:fldSimple>
+      <w:r>
+        <w:t xml:space="preserve"> Komponenten Diagramm</w:t>
+      </w:r>
+    </w:p>
+    <w:p/>
+    <w:p>
+      <w:pPr>
+        <w:keepNext/>
+      </w:pPr>
+      <w:r>
+        <w:rPr>
+          <w:noProof/>
+        </w:rPr>
+        <w:lastRenderedPageBreak/>
+        <w:drawing>
+          <wp:inline distT="0" distB="0" distL="0" distR="0" wp14:anchorId="7DA3CD8E" wp14:editId="62DA9385">
+            <wp:extent cx="5796280" cy="5111115"/>
             <wp:effectExtent l="0" t="0" r="0" b="0"/>
             <wp:docPr id="1" name="Grafik 1"/>
             <wp:cNvGraphicFramePr>
@@ -2882,7 +2958,7 @@
                     <pic:cNvPicPr/>
                   </pic:nvPicPr>
                   <pic:blipFill>
-                    <a:blip r:embed="rId21"/>
+                    <a:blip r:embed="rId23"/>
                     <a:stretch>
                       <a:fillRect/>
                     </a:stretch>
@@ -2890,7 +2966,7 @@
                   <pic:spPr>
                     <a:xfrm>
                       <a:off x="0" y="0"/>
-                      <a:ext cx="5796280" cy="6122035"/>
+                      <a:ext cx="5796280" cy="5111115"/>
                     </a:xfrm>
                     <a:prstGeom prst="rect">
                       <a:avLst/>
@@ -2905,201 +2981,72 @@
     </w:p>
     <w:p>
       <w:pPr>
-        <w:pStyle w:val="berschrift2"/>
-      </w:pPr>
-      <w:bookmarkStart w:id="14" w:name="_Ref5019203"/>
-      <w:bookmarkStart w:id="15" w:name="_Ref5019793"/>
-      <w:bookmarkStart w:id="16" w:name="_Toc5699685"/>
-      <w:r>
-        <w:t>Interne Schnittstellen</w:t>
-      </w:r>
-      <w:bookmarkEnd w:id="14"/>
-      <w:bookmarkEnd w:id="15"/>
-      <w:bookmarkEnd w:id="16"/>
-    </w:p>
-    <w:p>
-      <w:r>
-        <w:t>Erstellen Sie eine Liste mit allen zu realisierenden Schnittstellen gemäß des Komponentendiagramms. Überlegen Sie, welche Funktionen von welcher Komponente bereitgestellt werden müssen und definieren Sie damit alle Schnittstellen in einem Klassendiagramm.</w:t>
-      </w:r>
-    </w:p>
-    <w:p>
-      <w:r>
-        <w:t xml:space="preserve">Erstellen Sie </w:t>
-      </w:r>
-      <w:r>
-        <w:t xml:space="preserve">danach </w:t>
-      </w:r>
-      <w:r>
-        <w:t>eine Visual-Studio-Projektmappe und fügen Sie ein neues Klassenbibliotheks-Projekt hinzu</w:t>
-      </w:r>
-      <w:r>
-        <w:t xml:space="preserve">, das Sie CommonInterfaces nennen. </w:t>
-      </w:r>
-      <w:r>
-        <w:t xml:space="preserve">Erstellen Sie darin </w:t>
-      </w:r>
-      <w:r>
-        <w:lastRenderedPageBreak/>
-        <w:t xml:space="preserve">nun </w:t>
-      </w:r>
-      <w:r>
-        <w:t xml:space="preserve">alle gelisteten </w:t>
-      </w:r>
-      <w:r>
-        <w:t>Interface</w:t>
-      </w:r>
-      <w:r>
-        <w:t>s</w:t>
-      </w:r>
-      <w:r>
-        <w:t>, dem S</w:t>
-      </w:r>
-      <w:r>
-        <w:t xml:space="preserve">ie einen </w:t>
-      </w:r>
-      <w:r>
-        <w:t>mit „I“ beginnenden</w:t>
-      </w:r>
-      <w:r>
-        <w:t xml:space="preserve"> und </w:t>
-      </w:r>
-      <w:r>
-        <w:t xml:space="preserve">darauf folgend </w:t>
-      </w:r>
-      <w:r>
-        <w:t>den Namen der b</w:t>
-      </w:r>
-      <w:r>
-        <w:t>ereitstellenden Komponente geben</w:t>
-      </w:r>
-      <w:r>
-        <w:t>.</w:t>
-      </w:r>
-      <w:r>
-        <w:t xml:space="preserve"> </w:t>
-      </w:r>
-    </w:p>
-    <w:p>
-      <w:r>
-        <w:t xml:space="preserve">Gäbe es </w:t>
-      </w:r>
-      <w:r>
-        <w:t xml:space="preserve">bspw. </w:t>
-      </w:r>
-      <w:r>
-        <w:t>eine Komponente UserManagement</w:t>
-      </w:r>
-      <w:r>
-        <w:t xml:space="preserve"> im Komponente</w:t>
-      </w:r>
-      <w:r>
-        <w:t>n</w:t>
-      </w:r>
-      <w:r>
-        <w:t>diagramm</w:t>
-      </w:r>
-      <w:r>
-        <w:t xml:space="preserve">, die von anderen Komponenten benutzt würde, so hieße das entsprechende Interface IUserManagement. In der </w:t>
-      </w:r>
-      <w:r>
-        <w:t xml:space="preserve">später anzulegenden </w:t>
-      </w:r>
-      <w:r>
-        <w:t>Komponente</w:t>
-      </w:r>
-      <w:r>
-        <w:t xml:space="preserve"> (Projektmappe)</w:t>
-      </w:r>
-      <w:r>
-        <w:t xml:space="preserve"> UserManagement muss </w:t>
-      </w:r>
-      <w:r>
-        <w:t xml:space="preserve">dann </w:t>
-      </w:r>
-      <w:r>
-        <w:t>eine Klasse dieses Interface implementieren.</w:t>
-      </w:r>
-    </w:p>
-    <w:p>
-      <w:r>
-        <w:t xml:space="preserve">In den Interfaces müssen </w:t>
-      </w:r>
-      <w:r>
-        <w:t xml:space="preserve">bereits </w:t>
-      </w:r>
-      <w:r>
-        <w:t>die in der Liste genannten</w:t>
-      </w:r>
-      <w:r>
-        <w:t xml:space="preserve"> Methoden und Eigenschaften enthalten sein, die den anderen Komponenten bereitgestellt werden sollen.</w:t>
-      </w:r>
-      <w:r>
-        <w:t xml:space="preserve"> Die Funktionsparameter und Rückgabewerte sollen </w:t>
-      </w:r>
-      <w:r>
-        <w:t xml:space="preserve">schon </w:t>
-      </w:r>
-      <w:r>
-        <w:t>die inhaltlich wichtigen Dinge abbilden.</w:t>
-      </w:r>
-    </w:p>
-    <w:p>
-      <w:r>
-        <w:t>Denken Sie daran, dass Interfaces während des Projektes weitgehend stabil bleiben sollten. Stecken Sie also vorab genügend Überlegungen in diesen Punkt</w:t>
-      </w:r>
-      <w:r>
-        <w:t>,</w:t>
-      </w:r>
-      <w:r>
-        <w:t xml:space="preserve"> um ihre Teamkollegen nicht ständig mit Änderungen zu nerven!</w:t>
-      </w:r>
-    </w:p>
-    <w:p>
-      <w:r>
-        <w:t>Alternativ zu Interfaces können Sie in den CommonInterfaces auch abstrakte Klassen verwenden, wenn dies funktional geboten ist.</w:t>
+        <w:pStyle w:val="Beschriftung"/>
+      </w:pPr>
+      <w:r>
+        <w:t xml:space="preserve">Abbildung </w:t>
+      </w:r>
+      <w:fldSimple w:instr=" SEQ Abbildung \* ARABIC ">
+        <w:r>
+          <w:rPr>
+            <w:noProof/>
+          </w:rPr>
+          <w:t>4</w:t>
+        </w:r>
+      </w:fldSimple>
+      <w:r>
+        <w:t xml:space="preserve"> Klassendiagramm</w:t>
       </w:r>
     </w:p>
     <w:p/>
+    <w:p>
+      <w:pPr>
+        <w:pStyle w:val="Beschriftung"/>
+        <w:keepNext/>
+      </w:pPr>
+      <w:r>
+        <w:t xml:space="preserve">Tabelle </w:t>
+      </w:r>
+      <w:fldSimple w:instr=" SEQ Tabelle \* ARABIC ">
+        <w:r>
+          <w:rPr>
+            <w:noProof/>
+          </w:rPr>
+          <w:t>2</w:t>
+        </w:r>
+      </w:fldSimple>
+      <w:r>
+        <w:t xml:space="preserve"> Kompenenten und Zuständigkeit</w:t>
+      </w:r>
+    </w:p>
     <w:tbl>
       <w:tblPr>
         <w:tblStyle w:val="Tabellenraster"/>
         <w:tblW w:w="0" w:type="auto"/>
-        <w:tblLayout w:type="fixed"/>
         <w:tblLook w:val="04A0" w:firstRow="1" w:lastRow="0" w:firstColumn="1" w:lastColumn="0" w:noHBand="0" w:noVBand="1"/>
       </w:tblPr>
       <w:tblGrid>
-        <w:gridCol w:w="1809"/>
-        <w:gridCol w:w="5996"/>
-        <w:gridCol w:w="1539"/>
+        <w:gridCol w:w="4634"/>
+        <w:gridCol w:w="4634"/>
       </w:tblGrid>
       <w:tr>
         <w:tc>
           <w:tcPr>
-            <w:tcW w:w="1809" w:type="dxa"/>
+            <w:tcW w:w="4634" w:type="dxa"/>
           </w:tcPr>
           <w:p>
             <w:r>
-              <w:t>Schnittstelle</w:t>
+              <w:t>Komponente</w:t>
             </w:r>
           </w:p>
         </w:tc>
         <w:tc>
           <w:tcPr>
-            <w:tcW w:w="5996" w:type="dxa"/>
+            <w:tcW w:w="4634" w:type="dxa"/>
           </w:tcPr>
           <w:p>
             <w:r>
-              <w:t>Methoden</w:t>
-            </w:r>
-          </w:p>
-        </w:tc>
-        <w:tc>
-          <w:tcPr>
-            <w:tcW w:w="1539" w:type="dxa"/>
-          </w:tcPr>
-          <w:p>
-            <w:r>
-              <w:t>Eigenschaften</w:t>
+              <w:t>Zuständigkeit</w:t>
             </w:r>
           </w:p>
         </w:tc>
@@ -3107,535 +3054,497 @@
       <w:tr>
         <w:tc>
           <w:tcPr>
-            <w:tcW w:w="1809" w:type="dxa"/>
+            <w:tcW w:w="4634" w:type="dxa"/>
           </w:tcPr>
           <w:p>
             <w:r>
-              <w:t>ICSVHandling</w:t>
+              <w:t>GUI</w:t>
             </w:r>
           </w:p>
         </w:tc>
         <w:tc>
           <w:tcPr>
-            <w:tcW w:w="5996" w:type="dxa"/>
+            <w:tcW w:w="4634" w:type="dxa"/>
           </w:tcPr>
           <w:p>
-            <w:pPr>
-              <w:rPr>
-                <w:lang w:val="en-US"/>
-              </w:rPr>
-            </w:pPr>
             <w:r>
-              <w:rPr>
-                <w:lang w:val="en-US"/>
-              </w:rPr>
-              <w:t>load(); safe()</w:t>
+              <w:t>Paul</w:t>
             </w:r>
-            <w:r>
-              <w:rPr>
-                <w:lang w:val="en-US"/>
-              </w:rPr>
-              <w:t>;</w:t>
-            </w:r>
-            <w:r>
-              <w:rPr>
-                <w:lang w:val="en-US"/>
-              </w:rPr>
-              <w:t>loadcsv(Dateipfad);savecsv();splitcsv();</w:t>
-            </w:r>
-          </w:p>
-        </w:tc>
-        <w:tc>
-          <w:tcPr>
-            <w:tcW w:w="1539" w:type="dxa"/>
-          </w:tcPr>
-          <w:p>
-            <w:pPr>
-              <w:rPr>
-                <w:lang w:val="en-US"/>
-              </w:rPr>
-            </w:pPr>
           </w:p>
         </w:tc>
       </w:tr>
       <w:tr>
         <w:tc>
           <w:tcPr>
-            <w:tcW w:w="1809" w:type="dxa"/>
+            <w:tcW w:w="4634" w:type="dxa"/>
           </w:tcPr>
           <w:p>
             <w:r>
-              <w:t>IStatistics</w:t>
+              <w:t>MLAdapter</w:t>
             </w:r>
           </w:p>
         </w:tc>
         <w:tc>
           <w:tcPr>
-            <w:tcW w:w="5996" w:type="dxa"/>
-          </w:tcPr>
-          <w:p/>
-        </w:tc>
-        <w:tc>
-          <w:tcPr>
-            <w:tcW w:w="1539" w:type="dxa"/>
-          </w:tcPr>
-          <w:p/>
-        </w:tc>
-      </w:tr>
-      <w:tr>
-        <w:tc>
-          <w:tcPr>
-            <w:tcW w:w="1809" w:type="dxa"/>
+            <w:tcW w:w="4634" w:type="dxa"/>
           </w:tcPr>
           <w:p>
             <w:r>
-              <w:t>IMLAdapter</w:t>
+              <w:t>Lukas</w:t>
             </w:r>
-          </w:p>
-        </w:tc>
-        <w:tc>
-          <w:tcPr>
-            <w:tcW w:w="5996" w:type="dxa"/>
-          </w:tcPr>
-          <w:p/>
-        </w:tc>
-        <w:tc>
-          <w:tcPr>
-            <w:tcW w:w="1539" w:type="dxa"/>
-          </w:tcPr>
-          <w:p/>
-        </w:tc>
-      </w:tr>
-      <w:tr>
-        <w:tc>
-          <w:tcPr>
-            <w:tcW w:w="1809" w:type="dxa"/>
-          </w:tcPr>
-          <w:p>
-            <w:r>
-              <w:t>ILogic</w:t>
-            </w:r>
-          </w:p>
-        </w:tc>
-        <w:tc>
-          <w:tcPr>
-            <w:tcW w:w="5996" w:type="dxa"/>
-          </w:tcPr>
-          <w:p>
-            <w:pPr>
-              <w:rPr>
-                <w:lang w:val="en-US"/>
-              </w:rPr>
-            </w:pPr>
-            <w:r>
-              <w:rPr>
-                <w:lang w:val="en-US"/>
-              </w:rPr>
-              <w:t>loadcsv(</w:t>
-            </w:r>
-            <w:r>
-              <w:rPr>
-                <w:lang w:val="en-US"/>
-              </w:rPr>
-              <w:t>Dateipfad</w:t>
-            </w:r>
-            <w:r>
-              <w:rPr>
-                <w:lang w:val="en-US"/>
-              </w:rPr>
-              <w:t>);savecsv()</w:t>
-            </w:r>
-            <w:r>
-              <w:rPr>
-                <w:lang w:val="en-US"/>
-              </w:rPr>
-              <w:t>;splitcsv()</w:t>
-            </w:r>
-            <w:r>
-              <w:rPr>
-                <w:lang w:val="en-US"/>
-              </w:rPr>
-              <w:t>;train</w:t>
-            </w:r>
-            <w:r>
-              <w:rPr>
-                <w:lang w:val="en-US"/>
-              </w:rPr>
-              <w:t>Model</w:t>
-            </w:r>
-            <w:r>
-              <w:rPr>
-                <w:lang w:val="en-US"/>
-              </w:rPr>
-              <w:t>();test</w:t>
-            </w:r>
-            <w:r>
-              <w:rPr>
-                <w:lang w:val="en-US"/>
-              </w:rPr>
-              <w:t>Model</w:t>
-            </w:r>
-            <w:r>
-              <w:rPr>
-                <w:lang w:val="en-US"/>
-              </w:rPr>
-              <w:t>();</w:t>
-            </w:r>
-          </w:p>
-          <w:p>
-            <w:pPr>
-              <w:rPr>
-                <w:lang w:val="en-US"/>
-              </w:rPr>
-            </w:pPr>
-            <w:r>
-              <w:rPr>
-                <w:lang w:val="en-US"/>
-              </w:rPr>
-              <w:t>predictandReturnResult</w:t>
-            </w:r>
-            <w:r>
-              <w:rPr>
-                <w:lang w:val="en-US"/>
-              </w:rPr>
-              <w:t>();loadmodel(); savemodel();</w:t>
-            </w:r>
-            <w:r>
-              <w:rPr>
-                <w:lang w:val="en-US"/>
-              </w:rPr>
-              <w:t>amountofcolumns();setColumnsTyp(); gettenRows();</w:t>
-            </w:r>
-            <w:r>
-              <w:rPr>
-                <w:lang w:val="en-US"/>
-              </w:rPr>
-              <w:t xml:space="preserve"> evalutateModel();</w:t>
-            </w:r>
-          </w:p>
-          <w:p>
-            <w:pPr>
-              <w:rPr>
-                <w:lang w:val="en-US"/>
-              </w:rPr>
-            </w:pPr>
-          </w:p>
-        </w:tc>
-        <w:tc>
-          <w:tcPr>
-            <w:tcW w:w="1539" w:type="dxa"/>
-          </w:tcPr>
-          <w:p>
-            <w:pPr>
-              <w:rPr>
-                <w:lang w:val="en-US"/>
-              </w:rPr>
-            </w:pPr>
           </w:p>
         </w:tc>
       </w:tr>
       <w:tr>
         <w:tc>
           <w:tcPr>
-            <w:tcW w:w="1809" w:type="dxa"/>
+            <w:tcW w:w="4634" w:type="dxa"/>
           </w:tcPr>
           <w:p>
-            <w:pPr>
-              <w:rPr>
-                <w:lang w:val="en-US"/>
-              </w:rPr>
-            </w:pPr>
+            <w:r>
+              <w:t>DataManager</w:t>
+            </w:r>
           </w:p>
         </w:tc>
         <w:tc>
           <w:tcPr>
-            <w:tcW w:w="5996" w:type="dxa"/>
+            <w:tcW w:w="4634" w:type="dxa"/>
           </w:tcPr>
           <w:p>
-            <w:pPr>
-              <w:rPr>
-                <w:lang w:val="en-US"/>
-              </w:rPr>
-            </w:pPr>
-          </w:p>
-        </w:tc>
-        <w:tc>
-          <w:tcPr>
-            <w:tcW w:w="1539" w:type="dxa"/>
-          </w:tcPr>
-          <w:p>
-            <w:pPr>
-              <w:rPr>
-                <w:lang w:val="en-US"/>
-              </w:rPr>
-            </w:pPr>
+            <w:r>
+              <w:t>Lewis</w:t>
+            </w:r>
           </w:p>
         </w:tc>
       </w:tr>
       <w:tr>
         <w:tc>
           <w:tcPr>
-            <w:tcW w:w="1809" w:type="dxa"/>
+            <w:tcW w:w="4634" w:type="dxa"/>
           </w:tcPr>
           <w:p>
-            <w:pPr>
-              <w:rPr>
-                <w:lang w:val="en-US"/>
-              </w:rPr>
-            </w:pPr>
+            <w:r>
+              <w:t>Statistics</w:t>
+            </w:r>
           </w:p>
         </w:tc>
         <w:tc>
           <w:tcPr>
-            <w:tcW w:w="5996" w:type="dxa"/>
+            <w:tcW w:w="4634" w:type="dxa"/>
           </w:tcPr>
           <w:p>
-            <w:pPr>
-              <w:rPr>
-                <w:lang w:val="en-US"/>
-              </w:rPr>
-            </w:pPr>
+            <w:r>
+              <w:t>Paul</w:t>
+            </w:r>
+          </w:p>
+        </w:tc>
+      </w:tr>
+    </w:tbl>
+    <w:p/>
+    <w:p>
+      <w:pPr>
+        <w:pStyle w:val="berschrift2"/>
+      </w:pPr>
+      <w:bookmarkStart w:id="14" w:name="_Ref5019203"/>
+      <w:bookmarkStart w:id="15" w:name="_Ref5019793"/>
+      <w:bookmarkStart w:id="16" w:name="_Toc5699685"/>
+      <w:r>
+        <w:lastRenderedPageBreak/>
+        <w:t>Interne Schnittstellen</w:t>
+      </w:r>
+      <w:bookmarkEnd w:id="14"/>
+      <w:bookmarkEnd w:id="15"/>
+      <w:bookmarkEnd w:id="16"/>
+    </w:p>
+    <w:p>
+      <w:r>
+        <w:t>Die internen Schnittstellen wurden aus dem Klassendiagramm abgeleitet. Daraus ergeben die folgend aufgelisteten Schnittstellen.</w:t>
+      </w:r>
+    </w:p>
+    <w:p>
+      <w:pPr>
+        <w:keepNext/>
+      </w:pPr>
+      <w:r>
+        <w:rPr>
+          <w:noProof/>
+        </w:rPr>
+        <w:drawing>
+          <wp:inline distT="0" distB="0" distL="0" distR="0" wp14:anchorId="27FAD5C1" wp14:editId="5CE71F29">
+            <wp:extent cx="5210175" cy="2543175"/>
+            <wp:effectExtent l="0" t="0" r="9525" b="9525"/>
+            <wp:docPr id="3" name="Grafik 3"/>
+            <wp:cNvGraphicFramePr>
+              <a:graphicFrameLocks xmlns:a="http://schemas.openxmlformats.org/drawingml/2006/main" noChangeAspect="1"/>
+            </wp:cNvGraphicFramePr>
+            <a:graphic xmlns:a="http://schemas.openxmlformats.org/drawingml/2006/main">
+              <a:graphicData uri="http://schemas.openxmlformats.org/drawingml/2006/picture">
+                <pic:pic xmlns:pic="http://schemas.openxmlformats.org/drawingml/2006/picture">
+                  <pic:nvPicPr>
+                    <pic:cNvPr id="1" name=""/>
+                    <pic:cNvPicPr/>
+                  </pic:nvPicPr>
+                  <pic:blipFill>
+                    <a:blip r:embed="rId24"/>
+                    <a:stretch>
+                      <a:fillRect/>
+                    </a:stretch>
+                  </pic:blipFill>
+                  <pic:spPr>
+                    <a:xfrm>
+                      <a:off x="0" y="0"/>
+                      <a:ext cx="5210175" cy="2543175"/>
+                    </a:xfrm>
+                    <a:prstGeom prst="rect">
+                      <a:avLst/>
+                    </a:prstGeom>
+                  </pic:spPr>
+                </pic:pic>
+              </a:graphicData>
+            </a:graphic>
+          </wp:inline>
+        </w:drawing>
+      </w:r>
+    </w:p>
+    <w:p>
+      <w:pPr>
+        <w:pStyle w:val="Beschriftung"/>
+      </w:pPr>
+      <w:r>
+        <w:t xml:space="preserve">Abbildung </w:t>
+      </w:r>
+      <w:fldSimple w:instr=" SEQ Abbildung \* ARABIC ">
+        <w:r>
+          <w:rPr>
+            <w:noProof/>
+          </w:rPr>
+          <w:t>5</w:t>
+        </w:r>
+      </w:fldSimple>
+      <w:r>
+        <w:t xml:space="preserve"> Interface IMLAdapter</w:t>
+      </w:r>
+    </w:p>
+    <w:p>
+      <w:pPr>
+        <w:keepNext/>
+      </w:pPr>
+      <w:r>
+        <w:rPr>
+          <w:noProof/>
+        </w:rPr>
+        <w:lastRenderedPageBreak/>
+        <w:drawing>
+          <wp:inline distT="0" distB="0" distL="0" distR="0" wp14:anchorId="13758770" wp14:editId="1ED98BA9">
+            <wp:extent cx="5514975" cy="5314950"/>
+            <wp:effectExtent l="0" t="0" r="9525" b="0"/>
+            <wp:docPr id="10" name="Grafik 10"/>
+            <wp:cNvGraphicFramePr>
+              <a:graphicFrameLocks xmlns:a="http://schemas.openxmlformats.org/drawingml/2006/main" noChangeAspect="1"/>
+            </wp:cNvGraphicFramePr>
+            <a:graphic xmlns:a="http://schemas.openxmlformats.org/drawingml/2006/main">
+              <a:graphicData uri="http://schemas.openxmlformats.org/drawingml/2006/picture">
+                <pic:pic xmlns:pic="http://schemas.openxmlformats.org/drawingml/2006/picture">
+                  <pic:nvPicPr>
+                    <pic:cNvPr id="1" name=""/>
+                    <pic:cNvPicPr/>
+                  </pic:nvPicPr>
+                  <pic:blipFill>
+                    <a:blip r:embed="rId25"/>
+                    <a:stretch>
+                      <a:fillRect/>
+                    </a:stretch>
+                  </pic:blipFill>
+                  <pic:spPr>
+                    <a:xfrm>
+                      <a:off x="0" y="0"/>
+                      <a:ext cx="5514975" cy="5314950"/>
+                    </a:xfrm>
+                    <a:prstGeom prst="rect">
+                      <a:avLst/>
+                    </a:prstGeom>
+                  </pic:spPr>
+                </pic:pic>
+              </a:graphicData>
+            </a:graphic>
+          </wp:inline>
+        </w:drawing>
+      </w:r>
+    </w:p>
+    <w:p>
+      <w:pPr>
+        <w:pStyle w:val="Beschriftung"/>
+      </w:pPr>
+      <w:r>
+        <w:t xml:space="preserve">Abbildung </w:t>
+      </w:r>
+      <w:fldSimple w:instr=" SEQ Abbildung \* ARABIC ">
+        <w:r>
+          <w:rPr>
+            <w:noProof/>
+          </w:rPr>
+          <w:t>6</w:t>
+        </w:r>
+      </w:fldSimple>
+      <w:r>
+        <w:t xml:space="preserve"> Interface IDataManager</w:t>
+      </w:r>
+    </w:p>
+    <w:p>
+      <w:pPr>
+        <w:keepNext/>
+      </w:pPr>
+      <w:r>
+        <w:rPr>
+          <w:noProof/>
+        </w:rPr>
+        <w:lastRenderedPageBreak/>
+        <w:drawing>
+          <wp:inline distT="0" distB="0" distL="0" distR="0" wp14:anchorId="1D2F99E9" wp14:editId="27D61A7B">
+            <wp:extent cx="5796280" cy="3032125"/>
+            <wp:effectExtent l="0" t="0" r="0" b="0"/>
+            <wp:docPr id="11" name="Grafik 11"/>
+            <wp:cNvGraphicFramePr>
+              <a:graphicFrameLocks xmlns:a="http://schemas.openxmlformats.org/drawingml/2006/main" noChangeAspect="1"/>
+            </wp:cNvGraphicFramePr>
+            <a:graphic xmlns:a="http://schemas.openxmlformats.org/drawingml/2006/main">
+              <a:graphicData uri="http://schemas.openxmlformats.org/drawingml/2006/picture">
+                <pic:pic xmlns:pic="http://schemas.openxmlformats.org/drawingml/2006/picture">
+                  <pic:nvPicPr>
+                    <pic:cNvPr id="1" name=""/>
+                    <pic:cNvPicPr/>
+                  </pic:nvPicPr>
+                  <pic:blipFill>
+                    <a:blip r:embed="rId26"/>
+                    <a:stretch>
+                      <a:fillRect/>
+                    </a:stretch>
+                  </pic:blipFill>
+                  <pic:spPr>
+                    <a:xfrm>
+                      <a:off x="0" y="0"/>
+                      <a:ext cx="5796280" cy="3032125"/>
+                    </a:xfrm>
+                    <a:prstGeom prst="rect">
+                      <a:avLst/>
+                    </a:prstGeom>
+                  </pic:spPr>
+                </pic:pic>
+              </a:graphicData>
+            </a:graphic>
+          </wp:inline>
+        </w:drawing>
+      </w:r>
+    </w:p>
+    <w:p>
+      <w:pPr>
+        <w:pStyle w:val="Beschriftung"/>
+      </w:pPr>
+      <w:r>
+        <w:t xml:space="preserve">Abbildung </w:t>
+      </w:r>
+      <w:fldSimple w:instr=" SEQ Abbildung \* ARABIC ">
+        <w:r>
+          <w:rPr>
+            <w:noProof/>
+          </w:rPr>
+          <w:t>7</w:t>
+        </w:r>
+      </w:fldSimple>
+      <w:r>
+        <w:t xml:space="preserve"> Interface IStatistics</w:t>
+      </w:r>
+    </w:p>
+    <w:p/>
+    <w:p>
+      <w:pPr>
+        <w:rPr>
+          <w:lang w:val="en-US"/>
+        </w:rPr>
+      </w:pPr>
+    </w:p>
+    <w:p>
+      <w:pPr>
+        <w:pStyle w:val="berschrift2"/>
+      </w:pPr>
+      <w:bookmarkStart w:id="17" w:name="_Toc5699686"/>
+      <w:r>
+        <w:t>Visual-Studio-Projektsetup</w:t>
+      </w:r>
+      <w:bookmarkEnd w:id="17"/>
+    </w:p>
+    <w:p>
+      <w:r>
+        <w:t xml:space="preserve">Das Projekt wurde unter Berücksichtigung des Klassendiagramms in drei Teilprojekte gegliedert. Jedes Teilprojekt wird eigenständig programmiert. Hierfür wurden auf dem GIT Repository drei verschiedene Projekte erstellt. In jedem Projekt sind die eigene Komponente sowie alle über das CommonInterface verwendete Komponenten als Dummy enthalten. Projekte, die keine GUI implementieren haben eine Dummy GUI als Konsolenanwendung erhalten. </w:t>
+      </w:r>
+      <w:r>
+        <w:t>Das vollständige Projektsetup ist in dem Projekt GIT Repository hinterlegt.</w:t>
+      </w:r>
+    </w:p>
+    <w:p/>
+    <w:p>
+      <w:pPr>
+        <w:pStyle w:val="berschrift2"/>
+      </w:pPr>
+      <w:r>
+        <w:t>Technologie Stack</w:t>
+      </w:r>
+    </w:p>
+    <w:p/>
+    <w:p>
+      <w:r>
+        <w:t>Das Projekt verwendet .NET Framework 4.7.2. Die grafische Benutzeroberfläche wird mit dem Windows Presentation Foundation Framework (WPF) realisiert.</w:t>
+      </w:r>
+    </w:p>
+    <w:tbl>
+      <w:tblPr>
+        <w:tblStyle w:val="Tabellenraster"/>
+        <w:tblW w:w="0" w:type="auto"/>
+        <w:tblLook w:val="04A0" w:firstRow="1" w:lastRow="0" w:firstColumn="1" w:lastColumn="0" w:noHBand="0" w:noVBand="1"/>
+      </w:tblPr>
+      <w:tblGrid>
+        <w:gridCol w:w="4634"/>
+        <w:gridCol w:w="4634"/>
+      </w:tblGrid>
+      <w:tr>
+        <w:tc>
+          <w:tcPr>
+            <w:tcW w:w="4634" w:type="dxa"/>
+          </w:tcPr>
+          <w:p>
+            <w:r>
+              <w:t>Technologie</w:t>
+            </w:r>
           </w:p>
         </w:tc>
         <w:tc>
           <w:tcPr>
-            <w:tcW w:w="1539" w:type="dxa"/>
+            <w:tcW w:w="4634" w:type="dxa"/>
           </w:tcPr>
           <w:p>
-            <w:pPr>
-              <w:rPr>
-                <w:lang w:val="en-US"/>
-              </w:rPr>
-            </w:pPr>
+            <w:r>
+              <w:t>Begründung</w:t>
+            </w:r>
           </w:p>
         </w:tc>
       </w:tr>
       <w:tr>
         <w:tc>
           <w:tcPr>
-            <w:tcW w:w="1809" w:type="dxa"/>
+            <w:tcW w:w="4634" w:type="dxa"/>
           </w:tcPr>
           <w:p>
-            <w:pPr>
-              <w:rPr>
-                <w:lang w:val="en-US"/>
-              </w:rPr>
-            </w:pPr>
+            <w:r>
+              <w:t>C# 7</w:t>
+            </w:r>
           </w:p>
         </w:tc>
         <w:tc>
           <w:tcPr>
-            <w:tcW w:w="5996" w:type="dxa"/>
+            <w:tcW w:w="4634" w:type="dxa"/>
           </w:tcPr>
           <w:p>
-            <w:pPr>
-              <w:rPr>
-                <w:lang w:val="en-US"/>
-              </w:rPr>
-            </w:pPr>
+            <w:r>
+              <w:t>Vorgegeben durch Studiengang/Modul</w:t>
+            </w:r>
+          </w:p>
+        </w:tc>
+      </w:tr>
+      <w:tr>
+        <w:tc>
+          <w:tcPr>
+            <w:tcW w:w="4634" w:type="dxa"/>
+          </w:tcPr>
+          <w:p>
+            <w:r>
+              <w:t>.NET Framework 4.7.2</w:t>
+            </w:r>
           </w:p>
         </w:tc>
         <w:tc>
           <w:tcPr>
-            <w:tcW w:w="1539" w:type="dxa"/>
+            <w:tcW w:w="4634" w:type="dxa"/>
           </w:tcPr>
           <w:p>
-            <w:pPr>
-              <w:rPr>
-                <w:lang w:val="en-US"/>
-              </w:rPr>
-            </w:pPr>
+            <w:r>
+              <w:t xml:space="preserve">Für grafische Benutzeroberfläche besser </w:t>
+            </w:r>
+            <w:r>
+              <w:lastRenderedPageBreak/>
+              <w:t>als .NET Core</w:t>
+            </w:r>
+          </w:p>
+        </w:tc>
+      </w:tr>
+      <w:tr>
+        <w:tc>
+          <w:tcPr>
+            <w:tcW w:w="4634" w:type="dxa"/>
+          </w:tcPr>
+          <w:p>
+            <w:r>
+              <w:lastRenderedPageBreak/>
+              <w:t>Windows Presentation Foundation Framework (WPF)</w:t>
+            </w:r>
+          </w:p>
+        </w:tc>
+        <w:tc>
+          <w:tcPr>
+            <w:tcW w:w="4634" w:type="dxa"/>
+          </w:tcPr>
+          <w:p>
+            <w:r>
+              <w:t>Moderne grafische Benutzeroberfläche, dynamischer und funktionsreicher als Windows Forms</w:t>
+            </w:r>
+          </w:p>
+        </w:tc>
+      </w:tr>
+      <w:tr>
+        <w:tc>
+          <w:tcPr>
+            <w:tcW w:w="4634" w:type="dxa"/>
+          </w:tcPr>
+          <w:p>
+            <w:r>
+              <w:t>ML.NET</w:t>
+            </w:r>
+          </w:p>
+        </w:tc>
+        <w:tc>
+          <w:tcPr>
+            <w:tcW w:w="4634" w:type="dxa"/>
+          </w:tcPr>
+          <w:p>
+            <w:r>
+              <w:t>Gute Dokumentation, leichter Einstieg, open Source</w:t>
+            </w:r>
+          </w:p>
+        </w:tc>
+      </w:tr>
+      <w:tr>
+        <w:tc>
+          <w:tcPr>
+            <w:tcW w:w="4634" w:type="dxa"/>
+          </w:tcPr>
+          <w:p>
+            <w:r>
+              <w:t>Visual Studio 2019</w:t>
+            </w:r>
+          </w:p>
+        </w:tc>
+        <w:tc>
+          <w:tcPr>
+            <w:tcW w:w="4634" w:type="dxa"/>
+          </w:tcPr>
+          <w:p>
+            <w:r>
+              <w:t>Modernste IDE für .NET Entwicklung</w:t>
+            </w:r>
           </w:p>
         </w:tc>
       </w:tr>
     </w:tbl>
-    <w:p>
-      <w:pPr>
-        <w:rPr>
-          <w:lang w:val="en-US"/>
-        </w:rPr>
-      </w:pPr>
-    </w:p>
-    <w:p>
-      <w:pPr>
-        <w:pStyle w:val="berschrift2"/>
-      </w:pPr>
-      <w:bookmarkStart w:id="17" w:name="_Toc5699686"/>
-      <w:r>
-        <w:lastRenderedPageBreak/>
-        <w:t>Visual-Studio-Projektsetup</w:t>
-      </w:r>
-      <w:bookmarkEnd w:id="17"/>
-    </w:p>
-    <w:p>
-      <w:r>
-        <w:t>Ergänzen Sie nun Ihre</w:t>
-      </w:r>
-      <w:r>
-        <w:t xml:space="preserve"> Visual-Studio-Projektmappe</w:t>
-      </w:r>
-      <w:r>
-        <w:t xml:space="preserve"> um C#-Projekte für </w:t>
-      </w:r>
-      <w:r>
-        <w:t xml:space="preserve">alle </w:t>
-      </w:r>
-      <w:r>
-        <w:t xml:space="preserve">definierten </w:t>
-      </w:r>
-      <w:r>
-        <w:t>Komponenten</w:t>
-      </w:r>
-      <w:r>
-        <w:t>,</w:t>
-      </w:r>
-      <w:r>
-        <w:t xml:space="preserve"> </w:t>
-      </w:r>
-      <w:r>
-        <w:t>legen Sie dabei den Typ des</w:t>
-      </w:r>
-      <w:r>
-        <w:t xml:space="preserve"> </w:t>
-      </w:r>
-      <w:r>
-        <w:t>Projektes korrekt fest (entweder Windows-Anwendung oder Klassenbibliothek)</w:t>
-      </w:r>
-      <w:r>
-        <w:t>.</w:t>
-      </w:r>
-    </w:p>
-    <w:p>
-      <w:r>
-        <w:t xml:space="preserve">Für eine normale Desktop-Anwendung gibt es </w:t>
-      </w:r>
-      <w:r>
-        <w:t xml:space="preserve">nur </w:t>
-      </w:r>
-      <w:r>
-        <w:t>eine Applikation (Exe</w:t>
-      </w:r>
-      <w:r>
-        <w:t xml:space="preserve"> bzw. Windows Anwendung</w:t>
-      </w:r>
-      <w:r>
-        <w:t>), alle anderen Komponenten sind Dlls</w:t>
-      </w:r>
-      <w:r>
-        <w:t xml:space="preserve"> (Klassenbibliotheken)</w:t>
-      </w:r>
-      <w:r>
-        <w:t xml:space="preserve">, nur die </w:t>
-      </w:r>
-      <w:r>
-        <w:t xml:space="preserve">später noch anzulegenden </w:t>
-      </w:r>
-      <w:r>
-        <w:t>Testprojekte sind ebenfalls Exe</w:t>
-      </w:r>
-      <w:r>
-        <w:t>cutables</w:t>
-      </w:r>
-      <w:r>
-        <w:t>.</w:t>
-      </w:r>
-    </w:p>
-    <w:p>
-      <w:r>
-        <w:t xml:space="preserve">Sofern Sie UI-Elemente in Ihrem Prototyp haben, erstellen Sie das in </w:t>
-      </w:r>
-      <w:r>
-        <w:fldChar w:fldCharType="begin"/>
-      </w:r>
-      <w:r>
-        <w:instrText xml:space="preserve"> REF _Ref5019292 \r \h </w:instrText>
-      </w:r>
-      <w:r>
-        <w:fldChar w:fldCharType="separate"/>
-      </w:r>
-      <w:r>
-        <w:t>2.3</w:t>
-      </w:r>
-      <w:r>
-        <w:fldChar w:fldCharType="end"/>
-      </w:r>
-      <w:r>
-        <w:t xml:space="preserve"> vorgeschlagene Mockup (</w:t>
-      </w:r>
-      <w:r>
-        <w:t xml:space="preserve">noch </w:t>
-      </w:r>
-      <w:r>
-        <w:t xml:space="preserve">ohne Funktion) </w:t>
-      </w:r>
-      <w:r>
-        <w:t>für Ihren</w:t>
-      </w:r>
-      <w:r>
-        <w:t xml:space="preserve"> Prototyp. </w:t>
-      </w:r>
-    </w:p>
-    <w:p>
-      <w:r>
-        <w:t xml:space="preserve">Ergänzen Sie </w:t>
-      </w:r>
-      <w:r>
-        <w:t>Ihre Komponenten/</w:t>
-      </w:r>
-      <w:r>
-        <w:t>Visual-Studio-Projekte um Klassen, die die</w:t>
-      </w:r>
-      <w:r>
-        <w:t xml:space="preserve"> in</w:t>
-      </w:r>
-      <w:r>
-        <w:t xml:space="preserve"> </w:t>
-      </w:r>
-      <w:r>
-        <w:fldChar w:fldCharType="begin"/>
-      </w:r>
-      <w:r>
-        <w:instrText xml:space="preserve"> REF _Ref5019793 \r \h </w:instrText>
-      </w:r>
-      <w:r>
-        <w:fldChar w:fldCharType="separate"/>
-      </w:r>
-      <w:r>
-        <w:t>3.2</w:t>
-      </w:r>
-      <w:r>
-        <w:fldChar w:fldCharType="end"/>
-      </w:r>
-      <w:r>
-        <w:t xml:space="preserve"> </w:t>
-      </w:r>
-      <w:r>
-        <w:t xml:space="preserve">definierte Schnittstelle implementieren </w:t>
-      </w:r>
-      <w:r>
-        <w:t xml:space="preserve">bzw. von der abstrakten Klasse erben </w:t>
-      </w:r>
-      <w:r>
-        <w:t xml:space="preserve">und geben Sie der Klasse einen zweckmäßigen Namen. Hinweis: alle Klassenbibliotheken (bis auf die CommonInterfaces) müssen eine Klasse beinhalten, die ein Interface implementiert oder ein Interface </w:t>
-      </w:r>
-      <w:r>
-        <w:t xml:space="preserve">einer anderen Komponente </w:t>
-      </w:r>
-      <w:r>
-        <w:t>benutz</w:t>
-      </w:r>
-      <w:r>
-        <w:t>en</w:t>
-      </w:r>
-      <w:r>
-        <w:t>.</w:t>
-      </w:r>
-    </w:p>
-    <w:p>
-      <w:r>
-        <w:t>Checken Sie die Projektmappe mit allen Projekten und Test- bzw. Dummy-Projekten in git ein.</w:t>
-      </w:r>
-    </w:p>
+    <w:p/>
     <w:p>
       <w:pPr>
         <w:pStyle w:val="berschrift2"/>
@@ -3656,14 +3565,7 @@
       <w:bookmarkEnd w:id="19"/>
       <w:bookmarkEnd w:id="20"/>
     </w:p>
-    <w:p>
-      <w:r>
-        <w:t>Beschreiben Sie</w:t>
-      </w:r>
-      <w:r>
-        <w:t xml:space="preserve"> die externen Schnittstellen Ihres Systems. Erstellen Sie dazu eine Tabelle, in der Sie den Namen der Schnittstelle, die Art der Schnittstelle (das könnte eine Datei, ein anderes System sein), den Typ der Schnittstellenimplementierung (Dateizugriff, http-Zugriff, COM-Zugriff o.ä.) und die Komponente, die für die Realisierung der externen Anbindung zuständig ist, auflisten.</w:t>
-      </w:r>
-    </w:p>
+    <w:p/>
     <w:tbl>
       <w:tblPr>
         <w:tblStyle w:val="Tabellenraster"/>
@@ -3868,98 +3770,136 @@
       <w:bookmarkEnd w:id="26"/>
     </w:p>
     <w:p>
-      <w:r>
-        <w:t xml:space="preserve">Erstellen Sie in Ihrer Projektmappe Test-Projekte, um die </w:t>
-      </w:r>
-      <w:r>
-        <w:t>Komponenten (</w:t>
-      </w:r>
-      <w:r>
-        <w:t>Dlls</w:t>
-      </w:r>
-      <w:r>
-        <w:t>)</w:t>
-      </w:r>
-      <w:r>
-        <w:t xml:space="preserve"> individuell entwickeln und testen zu können. Jedes Teammitglied soll </w:t>
-      </w:r>
-      <w:r>
-        <w:t>exakt 1</w:t>
-      </w:r>
-      <w:r>
-        <w:t xml:space="preserve"> eigenes Executable-Projekt haben, mit dem die eigenen Komponenten getestet werden können.</w:t>
-      </w:r>
-      <w:r>
-        <w:t xml:space="preserve"> Für die Entwicklung der GUI stellt die GUI selber das Executable dar, dann allerdings mit Dummy-Komponenten die die später einzubindenden Komponenten der </w:t>
-      </w:r>
-      <w:r>
-        <w:lastRenderedPageBreak/>
-        <w:t>Teammitglieder imitieren und exakt die gleichen Schnittstellen haben, aber nur Testdaten liefern.</w:t>
-      </w:r>
-      <w:r>
-        <w:t xml:space="preserve"> </w:t>
-      </w:r>
-      <w:r>
-        <w:t>Denken Sie daran, die Interfaces auch in den Dummy-Klassen zu verwenden, sofern Ihre Komponente derartige Dummies benötigt.</w:t>
+      <w:pPr>
+        <w:pStyle w:val="Default"/>
+        <w:rPr>
+          <w:sz w:val="23"/>
+          <w:szCs w:val="23"/>
+        </w:rPr>
+      </w:pPr>
+      <w:r>
+        <w:rPr>
+          <w:sz w:val="23"/>
+          <w:szCs w:val="23"/>
+        </w:rPr>
+        <w:t xml:space="preserve">In der Test- und Implementierungsphase ist jeder Entwickler allein verantwortlich für seine Komponenten und Dummies. </w:t>
       </w:r>
     </w:p>
     <w:p>
-      <w:r>
-        <w:t xml:space="preserve">Bestehen </w:t>
-      </w:r>
-      <w:r>
-        <w:t xml:space="preserve">also </w:t>
-      </w:r>
-      <w:r>
-        <w:t xml:space="preserve">Abhängigkeiten zu Komponenten anderer Teammitglieder, sind dafür eigene </w:t>
-      </w:r>
-      <w:r>
-        <w:t>Dummy</w:t>
-      </w:r>
-      <w:r>
-        <w:t>komponenten zu entwickeln, die die definierte Schnittstelle implementieren und Dummy-Daten liefern bzw. nichts tun</w:t>
-      </w:r>
-      <w:r>
-        <w:t>, wenn z.B. eine Komponente für das Speichern zuständig ist</w:t>
-      </w:r>
-      <w:r>
-        <w:t>. In der letzten Projektphase werden diese Dummy-Dlls dann durch die fertigen Dlls der Tea</w:t>
-      </w:r>
-      <w:r>
-        <w:t>m</w:t>
-      </w:r>
-      <w:r>
-        <w:t>mitglieder ersetzt.</w:t>
+      <w:pPr>
+        <w:pStyle w:val="Default"/>
+        <w:rPr>
+          <w:sz w:val="23"/>
+          <w:szCs w:val="23"/>
+        </w:rPr>
+      </w:pPr>
+      <w:r>
+        <w:rPr>
+          <w:sz w:val="23"/>
+          <w:szCs w:val="23"/>
+        </w:rPr>
+        <w:t xml:space="preserve">Jeder Programmierer hat seine Abhängigkeiten von anderen Komponenten mithilfe des Komponentendiagramms ermittelt. Auf dieser Basis wurden Dummy-Komponenten erstellt. Stellt eine Dummy-Komponente eine Schnittstelle bereit, so wurde diese dort implementiert. Zuerst als NotImplementedException um auch ohne vollständige Implementierung ein lauffähiges Programm zu erzeugen. Anschließend wurden diese simpel und mit vereinfachter Logik ausimplementiert. Beispielweise soll hier jeder mögliche Rückgabewert ausgeben werden (bzw. Corner-Cases). </w:t>
       </w:r>
     </w:p>
     <w:p>
-      <w:r>
-        <w:t>Wenn die eigene Komponente eine Klassenbibliothek ist, muss ein Testprojekt als Windows-Anwendung erstellt werden, das die eigene Komponente einbindet und dann testen kann. Dies kann mit einer GUI oder auch als Konsolenanwendung realisiert werden.</w:t>
+      <w:pPr>
+        <w:pStyle w:val="Default"/>
+        <w:rPr>
+          <w:sz w:val="23"/>
+          <w:szCs w:val="23"/>
+        </w:rPr>
+      </w:pPr>
+      <w:r>
+        <w:rPr>
+          <w:sz w:val="23"/>
+          <w:szCs w:val="23"/>
+        </w:rPr>
+        <w:t xml:space="preserve">Nutz eine Dummy-Komponente die eigene Komponente, so wurden Test-Aufrufe erzeugt, die die Funktionalität und Logik der Rückgabewerte überprüfbar macht. </w:t>
       </w:r>
     </w:p>
     <w:p>
       <w:r>
-        <w:t xml:space="preserve">Der Projektsetup hat </w:t>
-      </w:r>
-      <w:r>
-        <w:t xml:space="preserve">also </w:t>
-      </w:r>
-      <w:r>
-        <w:t>so zu erfolgen, dass jedes Teammitglied eine eigene Testumgebung hat</w:t>
-      </w:r>
-      <w:r>
-        <w:t>,</w:t>
-      </w:r>
-      <w:r>
-        <w:t xml:space="preserve"> ohne Verweise auf Komponenten anderer Mitglieder zu haben. Diese Verweise sind durch die beschriebenen Dummy-Projekte zu ersetzen.</w:t>
-      </w:r>
-      <w:r>
-        <w:t xml:space="preserve"> Dazu können in svn für jedes Teammitglied zusätzlich zur gesamten Projektmappe eigene Projektmappen im git angelegt werden.</w:t>
+        <w:rPr>
+          <w:sz w:val="23"/>
+          <w:szCs w:val="23"/>
+        </w:rPr>
+        <w:t>Soweit möglich und absehbar, kann die jeweilige Komponente vollständig auf seine Funktionalität hin überprüft werden. Es wurden keine automatisierten Unit-Tests erstellt. Die Tests sind manuell auszuführen.</w:t>
+      </w:r>
+    </w:p>
+    <w:p/>
+    <w:p/>
+    <w:p/>
+    <w:p/>
+    <w:p>
+      <w:pPr>
+        <w:pStyle w:val="berschrift2"/>
+      </w:pPr>
+      <w:r>
+        <w:t>GUI und Statisics</w:t>
+      </w:r>
+    </w:p>
+    <w:p/>
+    <w:p>
+      <w:pPr>
+        <w:pStyle w:val="berschrift2"/>
+      </w:pPr>
+      <w:r>
+        <w:t>DataManager</w:t>
+      </w:r>
+    </w:p>
+    <w:p/>
+    <w:p>
+      <w:pPr>
+        <w:pStyle w:val="berschrift2"/>
+      </w:pPr>
+      <w:r>
+        <w:t>MLAdapter</w:t>
+      </w:r>
+    </w:p>
+    <w:p/>
+    <w:p>
+      <w:pPr>
+        <w:pStyle w:val="berschrift2"/>
+      </w:pPr>
+      <w:r>
+        <w:t xml:space="preserve">Einführung von Change-Requests </w:t>
       </w:r>
     </w:p>
     <w:p>
       <w:r>
-        <w:t>Jedes Teammitglied erstellt zusätzlich ein Komponentendiagramm des eigenen Projektsetups. Somit sind insg. N+1 Komponentendiagramme abgegeben, eines für jedes Mitglied und eines für das fertige Programm.</w:t>
+        <w:rPr>
+          <w:sz w:val="23"/>
+          <w:szCs w:val="23"/>
+        </w:rPr>
+        <w:t xml:space="preserve">In der Risikoabwägung haben wir gesondert auf das nicht abschätzbare Risiko der Komponentenübergreifenden Änderungen des Projektes hingewiesen. Deswegen führen wir ein Change-Request-System </w:t>
+      </w:r>
+      <w:r>
+        <w:rPr>
+          <w:sz w:val="23"/>
+          <w:szCs w:val="23"/>
+        </w:rPr>
+        <w:t>ein</w:t>
+      </w:r>
+      <w:r>
+        <w:rPr>
+          <w:sz w:val="23"/>
+          <w:szCs w:val="23"/>
+        </w:rPr>
+        <w:t>. Im Git Hauptverzeichnis ist dafür eine Datei erstellt worden. Hier trägt jeder die seiner Meinung nach nötigen Änderungen mit Datum und Priorität ein. Bei dem nächsten internen Gruppenmeeting wird gemeinsam über das Change-Request entschieden. Im Optimalfall wird die Änderung noch während des Meetings umgesetzt. So stellen wir sicher, dass die Änderungen im Konsens umgesetzt wird und jeder die</w:t>
+      </w:r>
+      <w:r>
+        <w:rPr>
+          <w:sz w:val="23"/>
+          <w:szCs w:val="23"/>
+        </w:rPr>
+        <w:t xml:space="preserve"> </w:t>
+      </w:r>
+      <w:r>
+        <w:rPr>
+          <w:sz w:val="23"/>
+          <w:szCs w:val="23"/>
+        </w:rPr>
+        <w:t>Auswirkung auf seine Komponente vollumfänglich versteht.</w:t>
       </w:r>
     </w:p>
     <w:p>
@@ -3973,29 +3913,148 @@
       <w:bookmarkEnd w:id="27"/>
     </w:p>
     <w:p>
-      <w:r>
-        <w:t xml:space="preserve">Legen Sie im Team fest, ob ihre erstellte Software </w:t>
-      </w:r>
-      <w:r>
-        <w:t>anschließend</w:t>
-      </w:r>
-      <w:r>
-        <w:t xml:space="preserve"> open source ist bzw. von wem sie nachgenutzt werden kann. Eine übliche Lizenz für Hochschulprojekte ist die </w:t>
-      </w:r>
-      <w:hyperlink r:id="rId22" w:history="1">
-        <w:r>
-          <w:rPr>
-            <w:rStyle w:val="Hyperlink"/>
-          </w:rPr>
-          <w:t>MIT-Lizenz</w:t>
-        </w:r>
-      </w:hyperlink>
-      <w:r>
-        <w:t>.</w:t>
+      <w:pPr>
+        <w:rPr>
+          <w:lang w:val="en-US"/>
+        </w:rPr>
+      </w:pPr>
+      <w:r>
+        <w:rPr>
+          <w:rFonts w:ascii="Times New Roman" w:hAnsi="Times New Roman"/>
+          <w:spacing w:val="0"/>
+        </w:rPr>
+        <w:t>Copyright (c) &lt;</w:t>
+      </w:r>
+      <w:r>
+        <w:rPr>
+          <w:rFonts w:ascii="Times New Roman" w:hAnsi="Times New Roman"/>
+          <w:spacing w:val="0"/>
+        </w:rPr>
+        <w:t>2020</w:t>
+      </w:r>
+      <w:r>
+        <w:rPr>
+          <w:rFonts w:ascii="Times New Roman" w:hAnsi="Times New Roman"/>
+          <w:spacing w:val="0"/>
+        </w:rPr>
+        <w:t xml:space="preserve"> &gt; &lt;</w:t>
+      </w:r>
+      <w:r>
+        <w:rPr>
+          <w:rFonts w:ascii="Times New Roman" w:hAnsi="Times New Roman"/>
+          <w:spacing w:val="0"/>
+        </w:rPr>
+        <w:t xml:space="preserve"> ML.Students (</w:t>
+      </w:r>
+      <w:r>
+        <w:rPr>
+          <w:lang w:val="en-US"/>
+        </w:rPr>
+        <w:t>Anderson Lewis Orock Soh Talla</w:t>
+      </w:r>
+      <w:r>
+        <w:rPr>
+          <w:lang w:val="en-US"/>
+        </w:rPr>
+        <w:t xml:space="preserve">, </w:t>
+      </w:r>
+      <w:r>
+        <w:rPr>
+          <w:lang w:val="en-US"/>
+        </w:rPr>
+        <w:t>Lukas</w:t>
+      </w:r>
+      <w:r>
+        <w:rPr>
+          <w:lang w:val="en-US"/>
+        </w:rPr>
+        <w:t xml:space="preserve"> J.</w:t>
+      </w:r>
+      <w:r>
+        <w:rPr>
+          <w:lang w:val="en-US"/>
+        </w:rPr>
+        <w:t> Evers</w:t>
+      </w:r>
+      <w:r>
+        <w:rPr>
+          <w:lang w:val="en-US"/>
+        </w:rPr>
+        <w:t xml:space="preserve">, Paul J. Schult </w:t>
+      </w:r>
+      <w:r>
+        <w:rPr>
+          <w:rFonts w:ascii="Times New Roman" w:hAnsi="Times New Roman"/>
+          <w:spacing w:val="0"/>
+        </w:rPr>
+        <w:t xml:space="preserve">&gt; </w:t>
       </w:r>
     </w:p>
+    <w:p>
+      <w:pPr>
+        <w:suppressAutoHyphens w:val="0"/>
+        <w:spacing w:before="100" w:beforeAutospacing="1" w:after="100" w:afterAutospacing="1"/>
+        <w:jc w:val="left"/>
+        <w:rPr>
+          <w:rFonts w:ascii="Times New Roman" w:hAnsi="Times New Roman"/>
+          <w:spacing w:val="0"/>
+        </w:rPr>
+      </w:pPr>
+      <w:r>
+        <w:rPr>
+          <w:rFonts w:ascii="Times New Roman" w:hAnsi="Times New Roman"/>
+          <w:spacing w:val="0"/>
+        </w:rPr>
+        <w:t xml:space="preserve">Jedem, der eine Kopie dieser Software und der zugehörigen Dokumentationsdateien (die "Software") erhält, wird hiermit kostenlos die Erlaubnis erteilt, ohne Einschränkung mit der Software zu handeln, einschließlich und ohne Einschränkung der Rechte zur Nutzung, zum Kopieren, Ändern, Zusammenführen, Veröffentlichen, Verteilen, Unterlizenzieren und/oder Verkaufen von Kopien der Software, und Personen, denen die Software zur Verfügung gestellt wird, dies unter den folgenden Bedingungen zu gestatten: </w:t>
+      </w:r>
+    </w:p>
+    <w:p>
+      <w:pPr>
+        <w:suppressAutoHyphens w:val="0"/>
+        <w:spacing w:before="100" w:beforeAutospacing="1" w:after="100" w:afterAutospacing="1"/>
+        <w:jc w:val="left"/>
+        <w:rPr>
+          <w:rFonts w:ascii="Times New Roman" w:hAnsi="Times New Roman"/>
+          <w:spacing w:val="0"/>
+        </w:rPr>
+      </w:pPr>
+      <w:r>
+        <w:rPr>
+          <w:rFonts w:ascii="Times New Roman" w:hAnsi="Times New Roman"/>
+          <w:spacing w:val="0"/>
+        </w:rPr>
+        <w:t xml:space="preserve">Der obige Urheberrechtshinweis und dieser Genehmigungshinweis müssen in allen Kopien oder wesentlichen Teilen der Software enthalten sein. </w:t>
+      </w:r>
+    </w:p>
+    <w:p>
+      <w:pPr>
+        <w:suppressAutoHyphens w:val="0"/>
+        <w:spacing w:before="100" w:beforeAutospacing="1" w:after="100" w:afterAutospacing="1"/>
+        <w:jc w:val="left"/>
+        <w:rPr>
+          <w:rFonts w:ascii="Times New Roman" w:hAnsi="Times New Roman"/>
+          <w:spacing w:val="0"/>
+        </w:rPr>
+      </w:pPr>
+      <w:r>
+        <w:rPr>
+          <w:rFonts w:ascii="Times New Roman" w:hAnsi="Times New Roman"/>
+          <w:spacing w:val="0"/>
+        </w:rPr>
+        <w:t>DIE SOFTWARE WIRD OHNE MÄNGELGEWÄHR UND OHNE JEGLICHE AUSDRÜCKLICHE ODER STILLSCHWEIGENDE GEWÄHRLEISTUNG, EINSCHLIEßLICH, ABER NICHT BESCHRÄNKT AUF DIE GEWÄHRLEISTUNG DER MARKTGÄNGIGKEIT, DER EIGNUNG FÜR EINEN BESTIMMTEN ZWECK UND DER NICHTVERLET</w:t>
+      </w:r>
+      <w:r>
+        <w:rPr>
+          <w:rFonts w:ascii="Times New Roman" w:hAnsi="Times New Roman"/>
+          <w:spacing w:val="0"/>
+        </w:rPr>
+        <w:lastRenderedPageBreak/>
+        <w:t xml:space="preserve">ZUNG VON RECHTEN DRITTER, ZUR VERFÜGUNG GESTELLT. DIE AUTOREN ODER URHEBERRECHTSINHABER SIND IN KEINEM FALL HAFTBAR FÜR ANSPRÜCHE, SCHÄDEN ODER ANDERE VERPFLICHTUNGEN, OB IN EINER VERTRAGS- ODER HAFTUNGSKLAGE, EINER UNERLAUBTEN HANDLUNG ODER ANDERWEITIG, DIE SICH AUS, AUS ODER IN VERBINDUNG MIT DER SOFTWARE ODER DER NUTZUNG ODER ANDEREN GESCHÄFTEN MIT DER SOFTWARE ERGEBEN. </w:t>
+      </w:r>
+    </w:p>
+    <w:p/>
     <w:sectPr>
-      <w:footerReference w:type="default" r:id="rId23"/>
+      <w:footerReference w:type="default" r:id="rId27"/>
       <w:pgSz w:w="11906" w:h="16838"/>
       <w:pgMar w:top="2268" w:right="1247" w:bottom="1919" w:left="1531" w:header="709" w:footer="680" w:gutter="0"/>
       <w:pgNumType w:start="1"/>
@@ -4088,7 +4147,7 @@
       <w:rPr>
         <w:noProof/>
       </w:rPr>
-      <w:t>12.11.2020</w:t>
+      <w:t>19.11.2020</w:t>
     </w:r>
     <w:r>
       <w:fldChar w:fldCharType="end"/>
@@ -4130,7 +4189,7 @@
       <w:rPr>
         <w:noProof/>
       </w:rPr>
-      <w:t>12.11.2020</w:t>
+      <w:t>19.11.2020</w:t>
     </w:r>
     <w:r>
       <w:fldChar w:fldCharType="end"/>
@@ -4163,27 +4222,14 @@
     <w:r>
       <w:t xml:space="preserve"> von </w:t>
     </w:r>
-    <w:r>
-      <w:fldChar w:fldCharType="begin"/>
-    </w:r>
-    <w:r>
-      <w:instrText xml:space="preserve"> SECTIONPAGES </w:instrText>
-    </w:r>
-    <w:r>
-      <w:fldChar w:fldCharType="separate"/>
-    </w:r>
-    <w:r>
-      <w:rPr>
-        <w:noProof/>
-      </w:rPr>
-      <w:t>11</w:t>
-    </w:r>
-    <w:r>
-      <w:rPr>
-        <w:noProof/>
-      </w:rPr>
-      <w:fldChar w:fldCharType="end"/>
-    </w:r>
+    <w:fldSimple w:instr=" SECTIONPAGES ">
+      <w:r>
+        <w:rPr>
+          <w:noProof/>
+        </w:rPr>
+        <w:t>16</w:t>
+      </w:r>
+    </w:fldSimple>
   </w:p>
 </w:ftr>
 </file>
@@ -8396,6 +8442,119 @@
     </w:lvl>
   </w:abstractNum>
   <w:abstractNum w:abstractNumId="33" w15:restartNumberingAfterBreak="0">
+    <w:nsid w:val="690F2FDA"/>
+    <w:multiLevelType w:val="hybridMultilevel"/>
+    <w:tmpl w:val="FD8697E2"/>
+    <w:lvl w:ilvl="0" w:tplc="04070001">
+      <w:start w:val="1"/>
+      <w:numFmt w:val="bullet"/>
+      <w:lvlText w:val=""/>
+      <w:lvlJc w:val="left"/>
+      <w:pPr>
+        <w:ind w:left="1430" w:hanging="360"/>
+      </w:pPr>
+      <w:rPr>
+        <w:rFonts w:ascii="Symbol" w:hAnsi="Symbol" w:hint="default"/>
+      </w:rPr>
+    </w:lvl>
+    <w:lvl w:ilvl="1" w:tplc="04070003" w:tentative="1">
+      <w:start w:val="1"/>
+      <w:numFmt w:val="bullet"/>
+      <w:lvlText w:val="o"/>
+      <w:lvlJc w:val="left"/>
+      <w:pPr>
+        <w:ind w:left="2150" w:hanging="360"/>
+      </w:pPr>
+      <w:rPr>
+        <w:rFonts w:ascii="Courier New" w:hAnsi="Courier New" w:cs="Courier New" w:hint="default"/>
+      </w:rPr>
+    </w:lvl>
+    <w:lvl w:ilvl="2" w:tplc="04070005" w:tentative="1">
+      <w:start w:val="1"/>
+      <w:numFmt w:val="bullet"/>
+      <w:lvlText w:val=""/>
+      <w:lvlJc w:val="left"/>
+      <w:pPr>
+        <w:ind w:left="2870" w:hanging="360"/>
+      </w:pPr>
+      <w:rPr>
+        <w:rFonts w:ascii="Wingdings" w:hAnsi="Wingdings" w:hint="default"/>
+      </w:rPr>
+    </w:lvl>
+    <w:lvl w:ilvl="3" w:tplc="04070001" w:tentative="1">
+      <w:start w:val="1"/>
+      <w:numFmt w:val="bullet"/>
+      <w:lvlText w:val=""/>
+      <w:lvlJc w:val="left"/>
+      <w:pPr>
+        <w:ind w:left="3590" w:hanging="360"/>
+      </w:pPr>
+      <w:rPr>
+        <w:rFonts w:ascii="Symbol" w:hAnsi="Symbol" w:hint="default"/>
+      </w:rPr>
+    </w:lvl>
+    <w:lvl w:ilvl="4" w:tplc="04070003" w:tentative="1">
+      <w:start w:val="1"/>
+      <w:numFmt w:val="bullet"/>
+      <w:lvlText w:val="o"/>
+      <w:lvlJc w:val="left"/>
+      <w:pPr>
+        <w:ind w:left="4310" w:hanging="360"/>
+      </w:pPr>
+      <w:rPr>
+        <w:rFonts w:ascii="Courier New" w:hAnsi="Courier New" w:cs="Courier New" w:hint="default"/>
+      </w:rPr>
+    </w:lvl>
+    <w:lvl w:ilvl="5" w:tplc="04070005" w:tentative="1">
+      <w:start w:val="1"/>
+      <w:numFmt w:val="bullet"/>
+      <w:lvlText w:val=""/>
+      <w:lvlJc w:val="left"/>
+      <w:pPr>
+        <w:ind w:left="5030" w:hanging="360"/>
+      </w:pPr>
+      <w:rPr>
+        <w:rFonts w:ascii="Wingdings" w:hAnsi="Wingdings" w:hint="default"/>
+      </w:rPr>
+    </w:lvl>
+    <w:lvl w:ilvl="6" w:tplc="04070001" w:tentative="1">
+      <w:start w:val="1"/>
+      <w:numFmt w:val="bullet"/>
+      <w:lvlText w:val=""/>
+      <w:lvlJc w:val="left"/>
+      <w:pPr>
+        <w:ind w:left="5750" w:hanging="360"/>
+      </w:pPr>
+      <w:rPr>
+        <w:rFonts w:ascii="Symbol" w:hAnsi="Symbol" w:hint="default"/>
+      </w:rPr>
+    </w:lvl>
+    <w:lvl w:ilvl="7" w:tplc="04070003" w:tentative="1">
+      <w:start w:val="1"/>
+      <w:numFmt w:val="bullet"/>
+      <w:lvlText w:val="o"/>
+      <w:lvlJc w:val="left"/>
+      <w:pPr>
+        <w:ind w:left="6470" w:hanging="360"/>
+      </w:pPr>
+      <w:rPr>
+        <w:rFonts w:ascii="Courier New" w:hAnsi="Courier New" w:cs="Courier New" w:hint="default"/>
+      </w:rPr>
+    </w:lvl>
+    <w:lvl w:ilvl="8" w:tplc="04070005" w:tentative="1">
+      <w:start w:val="1"/>
+      <w:numFmt w:val="bullet"/>
+      <w:lvlText w:val=""/>
+      <w:lvlJc w:val="left"/>
+      <w:pPr>
+        <w:ind w:left="7190" w:hanging="360"/>
+      </w:pPr>
+      <w:rPr>
+        <w:rFonts w:ascii="Wingdings" w:hAnsi="Wingdings" w:hint="default"/>
+      </w:rPr>
+    </w:lvl>
+  </w:abstractNum>
+  <w:abstractNum w:abstractNumId="34" w15:restartNumberingAfterBreak="0">
     <w:nsid w:val="6FE74EAD"/>
     <w:multiLevelType w:val="multilevel"/>
     <w:tmpl w:val="17404D78"/>
@@ -8544,7 +8703,7 @@
       </w:rPr>
     </w:lvl>
   </w:abstractNum>
-  <w:abstractNum w:abstractNumId="34" w15:restartNumberingAfterBreak="0">
+  <w:abstractNum w:abstractNumId="35" w15:restartNumberingAfterBreak="0">
     <w:nsid w:val="710A4F62"/>
     <w:multiLevelType w:val="multilevel"/>
     <w:tmpl w:val="725A4E40"/>
@@ -8693,7 +8852,7 @@
       </w:rPr>
     </w:lvl>
   </w:abstractNum>
-  <w:abstractNum w:abstractNumId="35" w15:restartNumberingAfterBreak="0">
+  <w:abstractNum w:abstractNumId="36" w15:restartNumberingAfterBreak="0">
     <w:nsid w:val="71AE7754"/>
     <w:multiLevelType w:val="multilevel"/>
     <w:tmpl w:val="27E49C26"/>
@@ -8842,7 +9001,7 @@
       </w:rPr>
     </w:lvl>
   </w:abstractNum>
-  <w:abstractNum w:abstractNumId="36" w15:restartNumberingAfterBreak="0">
+  <w:abstractNum w:abstractNumId="37" w15:restartNumberingAfterBreak="0">
     <w:nsid w:val="79A86909"/>
     <w:multiLevelType w:val="hybridMultilevel"/>
     <w:tmpl w:val="850A5BE8"/>
@@ -8955,7 +9114,7 @@
       </w:rPr>
     </w:lvl>
   </w:abstractNum>
-  <w:abstractNum w:abstractNumId="37" w15:restartNumberingAfterBreak="0">
+  <w:abstractNum w:abstractNumId="38" w15:restartNumberingAfterBreak="0">
     <w:nsid w:val="7A7A6F3D"/>
     <w:multiLevelType w:val="multilevel"/>
     <w:tmpl w:val="AC20C3FA"/>
@@ -9147,13 +9306,13 @@
     <w:abstractNumId w:val="13"/>
   </w:num>
   <w:num w:numId="15">
-    <w:abstractNumId w:val="37"/>
+    <w:abstractNumId w:val="38"/>
   </w:num>
   <w:num w:numId="16">
-    <w:abstractNumId w:val="35"/>
+    <w:abstractNumId w:val="36"/>
   </w:num>
   <w:num w:numId="17">
-    <w:abstractNumId w:val="33"/>
+    <w:abstractNumId w:val="34"/>
   </w:num>
   <w:num w:numId="18">
     <w:abstractNumId w:val="20"/>
@@ -9165,7 +9324,7 @@
     <w:abstractNumId w:val="31"/>
   </w:num>
   <w:num w:numId="21">
-    <w:abstractNumId w:val="34"/>
+    <w:abstractNumId w:val="35"/>
   </w:num>
   <w:num w:numId="22">
     <w:abstractNumId w:val="23"/>
@@ -9204,7 +9363,7 @@
     <w:abstractNumId w:val="32"/>
   </w:num>
   <w:num w:numId="34">
-    <w:abstractNumId w:val="36"/>
+    <w:abstractNumId w:val="37"/>
   </w:num>
   <w:num w:numId="35">
     <w:abstractNumId w:val="25"/>
@@ -9220,6 +9379,9 @@
   </w:num>
   <w:num w:numId="39">
     <w:abstractNumId w:val="24"/>
+  </w:num>
+  <w:num w:numId="40">
+    <w:abstractNumId w:val="33"/>
   </w:num>
 </w:numbering>
 </file>
@@ -11265,6 +11427,21 @@
       <w:spacing w:val="6"/>
     </w:rPr>
   </w:style>
+  <w:style w:type="paragraph" w:customStyle="1" w:styleId="Default">
+    <w:name w:val="Default"/>
+    <w:rsid w:val="008B0B20"/>
+    <w:pPr>
+      <w:autoSpaceDE w:val="0"/>
+      <w:autoSpaceDN w:val="0"/>
+      <w:adjustRightInd w:val="0"/>
+    </w:pPr>
+    <w:rPr>
+      <w:rFonts w:ascii="Calibri" w:hAnsi="Calibri" w:cs="Calibri"/>
+      <w:color w:val="000000"/>
+      <w:sz w:val="24"/>
+      <w:szCs w:val="24"/>
+    </w:rPr>
+  </w:style>
 </w:styles>
 </file>
 

</xml_diff>

<commit_message>
Added: Komponenten Diagramm des DataManagers
</commit_message>
<xml_diff>
--- a/pflichtenheft/Pflichtenheft und technische Spezifikation.docx
+++ b/pflichtenheft/Pflichtenheft und technische Spezifikation.docx
@@ -1702,14 +1702,27 @@
       <w:r>
         <w:t xml:space="preserve">Tabelle </w:t>
       </w:r>
-      <w:fldSimple w:instr=" SEQ Tabelle \* ARABIC ">
-        <w:r>
-          <w:rPr>
-            <w:noProof/>
-          </w:rPr>
-          <w:t>1</w:t>
-        </w:r>
-      </w:fldSimple>
+      <w:r>
+        <w:fldChar w:fldCharType="begin"/>
+      </w:r>
+      <w:r>
+        <w:instrText xml:space="preserve"> SEQ Tabelle \* ARABIC </w:instrText>
+      </w:r>
+      <w:r>
+        <w:fldChar w:fldCharType="separate"/>
+      </w:r>
+      <w:r>
+        <w:rPr>
+          <w:noProof/>
+        </w:rPr>
+        <w:t>1</w:t>
+      </w:r>
+      <w:r>
+        <w:rPr>
+          <w:noProof/>
+        </w:rPr>
+        <w:fldChar w:fldCharType="end"/>
+      </w:r>
       <w:r>
         <w:t xml:space="preserve"> Feature-ID, Zuständigkeit und Feature Beschreibung</w:t>
       </w:r>
@@ -2382,14 +2395,27 @@
       <w:r>
         <w:t xml:space="preserve">Abbildung </w:t>
       </w:r>
-      <w:fldSimple w:instr=" SEQ Abbildung \* ARABIC ">
-        <w:r>
-          <w:rPr>
-            <w:noProof/>
-          </w:rPr>
-          <w:t>1</w:t>
-        </w:r>
-      </w:fldSimple>
+      <w:r>
+        <w:fldChar w:fldCharType="begin"/>
+      </w:r>
+      <w:r>
+        <w:instrText xml:space="preserve"> SEQ Abbildung \* ARABIC </w:instrText>
+      </w:r>
+      <w:r>
+        <w:fldChar w:fldCharType="separate"/>
+      </w:r>
+      <w:r>
+        <w:rPr>
+          <w:noProof/>
+        </w:rPr>
+        <w:t>1</w:t>
+      </w:r>
+      <w:r>
+        <w:rPr>
+          <w:noProof/>
+        </w:rPr>
+        <w:fldChar w:fldCharType="end"/>
+      </w:r>
       <w:r>
         <w:t xml:space="preserve"> Use-Case-Diagramm</w:t>
       </w:r>
@@ -2468,14 +2494,27 @@
       <w:r>
         <w:t xml:space="preserve">Abbildung </w:t>
       </w:r>
-      <w:fldSimple w:instr=" SEQ Abbildung \* ARABIC ">
-        <w:r>
-          <w:rPr>
-            <w:noProof/>
-          </w:rPr>
-          <w:t>2</w:t>
-        </w:r>
-      </w:fldSimple>
+      <w:r>
+        <w:fldChar w:fldCharType="begin"/>
+      </w:r>
+      <w:r>
+        <w:instrText xml:space="preserve"> SEQ Abbildung \* ARABIC </w:instrText>
+      </w:r>
+      <w:r>
+        <w:fldChar w:fldCharType="separate"/>
+      </w:r>
+      <w:r>
+        <w:rPr>
+          <w:noProof/>
+        </w:rPr>
+        <w:t>2</w:t>
+      </w:r>
+      <w:r>
+        <w:rPr>
+          <w:noProof/>
+        </w:rPr>
+        <w:fldChar w:fldCharType="end"/>
+      </w:r>
       <w:r>
         <w:t xml:space="preserve"> Aktivitätendiagramm</w:t>
       </w:r>
@@ -2920,16 +2959,87 @@
       <w:r>
         <w:t xml:space="preserve">Abbildung </w:t>
       </w:r>
-      <w:fldSimple w:instr=" SEQ Abbildung \* ARABIC ">
-        <w:r>
-          <w:rPr>
-            <w:noProof/>
-          </w:rPr>
-          <w:t>3</w:t>
-        </w:r>
-      </w:fldSimple>
+      <w:r>
+        <w:fldChar w:fldCharType="begin"/>
+      </w:r>
+      <w:r>
+        <w:instrText xml:space="preserve"> SEQ Abbildung \* ARABIC </w:instrText>
+      </w:r>
+      <w:r>
+        <w:fldChar w:fldCharType="separate"/>
+      </w:r>
+      <w:r>
+        <w:rPr>
+          <w:noProof/>
+        </w:rPr>
+        <w:t>3</w:t>
+      </w:r>
+      <w:r>
+        <w:rPr>
+          <w:noProof/>
+        </w:rPr>
+        <w:fldChar w:fldCharType="end"/>
+      </w:r>
       <w:r>
         <w:t xml:space="preserve"> Komponenten Diagramm</w:t>
+      </w:r>
+    </w:p>
+    <w:p/>
+    <w:p>
+      <w:r>
+        <w:rPr>
+          <w:noProof/>
+        </w:rPr>
+        <w:lastRenderedPageBreak/>
+        <w:drawing>
+          <wp:inline distT="0" distB="0" distL="0" distR="0" wp14:anchorId="252AE174" wp14:editId="1B4D4CAC">
+            <wp:extent cx="3245017" cy="4216617"/>
+            <wp:effectExtent l="0" t="0" r="0" b="0"/>
+            <wp:docPr id="14" name="Grafik 14"/>
+            <wp:cNvGraphicFramePr>
+              <a:graphicFrameLocks xmlns:a="http://schemas.openxmlformats.org/drawingml/2006/main" noChangeAspect="1"/>
+            </wp:cNvGraphicFramePr>
+            <a:graphic xmlns:a="http://schemas.openxmlformats.org/drawingml/2006/main">
+              <a:graphicData uri="http://schemas.openxmlformats.org/drawingml/2006/picture">
+                <pic:pic xmlns:pic="http://schemas.openxmlformats.org/drawingml/2006/picture">
+                  <pic:nvPicPr>
+                    <pic:cNvPr id="14" name="Grafik 14"/>
+                    <pic:cNvPicPr/>
+                  </pic:nvPicPr>
+                  <pic:blipFill>
+                    <a:blip r:embed="rId23">
+                      <a:extLst>
+                        <a:ext uri="{28A0092B-C50C-407E-A947-70E740481C1C}">
+                          <a14:useLocalDpi xmlns:a14="http://schemas.microsoft.com/office/drawing/2010/main" val="0"/>
+                        </a:ext>
+                      </a:extLst>
+                    </a:blip>
+                    <a:stretch>
+                      <a:fillRect/>
+                    </a:stretch>
+                  </pic:blipFill>
+                  <pic:spPr>
+                    <a:xfrm>
+                      <a:off x="0" y="0"/>
+                      <a:ext cx="3245017" cy="4216617"/>
+                    </a:xfrm>
+                    <a:prstGeom prst="rect">
+                      <a:avLst/>
+                    </a:prstGeom>
+                  </pic:spPr>
+                </pic:pic>
+              </a:graphicData>
+            </a:graphic>
+          </wp:inline>
+        </w:drawing>
+      </w:r>
+    </w:p>
+    <w:p>
+      <w:r>
+        <w:t xml:space="preserve">Abbildung </w:t>
+      </w:r>
+      <w:r>
+        <w:t>3.1: Komponenten Diagramm des DataManagers</w:t>
       </w:r>
     </w:p>
     <w:p/>
@@ -2958,7 +3068,7 @@
                     <pic:cNvPicPr/>
                   </pic:nvPicPr>
                   <pic:blipFill>
-                    <a:blip r:embed="rId23"/>
+                    <a:blip r:embed="rId24"/>
                     <a:stretch>
                       <a:fillRect/>
                     </a:stretch>
@@ -2986,14 +3096,30 @@
       <w:r>
         <w:t xml:space="preserve">Abbildung </w:t>
       </w:r>
-      <w:fldSimple w:instr=" SEQ Abbildung \* ARABIC ">
-        <w:r>
-          <w:rPr>
-            <w:noProof/>
-          </w:rPr>
-          <w:t>4</w:t>
-        </w:r>
-      </w:fldSimple>
+      <w:r>
+        <w:fldChar w:fldCharType="begin"/>
+      </w:r>
+      <w:r>
+        <w:instrText xml:space="preserve"> SEQ Abbil</w:instrText>
+      </w:r>
+      <w:r>
+        <w:instrText xml:space="preserve">dung \* ARABIC </w:instrText>
+      </w:r>
+      <w:r>
+        <w:fldChar w:fldCharType="separate"/>
+      </w:r>
+      <w:r>
+        <w:rPr>
+          <w:noProof/>
+        </w:rPr>
+        <w:t>4</w:t>
+      </w:r>
+      <w:r>
+        <w:rPr>
+          <w:noProof/>
+        </w:rPr>
+        <w:fldChar w:fldCharType="end"/>
+      </w:r>
       <w:r>
         <w:t xml:space="preserve"> Klassendiagramm</w:t>
       </w:r>
@@ -3007,14 +3133,27 @@
       <w:r>
         <w:t xml:space="preserve">Tabelle </w:t>
       </w:r>
-      <w:fldSimple w:instr=" SEQ Tabelle \* ARABIC ">
-        <w:r>
-          <w:rPr>
-            <w:noProof/>
-          </w:rPr>
-          <w:t>2</w:t>
-        </w:r>
-      </w:fldSimple>
+      <w:r>
+        <w:fldChar w:fldCharType="begin"/>
+      </w:r>
+      <w:r>
+        <w:instrText xml:space="preserve"> SEQ Tabelle \* ARABIC </w:instrText>
+      </w:r>
+      <w:r>
+        <w:fldChar w:fldCharType="separate"/>
+      </w:r>
+      <w:r>
+        <w:rPr>
+          <w:noProof/>
+        </w:rPr>
+        <w:t>2</w:t>
+      </w:r>
+      <w:r>
+        <w:rPr>
+          <w:noProof/>
+        </w:rPr>
+        <w:fldChar w:fldCharType="end"/>
+      </w:r>
       <w:r>
         <w:t xml:space="preserve"> Kompenenten und Zuständigkeit</w:t>
       </w:r>
@@ -3185,7 +3324,7 @@
                     <pic:cNvPicPr/>
                   </pic:nvPicPr>
                   <pic:blipFill>
-                    <a:blip r:embed="rId24"/>
+                    <a:blip r:embed="rId25"/>
                     <a:stretch>
                       <a:fillRect/>
                     </a:stretch>
@@ -3213,14 +3352,27 @@
       <w:r>
         <w:t xml:space="preserve">Abbildung </w:t>
       </w:r>
-      <w:fldSimple w:instr=" SEQ Abbildung \* ARABIC ">
-        <w:r>
-          <w:rPr>
-            <w:noProof/>
-          </w:rPr>
-          <w:t>5</w:t>
-        </w:r>
-      </w:fldSimple>
+      <w:r>
+        <w:fldChar w:fldCharType="begin"/>
+      </w:r>
+      <w:r>
+        <w:instrText xml:space="preserve"> SEQ Abbildung \* ARABIC </w:instrText>
+      </w:r>
+      <w:r>
+        <w:fldChar w:fldCharType="separate"/>
+      </w:r>
+      <w:r>
+        <w:rPr>
+          <w:noProof/>
+        </w:rPr>
+        <w:t>5</w:t>
+      </w:r>
+      <w:r>
+        <w:rPr>
+          <w:noProof/>
+        </w:rPr>
+        <w:fldChar w:fldCharType="end"/>
+      </w:r>
       <w:r>
         <w:t xml:space="preserve"> Interface IMLAdapter</w:t>
       </w:r>
@@ -3250,7 +3402,7 @@
                     <pic:cNvPicPr/>
                   </pic:nvPicPr>
                   <pic:blipFill>
-                    <a:blip r:embed="rId25"/>
+                    <a:blip r:embed="rId26"/>
                     <a:stretch>
                       <a:fillRect/>
                     </a:stretch>
@@ -3278,14 +3430,27 @@
       <w:r>
         <w:t xml:space="preserve">Abbildung </w:t>
       </w:r>
-      <w:fldSimple w:instr=" SEQ Abbildung \* ARABIC ">
-        <w:r>
-          <w:rPr>
-            <w:noProof/>
-          </w:rPr>
-          <w:t>6</w:t>
-        </w:r>
-      </w:fldSimple>
+      <w:r>
+        <w:fldChar w:fldCharType="begin"/>
+      </w:r>
+      <w:r>
+        <w:instrText xml:space="preserve"> SEQ Abbildung \* ARABIC </w:instrText>
+      </w:r>
+      <w:r>
+        <w:fldChar w:fldCharType="separate"/>
+      </w:r>
+      <w:r>
+        <w:rPr>
+          <w:noProof/>
+        </w:rPr>
+        <w:t>6</w:t>
+      </w:r>
+      <w:r>
+        <w:rPr>
+          <w:noProof/>
+        </w:rPr>
+        <w:fldChar w:fldCharType="end"/>
+      </w:r>
       <w:r>
         <w:t xml:space="preserve"> Interface IDataManager</w:t>
       </w:r>
@@ -3315,7 +3480,7 @@
                     <pic:cNvPicPr/>
                   </pic:nvPicPr>
                   <pic:blipFill>
-                    <a:blip r:embed="rId26"/>
+                    <a:blip r:embed="rId27"/>
                     <a:stretch>
                       <a:fillRect/>
                     </a:stretch>
@@ -3343,14 +3508,27 @@
       <w:r>
         <w:t xml:space="preserve">Abbildung </w:t>
       </w:r>
-      <w:fldSimple w:instr=" SEQ Abbildung \* ARABIC ">
-        <w:r>
-          <w:rPr>
-            <w:noProof/>
-          </w:rPr>
-          <w:t>7</w:t>
-        </w:r>
-      </w:fldSimple>
+      <w:r>
+        <w:fldChar w:fldCharType="begin"/>
+      </w:r>
+      <w:r>
+        <w:instrText xml:space="preserve"> SEQ Abbildung \* ARABIC </w:instrText>
+      </w:r>
+      <w:r>
+        <w:fldChar w:fldCharType="separate"/>
+      </w:r>
+      <w:r>
+        <w:rPr>
+          <w:noProof/>
+        </w:rPr>
+        <w:t>7</w:t>
+      </w:r>
+      <w:r>
+        <w:rPr>
+          <w:noProof/>
+        </w:rPr>
+        <w:fldChar w:fldCharType="end"/>
+      </w:r>
       <w:r>
         <w:t xml:space="preserve"> Interface IStatistics</w:t>
       </w:r>
@@ -3482,7 +3660,15 @@
             <w:tcW w:w="4634" w:type="dxa"/>
           </w:tcPr>
           <w:p>
+            <w:pPr>
+              <w:rPr>
+                <w:lang w:val="en-US"/>
+              </w:rPr>
+            </w:pPr>
             <w:r>
+              <w:rPr>
+                <w:lang w:val="en-US"/>
+              </w:rPr>
               <w:lastRenderedPageBreak/>
               <w:t>Windows Presentation Foundation Framework (WPF)</w:t>
             </w:r>
@@ -3871,35 +4057,7 @@
           <w:sz w:val="23"/>
           <w:szCs w:val="23"/>
         </w:rPr>
-        <w:t xml:space="preserve">In der Risikoabwägung haben wir gesondert auf das nicht abschätzbare Risiko der Komponentenübergreifenden Änderungen des Projektes hingewiesen. Deswegen führen wir ein Change-Request-System </w:t>
-      </w:r>
-      <w:r>
-        <w:rPr>
-          <w:sz w:val="23"/>
-          <w:szCs w:val="23"/>
-        </w:rPr>
-        <w:t>ein</w:t>
-      </w:r>
-      <w:r>
-        <w:rPr>
-          <w:sz w:val="23"/>
-          <w:szCs w:val="23"/>
-        </w:rPr>
-        <w:t>. Im Git Hauptverzeichnis ist dafür eine Datei erstellt worden. Hier trägt jeder die seiner Meinung nach nötigen Änderungen mit Datum und Priorität ein. Bei dem nächsten internen Gruppenmeeting wird gemeinsam über das Change-Request entschieden. Im Optimalfall wird die Änderung noch während des Meetings umgesetzt. So stellen wir sicher, dass die Änderungen im Konsens umgesetzt wird und jeder die</w:t>
-      </w:r>
-      <w:r>
-        <w:rPr>
-          <w:sz w:val="23"/>
-          <w:szCs w:val="23"/>
-        </w:rPr>
-        <w:t xml:space="preserve"> </w:t>
-      </w:r>
-      <w:r>
-        <w:rPr>
-          <w:sz w:val="23"/>
-          <w:szCs w:val="23"/>
-        </w:rPr>
-        <w:t>Auswirkung auf seine Komponente vollumfänglich versteht.</w:t>
+        <w:t>In der Risikoabwägung haben wir gesondert auf das nicht abschätzbare Risiko der Komponentenübergreifenden Änderungen des Projektes hingewiesen. Deswegen führen wir ein Change-Request-System ein. Im Git Hauptverzeichnis ist dafür eine Datei erstellt worden. Hier trägt jeder die seiner Meinung nach nötigen Änderungen mit Datum und Priorität ein. Bei dem nächsten internen Gruppenmeeting wird gemeinsam über das Change-Request entschieden. Im Optimalfall wird die Änderung noch während des Meetings umgesetzt. So stellen wir sicher, dass die Änderungen im Konsens umgesetzt wird und jeder die Auswirkung auf seine Komponente vollumfänglich versteht.</w:t>
       </w:r>
     </w:p>
     <w:p>
@@ -3922,29 +4080,9 @@
         <w:rPr>
           <w:rFonts w:ascii="Times New Roman" w:hAnsi="Times New Roman"/>
           <w:spacing w:val="0"/>
+          <w:lang w:val="en-US"/>
         </w:rPr>
-        <w:t>Copyright (c) &lt;</w:t>
-      </w:r>
-      <w:r>
-        <w:rPr>
-          <w:rFonts w:ascii="Times New Roman" w:hAnsi="Times New Roman"/>
-          <w:spacing w:val="0"/>
-        </w:rPr>
-        <w:t>2020</w:t>
-      </w:r>
-      <w:r>
-        <w:rPr>
-          <w:rFonts w:ascii="Times New Roman" w:hAnsi="Times New Roman"/>
-          <w:spacing w:val="0"/>
-        </w:rPr>
-        <w:t xml:space="preserve"> &gt; &lt;</w:t>
-      </w:r>
-      <w:r>
-        <w:rPr>
-          <w:rFonts w:ascii="Times New Roman" w:hAnsi="Times New Roman"/>
-          <w:spacing w:val="0"/>
-        </w:rPr>
-        <w:t xml:space="preserve"> ML.Students (</w:t>
+        <w:t>Copyright (c) &lt;2020 &gt; &lt; ML.Students (</w:t>
       </w:r>
       <w:r>
         <w:rPr>
@@ -3986,6 +4124,7 @@
         <w:rPr>
           <w:rFonts w:ascii="Times New Roman" w:hAnsi="Times New Roman"/>
           <w:spacing w:val="0"/>
+          <w:lang w:val="en-US"/>
         </w:rPr>
         <w:t xml:space="preserve">&gt; </w:t>
       </w:r>
@@ -4054,7 +4193,7 @@
     </w:p>
     <w:p/>
     <w:sectPr>
-      <w:footerReference w:type="default" r:id="rId27"/>
+      <w:footerReference w:type="default" r:id="rId28"/>
       <w:pgSz w:w="11906" w:h="16838"/>
       <w:pgMar w:top="2268" w:right="1247" w:bottom="1919" w:left="1531" w:header="709" w:footer="680" w:gutter="0"/>
       <w:pgNumType w:start="1"/>
@@ -4222,14 +4361,27 @@
     <w:r>
       <w:t xml:space="preserve"> von </w:t>
     </w:r>
-    <w:fldSimple w:instr=" SECTIONPAGES ">
-      <w:r>
-        <w:rPr>
-          <w:noProof/>
-        </w:rPr>
-        <w:t>16</w:t>
-      </w:r>
-    </w:fldSimple>
+    <w:r>
+      <w:fldChar w:fldCharType="begin"/>
+    </w:r>
+    <w:r>
+      <w:instrText xml:space="preserve"> SECTIONPAGES </w:instrText>
+    </w:r>
+    <w:r>
+      <w:fldChar w:fldCharType="separate"/>
+    </w:r>
+    <w:r>
+      <w:rPr>
+        <w:noProof/>
+      </w:rPr>
+      <w:t>17</w:t>
+    </w:r>
+    <w:r>
+      <w:rPr>
+        <w:noProof/>
+      </w:rPr>
+      <w:fldChar w:fldCharType="end"/>
+    </w:r>
   </w:p>
 </w:ftr>
 </file>

</xml_diff>

<commit_message>
GUI-Bilder erklärend beschriftet, Test-Setup Komponenten-Diagramm eingefügt
</commit_message>
<xml_diff>
--- a/pflichtenheft/Pflichtenheft und technische Spezifikation.docx
+++ b/pflichtenheft/Pflichtenheft und technische Spezifikation.docx
@@ -102,8 +102,30 @@
         <w:rPr>
           <w:lang w:val="en-US"/>
         </w:rPr>
-        <w:t>Anderson Lewis Orock Soh Talla</w:t>
-      </w:r>
+        <w:t>Anderson Lewis </w:t>
+      </w:r>
+      <w:proofErr w:type="spellStart"/>
+      <w:r>
+        <w:rPr>
+          <w:lang w:val="en-US"/>
+        </w:rPr>
+        <w:t>Orock</w:t>
+      </w:r>
+      <w:proofErr w:type="spellEnd"/>
+      <w:r>
+        <w:rPr>
+          <w:lang w:val="en-US"/>
+        </w:rPr>
+        <w:t> Soh </w:t>
+      </w:r>
+      <w:proofErr w:type="spellStart"/>
+      <w:r>
+        <w:rPr>
+          <w:lang w:val="en-US"/>
+        </w:rPr>
+        <w:t>Talla</w:t>
+      </w:r>
+      <w:proofErr w:type="spellEnd"/>
     </w:p>
     <w:p>
       <w:r>
@@ -298,11 +320,73 @@
             <w:pPr>
               <w:pStyle w:val="Textkrper"/>
             </w:pPr>
+            <w:proofErr w:type="spellStart"/>
             <w:r>
-              <w:t xml:space="preserve">Akivitäten-, Kompenenten-, Klassendiagramm, </w:t>
+              <w:t>Akivitäten</w:t>
+            </w:r>
+            <w:proofErr w:type="spellEnd"/>
+            <w:r>
+              <w:t xml:space="preserve">-, </w:t>
+            </w:r>
+            <w:proofErr w:type="spellStart"/>
+            <w:r>
+              <w:t>Kompenenten</w:t>
+            </w:r>
+            <w:proofErr w:type="spellEnd"/>
+            <w:r>
+              <w:t xml:space="preserve">-, Klassendiagramm, </w:t>
             </w:r>
             <w:r>
               <w:t>interne Schnittstellen, Projektfeatures, Risiken, Test und Implementierung</w:t>
+            </w:r>
+          </w:p>
+        </w:tc>
+      </w:tr>
+      <w:tr>
+        <w:tc>
+          <w:tcPr>
+            <w:tcW w:w="1325" w:type="dxa"/>
+          </w:tcPr>
+          <w:p>
+            <w:pPr>
+              <w:pStyle w:val="Textkrper"/>
+            </w:pPr>
+            <w:r>
+              <w:t>19.11</w:t>
+            </w:r>
+          </w:p>
+        </w:tc>
+        <w:tc>
+          <w:tcPr>
+            <w:tcW w:w="1806" w:type="dxa"/>
+          </w:tcPr>
+          <w:p>
+            <w:pPr>
+              <w:pStyle w:val="Textkrper"/>
+            </w:pPr>
+            <w:r>
+              <w:t>LE</w:t>
+            </w:r>
+          </w:p>
+        </w:tc>
+        <w:tc>
+          <w:tcPr>
+            <w:tcW w:w="6213" w:type="dxa"/>
+          </w:tcPr>
+          <w:p>
+            <w:pPr>
+              <w:pStyle w:val="Textkrper"/>
+            </w:pPr>
+            <w:r>
+              <w:t>Abbildungs- und Tabellenbeschriftungen, Testsetup-</w:t>
+            </w:r>
+            <w:proofErr w:type="spellStart"/>
+            <w:r>
+              <w:t>Komponentdiagramme</w:t>
+            </w:r>
+            <w:proofErr w:type="spellEnd"/>
+            <w:r>
+              <w:t xml:space="preserve"> einfügen, GUI-Bilder erklärend beschriftet</w:t>
             </w:r>
           </w:p>
         </w:tc>
@@ -1575,7 +1659,15 @@
         <w:t>Desktop-Anwendung,</w:t>
       </w:r>
       <w:r>
-        <w:t xml:space="preserve"> die mit skalaren Trainingsdaten ein Machine Learning Modell trainiert und testet. Anschließend kann das damit erstellte Modell verwendet werden, um anhand neuer Daten das zu erwarteten Ergebnis zu schätzen. </w:t>
+        <w:t xml:space="preserve"> die mit skalaren Trainingsdaten ein </w:t>
+      </w:r>
+      <w:proofErr w:type="spellStart"/>
+      <w:r>
+        <w:t>Machine</w:t>
+      </w:r>
+      <w:proofErr w:type="spellEnd"/>
+      <w:r>
+        <w:t xml:space="preserve"> Learning Modell trainiert und testet. Anschließend kann das damit erstellte Modell verwendet werden, um anhand neuer Daten das zu erwarteten Ergebnis zu schätzen. </w:t>
       </w:r>
     </w:p>
     <w:p>
@@ -1598,7 +1690,23 @@
           <w:i/>
           <w:iCs/>
         </w:rPr>
-        <w:t xml:space="preserve">Desktop-Anwendung, mit der beliebige csv-Dateien eingelesen werden können. </w:t>
+        <w:t xml:space="preserve">Desktop-Anwendung, mit der beliebige </w:t>
+      </w:r>
+      <w:proofErr w:type="spellStart"/>
+      <w:r>
+        <w:rPr>
+          <w:i/>
+          <w:iCs/>
+        </w:rPr>
+        <w:t>csv</w:t>
+      </w:r>
+      <w:proofErr w:type="spellEnd"/>
+      <w:r>
+        <w:rPr>
+          <w:i/>
+          <w:iCs/>
+        </w:rPr>
+        <w:t xml:space="preserve">-Dateien eingelesen werden können. </w:t>
       </w:r>
     </w:p>
     <w:p>
@@ -1673,7 +1781,23 @@
           <w:i/>
           <w:iCs/>
         </w:rPr>
-        <w:t>Ziel ist es eine Anwendung zu schreiben, welche eine beliebige Exceltabelle (mit Überschriften) einlesen kann. Das Programm soll die Möglichkeit bieten auf Basis der Tabelle ein Machine Learning Modell (z.B. Neuronales Netzwerk) zu trainieren und zu testen. Dabei muss in der Anwendung die Zielspalte ausgewählt werden (welche Variable soll das ML-Modell überhaupt schätzen). Weiterhin muss eine Auswahl von Eingabedaten (Spalten in der Tabelle) durch den Benutzer erfolgen.</w:t>
+        <w:t xml:space="preserve">Ziel ist es eine Anwendung zu schreiben, welche eine beliebige Exceltabelle (mit Überschriften) einlesen kann. Das Programm soll die Möglichkeit bieten auf Basis der Tabelle ein </w:t>
+      </w:r>
+      <w:proofErr w:type="spellStart"/>
+      <w:r>
+        <w:rPr>
+          <w:i/>
+          <w:iCs/>
+        </w:rPr>
+        <w:t>Machine</w:t>
+      </w:r>
+      <w:proofErr w:type="spellEnd"/>
+      <w:r>
+        <w:rPr>
+          <w:i/>
+          <w:iCs/>
+        </w:rPr>
+        <w:t xml:space="preserve"> Learning Modell (z.B. Neuronales Netzwerk) zu trainieren und zu testen. Dabei muss in der Anwendung die Zielspalte ausgewählt werden (welche Variable soll das ML-Modell überhaupt schätzen). Weiterhin muss eine Auswahl von Eingabedaten (Spalten in der Tabelle) durch den Benutzer erfolgen.</w:t>
       </w:r>
     </w:p>
     <w:p>
@@ -1702,27 +1826,14 @@
       <w:r>
         <w:t xml:space="preserve">Tabelle </w:t>
       </w:r>
-      <w:r>
-        <w:fldChar w:fldCharType="begin"/>
-      </w:r>
-      <w:r>
-        <w:instrText xml:space="preserve"> SEQ Tabelle \* ARABIC </w:instrText>
-      </w:r>
-      <w:r>
-        <w:fldChar w:fldCharType="separate"/>
-      </w:r>
-      <w:r>
-        <w:rPr>
-          <w:noProof/>
-        </w:rPr>
-        <w:t>1</w:t>
-      </w:r>
-      <w:r>
-        <w:rPr>
-          <w:noProof/>
-        </w:rPr>
-        <w:fldChar w:fldCharType="end"/>
-      </w:r>
+      <w:fldSimple w:instr=" SEQ Tabelle \* ARABIC ">
+        <w:r>
+          <w:rPr>
+            <w:noProof/>
+          </w:rPr>
+          <w:t>1</w:t>
+        </w:r>
+      </w:fldSimple>
       <w:r>
         <w:t xml:space="preserve"> Feature-ID, Zuständigkeit und Feature Beschreibung</w:t>
       </w:r>
@@ -2294,7 +2405,15 @@
           </w:tcPr>
           <w:p>
             <w:r>
-              <w:t>Auswertung für „multiclass“ Klassifikation</w:t>
+              <w:t>Auswertung für „</w:t>
+            </w:r>
+            <w:proofErr w:type="spellStart"/>
+            <w:r>
+              <w:t>multiclass</w:t>
+            </w:r>
+            <w:proofErr w:type="spellEnd"/>
+            <w:r>
+              <w:t>“ Klassifikation</w:t>
             </w:r>
           </w:p>
         </w:tc>
@@ -2395,27 +2514,14 @@
       <w:r>
         <w:t xml:space="preserve">Abbildung </w:t>
       </w:r>
-      <w:r>
-        <w:fldChar w:fldCharType="begin"/>
-      </w:r>
-      <w:r>
-        <w:instrText xml:space="preserve"> SEQ Abbildung \* ARABIC </w:instrText>
-      </w:r>
-      <w:r>
-        <w:fldChar w:fldCharType="separate"/>
-      </w:r>
-      <w:r>
-        <w:rPr>
-          <w:noProof/>
-        </w:rPr>
-        <w:t>1</w:t>
-      </w:r>
-      <w:r>
-        <w:rPr>
-          <w:noProof/>
-        </w:rPr>
-        <w:fldChar w:fldCharType="end"/>
-      </w:r>
+      <w:fldSimple w:instr=" SEQ Abbildung \* ARABIC ">
+        <w:r>
+          <w:rPr>
+            <w:noProof/>
+          </w:rPr>
+          <w:t>1</w:t>
+        </w:r>
+      </w:fldSimple>
       <w:r>
         <w:t xml:space="preserve"> Use-Case-Diagramm</w:t>
       </w:r>
@@ -2494,27 +2600,14 @@
       <w:r>
         <w:t xml:space="preserve">Abbildung </w:t>
       </w:r>
-      <w:r>
-        <w:fldChar w:fldCharType="begin"/>
-      </w:r>
-      <w:r>
-        <w:instrText xml:space="preserve"> SEQ Abbildung \* ARABIC </w:instrText>
-      </w:r>
-      <w:r>
-        <w:fldChar w:fldCharType="separate"/>
-      </w:r>
-      <w:r>
-        <w:rPr>
-          <w:noProof/>
-        </w:rPr>
-        <w:t>2</w:t>
-      </w:r>
-      <w:r>
-        <w:rPr>
-          <w:noProof/>
-        </w:rPr>
-        <w:fldChar w:fldCharType="end"/>
-      </w:r>
+      <w:fldSimple w:instr=" SEQ Abbildung \* ARABIC ">
+        <w:r>
+          <w:rPr>
+            <w:noProof/>
+          </w:rPr>
+          <w:t>2</w:t>
+        </w:r>
+      </w:fldSimple>
       <w:r>
         <w:t xml:space="preserve"> Aktivitätendiagramm</w:t>
       </w:r>
@@ -2628,15 +2721,15 @@
       <w:bookmarkEnd w:id="11"/>
     </w:p>
     <w:p>
-      <w:r>
-        <w:rPr>
-          <w:noProof/>
-        </w:rPr>
+      <w:pPr>
+        <w:keepNext/>
+      </w:pPr>
+      <w:r>
         <w:drawing>
-          <wp:inline distT="0" distB="0" distL="0" distR="0" wp14:anchorId="0144CF97" wp14:editId="6D32AF0A">
-            <wp:extent cx="5796280" cy="3255645"/>
-            <wp:effectExtent l="19050" t="19050" r="13970" b="20955"/>
-            <wp:docPr id="2" name="Grafik 2"/>
+          <wp:inline distT="0" distB="0" distL="0" distR="0" wp14:anchorId="3D8B0B26" wp14:editId="065CB63A">
+            <wp:extent cx="5796280" cy="3251835"/>
+            <wp:effectExtent l="19050" t="19050" r="13970" b="24765"/>
+            <wp:docPr id="18" name="Grafik 18"/>
             <wp:cNvGraphicFramePr>
               <a:graphicFrameLocks xmlns:a="http://schemas.openxmlformats.org/drawingml/2006/main" noChangeAspect="1"/>
             </wp:cNvGraphicFramePr>
@@ -2656,7 +2749,7 @@
                   <pic:spPr>
                     <a:xfrm>
                       <a:off x="0" y="0"/>
-                      <a:ext cx="5796280" cy="3255645"/>
+                      <a:ext cx="5796280" cy="3251835"/>
                     </a:xfrm>
                     <a:prstGeom prst="rect">
                       <a:avLst/>
@@ -2675,6 +2768,178 @@
       </w:r>
     </w:p>
     <w:p>
+      <w:pPr>
+        <w:pStyle w:val="Beschriftung"/>
+      </w:pPr>
+      <w:r>
+        <w:t xml:space="preserve">Abbildung </w:t>
+      </w:r>
+      <w:fldSimple w:instr=" SEQ Abbildung \* ARABIC ">
+        <w:r>
+          <w:rPr>
+            <w:noProof/>
+          </w:rPr>
+          <w:t>3</w:t>
+        </w:r>
+      </w:fldSimple>
+      <w:r>
+        <w:t>: Homescreen, wenn noch kein Modell trainiert oder geladen ist</w:t>
+      </w:r>
+    </w:p>
+    <w:p/>
+    <w:p>
+      <w:pPr>
+        <w:keepNext/>
+      </w:pPr>
+      <w:r>
+        <w:lastRenderedPageBreak/>
+        <w:drawing>
+          <wp:inline distT="0" distB="0" distL="0" distR="0" wp14:anchorId="6637346F" wp14:editId="7D6C5CA9">
+            <wp:extent cx="5796280" cy="3247390"/>
+            <wp:effectExtent l="19050" t="19050" r="13970" b="10160"/>
+            <wp:docPr id="19" name="Grafik 19"/>
+            <wp:cNvGraphicFramePr>
+              <a:graphicFrameLocks xmlns:a="http://schemas.openxmlformats.org/drawingml/2006/main" noChangeAspect="1"/>
+            </wp:cNvGraphicFramePr>
+            <a:graphic xmlns:a="http://schemas.openxmlformats.org/drawingml/2006/main">
+              <a:graphicData uri="http://schemas.openxmlformats.org/drawingml/2006/picture">
+                <pic:pic xmlns:pic="http://schemas.openxmlformats.org/drawingml/2006/picture">
+                  <pic:nvPicPr>
+                    <pic:cNvPr id="1" name=""/>
+                    <pic:cNvPicPr/>
+                  </pic:nvPicPr>
+                  <pic:blipFill>
+                    <a:blip r:embed="rId18"/>
+                    <a:stretch>
+                      <a:fillRect/>
+                    </a:stretch>
+                  </pic:blipFill>
+                  <pic:spPr>
+                    <a:xfrm>
+                      <a:off x="0" y="0"/>
+                      <a:ext cx="5796280" cy="3247390"/>
+                    </a:xfrm>
+                    <a:prstGeom prst="rect">
+                      <a:avLst/>
+                    </a:prstGeom>
+                    <a:ln w="9525">
+                      <a:solidFill>
+                        <a:schemeClr val="tx1"/>
+                      </a:solidFill>
+                    </a:ln>
+                  </pic:spPr>
+                </pic:pic>
+              </a:graphicData>
+            </a:graphic>
+          </wp:inline>
+        </w:drawing>
+      </w:r>
+    </w:p>
+    <w:p>
+      <w:pPr>
+        <w:pStyle w:val="Beschriftung"/>
+      </w:pPr>
+      <w:r>
+        <w:t xml:space="preserve">Abbildung </w:t>
+      </w:r>
+      <w:fldSimple w:instr=" SEQ Abbildung \* ARABIC ">
+        <w:r>
+          <w:rPr>
+            <w:noProof/>
+          </w:rPr>
+          <w:t>4</w:t>
+        </w:r>
+      </w:fldSimple>
+      <w:r>
+        <w:t xml:space="preserve">: </w:t>
+      </w:r>
+      <w:r>
+        <w:t>Homescreen</w:t>
+      </w:r>
+      <w:r>
+        <w:t>, nachdem ein Model geladen</w:t>
+      </w:r>
+      <w:r>
+        <w:t xml:space="preserve"> oder trainiert wurde</w:t>
+      </w:r>
+    </w:p>
+    <w:p>
+      <w:pPr>
+        <w:pStyle w:val="Beschriftung"/>
+        <w:keepNext/>
+      </w:pPr>
+      <w:r>
+        <w:drawing>
+          <wp:inline distT="0" distB="0" distL="0" distR="0" wp14:anchorId="365B4611" wp14:editId="2F32CAFB">
+            <wp:extent cx="5796280" cy="3265805"/>
+            <wp:effectExtent l="19050" t="19050" r="13970" b="10795"/>
+            <wp:docPr id="17" name="Grafik 17"/>
+            <wp:cNvGraphicFramePr>
+              <a:graphicFrameLocks xmlns:a="http://schemas.openxmlformats.org/drawingml/2006/main" noChangeAspect="1"/>
+            </wp:cNvGraphicFramePr>
+            <a:graphic xmlns:a="http://schemas.openxmlformats.org/drawingml/2006/main">
+              <a:graphicData uri="http://schemas.openxmlformats.org/drawingml/2006/picture">
+                <pic:pic xmlns:pic="http://schemas.openxmlformats.org/drawingml/2006/picture">
+                  <pic:nvPicPr>
+                    <pic:cNvPr id="1" name=""/>
+                    <pic:cNvPicPr/>
+                  </pic:nvPicPr>
+                  <pic:blipFill>
+                    <a:blip r:embed="rId19"/>
+                    <a:stretch>
+                      <a:fillRect/>
+                    </a:stretch>
+                  </pic:blipFill>
+                  <pic:spPr>
+                    <a:xfrm>
+                      <a:off x="0" y="0"/>
+                      <a:ext cx="5796280" cy="3265805"/>
+                    </a:xfrm>
+                    <a:prstGeom prst="rect">
+                      <a:avLst/>
+                    </a:prstGeom>
+                    <a:ln w="9525">
+                      <a:solidFill>
+                        <a:schemeClr val="tx1"/>
+                      </a:solidFill>
+                    </a:ln>
+                  </pic:spPr>
+                </pic:pic>
+              </a:graphicData>
+            </a:graphic>
+          </wp:inline>
+        </w:drawing>
+      </w:r>
+    </w:p>
+    <w:p>
+      <w:pPr>
+        <w:pStyle w:val="Beschriftung"/>
+      </w:pPr>
+      <w:r>
+        <w:t xml:space="preserve">Abbildung </w:t>
+      </w:r>
+      <w:fldSimple w:instr=" SEQ Abbildung \* ARABIC ">
+        <w:r>
+          <w:rPr>
+            <w:noProof/>
+          </w:rPr>
+          <w:t>5</w:t>
+        </w:r>
+      </w:fldSimple>
+      <w:r>
+        <w:t>: Ergebnisanzeige nach dem Trainieren des ML Modells, z.B</w:t>
+      </w:r>
+      <w:r>
+        <w:t>. auch</w:t>
+      </w:r>
+      <w:r>
+        <w:t xml:space="preserve"> durch Verwechslungsmatrix</w:t>
+      </w:r>
+    </w:p>
+    <w:p>
+      <w:pPr>
+        <w:keepNext/>
+      </w:pPr>
       <w:r>
         <w:rPr>
           <w:noProof/>
@@ -2696,7 +2961,7 @@
                     <pic:cNvPicPr/>
                   </pic:nvPicPr>
                   <pic:blipFill>
-                    <a:blip r:embed="rId18"/>
+                    <a:blip r:embed="rId20"/>
                     <a:stretch>
                       <a:fillRect/>
                     </a:stretch>
@@ -2723,6 +2988,31 @@
       </w:r>
     </w:p>
     <w:p>
+      <w:pPr>
+        <w:pStyle w:val="Beschriftung"/>
+      </w:pPr>
+      <w:r>
+        <w:t xml:space="preserve">Abbildung </w:t>
+      </w:r>
+      <w:fldSimple w:instr=" SEQ Abbildung \* ARABIC ">
+        <w:r>
+          <w:rPr>
+            <w:noProof/>
+          </w:rPr>
+          <w:t>6</w:t>
+        </w:r>
+      </w:fldSimple>
+      <w:r>
+        <w:t>: Festlegen der Eingabespalten</w:t>
+      </w:r>
+      <w:r>
+        <w:t xml:space="preserve">, für Training und Verwendung des Modells </w:t>
+      </w:r>
+    </w:p>
+    <w:p>
+      <w:pPr>
+        <w:keepNext/>
+      </w:pPr>
       <w:r>
         <w:rPr>
           <w:noProof/>
@@ -2743,7 +3033,7 @@
                     <pic:cNvPicPr/>
                   </pic:nvPicPr>
                   <pic:blipFill>
-                    <a:blip r:embed="rId19"/>
+                    <a:blip r:embed="rId21"/>
                     <a:stretch>
                       <a:fillRect/>
                     </a:stretch>
@@ -2769,8 +3059,48 @@
         </w:drawing>
       </w:r>
     </w:p>
+    <w:p>
+      <w:pPr>
+        <w:pStyle w:val="Beschriftung"/>
+      </w:pPr>
+      <w:r>
+        <w:t xml:space="preserve">Abbildung </w:t>
+      </w:r>
+      <w:fldSimple w:instr=" SEQ Abbildung \* ARABIC ">
+        <w:r>
+          <w:rPr>
+            <w:noProof/>
+          </w:rPr>
+          <w:t>7</w:t>
+        </w:r>
+      </w:fldSimple>
+      <w:r>
+        <w:t>: Festlegen in welchem Typ die Daten in de</w:t>
+      </w:r>
+      <w:r>
+        <w:t>n</w:t>
+      </w:r>
+      <w:r>
+        <w:t xml:space="preserve"> </w:t>
+      </w:r>
+      <w:r>
+        <w:t>Eingabes</w:t>
+      </w:r>
+      <w:r>
+        <w:t>palte</w:t>
+      </w:r>
+      <w:r>
+        <w:t>n</w:t>
+      </w:r>
+      <w:r>
+        <w:t xml:space="preserve"> vorliegen</w:t>
+      </w:r>
+    </w:p>
     <w:p/>
     <w:p>
+      <w:pPr>
+        <w:keepNext/>
+      </w:pPr>
       <w:r>
         <w:rPr>
           <w:noProof/>
@@ -2792,7 +3122,7 @@
                     <pic:cNvPicPr/>
                   </pic:nvPicPr>
                   <pic:blipFill>
-                    <a:blip r:embed="rId20"/>
+                    <a:blip r:embed="rId22"/>
                     <a:stretch>
                       <a:fillRect/>
                     </a:stretch>
@@ -2819,15 +3149,34 @@
       </w:r>
     </w:p>
     <w:p>
-      <w:r>
-        <w:rPr>
-          <w:noProof/>
-        </w:rPr>
+      <w:pPr>
+        <w:pStyle w:val="Beschriftung"/>
+      </w:pPr>
+      <w:r>
+        <w:t xml:space="preserve">Abbildung </w:t>
+      </w:r>
+      <w:fldSimple w:instr=" SEQ Abbildung \* ARABIC ">
+        <w:r>
+          <w:rPr>
+            <w:noProof/>
+          </w:rPr>
+          <w:t>8</w:t>
+        </w:r>
+      </w:fldSimple>
+      <w:r>
+        <w:t>: Vorherzusagende Spalte auswählen</w:t>
+      </w:r>
+    </w:p>
+    <w:p>
+      <w:pPr>
+        <w:keepNext/>
+      </w:pPr>
+      <w:r>
         <w:drawing>
-          <wp:inline distT="0" distB="0" distL="0" distR="0" wp14:anchorId="4B2F1F94" wp14:editId="4F9B0EEE">
-            <wp:extent cx="5796280" cy="3248025"/>
-            <wp:effectExtent l="19050" t="19050" r="13970" b="28575"/>
-            <wp:docPr id="8" name="Grafik 8"/>
+          <wp:inline distT="0" distB="0" distL="0" distR="0" wp14:anchorId="05D07439" wp14:editId="15DF2F5D">
+            <wp:extent cx="5796280" cy="3241675"/>
+            <wp:effectExtent l="19050" t="19050" r="13970" b="15875"/>
+            <wp:docPr id="16" name="Grafik 16"/>
             <wp:cNvGraphicFramePr>
               <a:graphicFrameLocks xmlns:a="http://schemas.openxmlformats.org/drawingml/2006/main" noChangeAspect="1"/>
             </wp:cNvGraphicFramePr>
@@ -2839,7 +3188,7 @@
                     <pic:cNvPicPr/>
                   </pic:nvPicPr>
                   <pic:blipFill>
-                    <a:blip r:embed="rId21"/>
+                    <a:blip r:embed="rId23"/>
                     <a:stretch>
                       <a:fillRect/>
                     </a:stretch>
@@ -2847,7 +3196,7 @@
                   <pic:spPr>
                     <a:xfrm>
                       <a:off x="0" y="0"/>
-                      <a:ext cx="5796280" cy="3248025"/>
+                      <a:ext cx="5796280" cy="3241675"/>
                     </a:xfrm>
                     <a:prstGeom prst="rect">
                       <a:avLst/>
@@ -2865,6 +3214,28 @@
         </w:drawing>
       </w:r>
     </w:p>
+    <w:p>
+      <w:pPr>
+        <w:pStyle w:val="Beschriftung"/>
+      </w:pPr>
+      <w:r>
+        <w:t xml:space="preserve">Abbildung </w:t>
+      </w:r>
+      <w:fldSimple w:instr=" SEQ Abbildung \* ARABIC ">
+        <w:r>
+          <w:rPr>
+            <w:noProof/>
+          </w:rPr>
+          <w:t>9</w:t>
+        </w:r>
+      </w:fldSimple>
+      <w:r>
+        <w:t>: Anhand der Daten in den Eingabespalten wurden durch das zuvor trainierte Modell bestimmt</w:t>
+      </w:r>
+      <w:r>
+        <w:t>, Option diese Daten zu exportieren</w:t>
+      </w:r>
+    </w:p>
     <w:p/>
     <w:p>
       <w:pPr>
@@ -2890,7 +3261,15 @@
     <w:p/>
     <w:p>
       <w:r>
-        <w:t>Das Projekt wurde Mithilfe des Use-Case-Diagramms in unterschiedliche Komponenten aufgeteilt. Zu beachten ist, dass die Programmlogik größtenteils in der GUI enthalten ist. Aus dem Kompentendiagramm wurde anschließend das Klassendiagramm abgeleitet.</w:t>
+        <w:t xml:space="preserve">Das Projekt wurde Mithilfe des Use-Case-Diagramms in unterschiedliche Komponenten aufgeteilt. Zu beachten ist, dass die Programmlogik größtenteils in der GUI enthalten ist. Aus dem </w:t>
+      </w:r>
+      <w:proofErr w:type="spellStart"/>
+      <w:r>
+        <w:t>Kompentendiagramm</w:t>
+      </w:r>
+      <w:proofErr w:type="spellEnd"/>
+      <w:r>
+        <w:t xml:space="preserve"> wurde anschließend das Klassendiagramm abgeleitet.</w:t>
       </w:r>
     </w:p>
     <w:p>
@@ -2920,7 +3299,7 @@
                     </pic:cNvPicPr>
                   </pic:nvPicPr>
                   <pic:blipFill>
-                    <a:blip r:embed="rId22">
+                    <a:blip r:embed="rId24">
                       <a:extLst>
                         <a:ext uri="{28A0092B-C50C-407E-A947-70E740481C1C}">
                           <a14:useLocalDpi xmlns:a14="http://schemas.microsoft.com/office/drawing/2010/main" val="0"/>
@@ -2959,89 +3338,26 @@
       <w:r>
         <w:t xml:space="preserve">Abbildung </w:t>
       </w:r>
-      <w:r>
-        <w:fldChar w:fldCharType="begin"/>
-      </w:r>
-      <w:r>
-        <w:instrText xml:space="preserve"> SEQ Abbildung \* ARABIC </w:instrText>
-      </w:r>
-      <w:r>
-        <w:fldChar w:fldCharType="separate"/>
-      </w:r>
+      <w:fldSimple w:instr=" SEQ Abbildung \* ARABIC ">
+        <w:r>
+          <w:rPr>
+            <w:noProof/>
+          </w:rPr>
+          <w:t>10</w:t>
+        </w:r>
+      </w:fldSimple>
       <w:r>
         <w:rPr>
           <w:noProof/>
         </w:rPr>
-        <w:t>3</w:t>
-      </w:r>
-      <w:r>
-        <w:rPr>
-          <w:noProof/>
-        </w:rPr>
-        <w:fldChar w:fldCharType="end"/>
+        <w:t>:</w:t>
       </w:r>
       <w:r>
         <w:t xml:space="preserve"> Komponenten Diagramm</w:t>
       </w:r>
     </w:p>
     <w:p/>
-    <w:p>
-      <w:r>
-        <w:rPr>
-          <w:noProof/>
-        </w:rPr>
-        <w:lastRenderedPageBreak/>
-        <w:drawing>
-          <wp:inline distT="0" distB="0" distL="0" distR="0" wp14:anchorId="252AE174" wp14:editId="1B4D4CAC">
-            <wp:extent cx="3245017" cy="4216617"/>
-            <wp:effectExtent l="0" t="0" r="0" b="0"/>
-            <wp:docPr id="14" name="Grafik 14"/>
-            <wp:cNvGraphicFramePr>
-              <a:graphicFrameLocks xmlns:a="http://schemas.openxmlformats.org/drawingml/2006/main" noChangeAspect="1"/>
-            </wp:cNvGraphicFramePr>
-            <a:graphic xmlns:a="http://schemas.openxmlformats.org/drawingml/2006/main">
-              <a:graphicData uri="http://schemas.openxmlformats.org/drawingml/2006/picture">
-                <pic:pic xmlns:pic="http://schemas.openxmlformats.org/drawingml/2006/picture">
-                  <pic:nvPicPr>
-                    <pic:cNvPr id="14" name="Grafik 14"/>
-                    <pic:cNvPicPr/>
-                  </pic:nvPicPr>
-                  <pic:blipFill>
-                    <a:blip r:embed="rId23">
-                      <a:extLst>
-                        <a:ext uri="{28A0092B-C50C-407E-A947-70E740481C1C}">
-                          <a14:useLocalDpi xmlns:a14="http://schemas.microsoft.com/office/drawing/2010/main" val="0"/>
-                        </a:ext>
-                      </a:extLst>
-                    </a:blip>
-                    <a:stretch>
-                      <a:fillRect/>
-                    </a:stretch>
-                  </pic:blipFill>
-                  <pic:spPr>
-                    <a:xfrm>
-                      <a:off x="0" y="0"/>
-                      <a:ext cx="3245017" cy="4216617"/>
-                    </a:xfrm>
-                    <a:prstGeom prst="rect">
-                      <a:avLst/>
-                    </a:prstGeom>
-                  </pic:spPr>
-                </pic:pic>
-              </a:graphicData>
-            </a:graphic>
-          </wp:inline>
-        </w:drawing>
-      </w:r>
-    </w:p>
-    <w:p>
-      <w:r>
-        <w:t xml:space="preserve">Abbildung </w:t>
-      </w:r>
-      <w:r>
-        <w:t>3.1: Komponenten Diagramm des DataManagers</w:t>
-      </w:r>
-    </w:p>
+    <w:p/>
     <w:p/>
     <w:p>
       <w:pPr>
@@ -3068,7 +3384,7 @@
                     <pic:cNvPicPr/>
                   </pic:nvPicPr>
                   <pic:blipFill>
-                    <a:blip r:embed="rId24"/>
+                    <a:blip r:embed="rId25"/>
                     <a:stretch>
                       <a:fillRect/>
                     </a:stretch>
@@ -3096,29 +3412,19 @@
       <w:r>
         <w:t xml:space="preserve">Abbildung </w:t>
       </w:r>
-      <w:r>
-        <w:fldChar w:fldCharType="begin"/>
-      </w:r>
-      <w:r>
-        <w:instrText xml:space="preserve"> SEQ Abbil</w:instrText>
-      </w:r>
-      <w:r>
-        <w:instrText xml:space="preserve">dung \* ARABIC </w:instrText>
-      </w:r>
-      <w:r>
-        <w:fldChar w:fldCharType="separate"/>
-      </w:r>
+      <w:fldSimple w:instr=" SEQ Abbildung \* ARABIC ">
+        <w:r>
+          <w:rPr>
+            <w:noProof/>
+          </w:rPr>
+          <w:t>11</w:t>
+        </w:r>
+      </w:fldSimple>
       <w:r>
         <w:rPr>
           <w:noProof/>
         </w:rPr>
-        <w:t>4</w:t>
-      </w:r>
-      <w:r>
-        <w:rPr>
-          <w:noProof/>
-        </w:rPr>
-        <w:fldChar w:fldCharType="end"/>
+        <w:t>:</w:t>
       </w:r>
       <w:r>
         <w:t xml:space="preserve"> Klassendiagramm</w:t>
@@ -3133,34 +3439,29 @@
       <w:r>
         <w:t xml:space="preserve">Tabelle </w:t>
       </w:r>
-      <w:r>
-        <w:fldChar w:fldCharType="begin"/>
-      </w:r>
-      <w:r>
-        <w:instrText xml:space="preserve"> SEQ Tabelle \* ARABIC </w:instrText>
-      </w:r>
-      <w:r>
-        <w:fldChar w:fldCharType="separate"/>
-      </w:r>
-      <w:r>
-        <w:rPr>
-          <w:noProof/>
-        </w:rPr>
-        <w:t>2</w:t>
-      </w:r>
-      <w:r>
-        <w:rPr>
-          <w:noProof/>
-        </w:rPr>
-        <w:fldChar w:fldCharType="end"/>
-      </w:r>
-      <w:r>
-        <w:t xml:space="preserve"> Kompenenten und Zuständigkeit</w:t>
+      <w:fldSimple w:instr=" SEQ Tabelle \* ARABIC ">
+        <w:r>
+          <w:rPr>
+            <w:noProof/>
+          </w:rPr>
+          <w:t>2</w:t>
+        </w:r>
+      </w:fldSimple>
+      <w:r>
+        <w:t xml:space="preserve"> </w:t>
+      </w:r>
+      <w:proofErr w:type="spellStart"/>
+      <w:r>
+        <w:t>Kompenenten</w:t>
+      </w:r>
+      <w:proofErr w:type="spellEnd"/>
+      <w:r>
+        <w:t xml:space="preserve"> und Zuständigkeit</w:t>
       </w:r>
     </w:p>
     <w:tbl>
       <w:tblPr>
-        <w:tblStyle w:val="Tabellenraster"/>
+        <w:tblStyle w:val="Tabelleprimtech"/>
         <w:tblW w:w="0" w:type="auto"/>
         <w:tblLook w:val="04A0" w:firstRow="1" w:lastRow="0" w:firstColumn="1" w:lastColumn="0" w:noHBand="0" w:noVBand="1"/>
       </w:tblPr>
@@ -3169,6 +3470,9 @@
         <w:gridCol w:w="4634"/>
       </w:tblGrid>
       <w:tr>
+        <w:trPr>
+          <w:cnfStyle w:val="100000000000" w:firstRow="1" w:lastRow="0" w:firstColumn="0" w:lastColumn="0" w:oddVBand="0" w:evenVBand="0" w:oddHBand="0" w:evenHBand="0" w:firstRowFirstColumn="0" w:firstRowLastColumn="0" w:lastRowFirstColumn="0" w:lastRowLastColumn="0"/>
+        </w:trPr>
         <w:tc>
           <w:tcPr>
             <w:tcW w:w="4634" w:type="dxa"/>
@@ -3218,9 +3522,11 @@
             <w:tcW w:w="4634" w:type="dxa"/>
           </w:tcPr>
           <w:p>
+            <w:proofErr w:type="spellStart"/>
             <w:r>
               <w:t>MLAdapter</w:t>
             </w:r>
+            <w:proofErr w:type="spellEnd"/>
           </w:p>
         </w:tc>
         <w:tc>
@@ -3240,9 +3546,11 @@
             <w:tcW w:w="4634" w:type="dxa"/>
           </w:tcPr>
           <w:p>
+            <w:proofErr w:type="spellStart"/>
             <w:r>
               <w:t>DataManager</w:t>
             </w:r>
+            <w:proofErr w:type="spellEnd"/>
           </w:p>
         </w:tc>
         <w:tc>
@@ -3262,9 +3570,11 @@
             <w:tcW w:w="4634" w:type="dxa"/>
           </w:tcPr>
           <w:p>
+            <w:proofErr w:type="spellStart"/>
             <w:r>
               <w:t>Statistics</w:t>
             </w:r>
+            <w:proofErr w:type="spellEnd"/>
           </w:p>
         </w:tc>
         <w:tc>
@@ -3324,7 +3634,7 @@
                     <pic:cNvPicPr/>
                   </pic:nvPicPr>
                   <pic:blipFill>
-                    <a:blip r:embed="rId25"/>
+                    <a:blip r:embed="rId26"/>
                     <a:stretch>
                       <a:fillRect/>
                     </a:stretch>
@@ -3352,30 +3662,28 @@
       <w:r>
         <w:t xml:space="preserve">Abbildung </w:t>
       </w:r>
-      <w:r>
-        <w:fldChar w:fldCharType="begin"/>
-      </w:r>
-      <w:r>
-        <w:instrText xml:space="preserve"> SEQ Abbildung \* ARABIC </w:instrText>
-      </w:r>
-      <w:r>
-        <w:fldChar w:fldCharType="separate"/>
-      </w:r>
+      <w:fldSimple w:instr=" SEQ Abbildung \* ARABIC ">
+        <w:r>
+          <w:rPr>
+            <w:noProof/>
+          </w:rPr>
+          <w:t>12</w:t>
+        </w:r>
+      </w:fldSimple>
       <w:r>
         <w:rPr>
           <w:noProof/>
         </w:rPr>
-        <w:t>5</w:t>
-      </w:r>
-      <w:r>
-        <w:rPr>
-          <w:noProof/>
-        </w:rPr>
-        <w:fldChar w:fldCharType="end"/>
-      </w:r>
-      <w:r>
-        <w:t xml:space="preserve"> Interface IMLAdapter</w:t>
-      </w:r>
+        <w:t>:</w:t>
+      </w:r>
+      <w:r>
+        <w:t xml:space="preserve"> Interface </w:t>
+      </w:r>
+      <w:proofErr w:type="spellStart"/>
+      <w:r>
+        <w:t>IMLAdapter</w:t>
+      </w:r>
+      <w:proofErr w:type="spellEnd"/>
     </w:p>
     <w:p>
       <w:pPr>
@@ -3402,7 +3710,7 @@
                     <pic:cNvPicPr/>
                   </pic:nvPicPr>
                   <pic:blipFill>
-                    <a:blip r:embed="rId26"/>
+                    <a:blip r:embed="rId27"/>
                     <a:stretch>
                       <a:fillRect/>
                     </a:stretch>
@@ -3430,30 +3738,28 @@
       <w:r>
         <w:t xml:space="preserve">Abbildung </w:t>
       </w:r>
-      <w:r>
-        <w:fldChar w:fldCharType="begin"/>
-      </w:r>
-      <w:r>
-        <w:instrText xml:space="preserve"> SEQ Abbildung \* ARABIC </w:instrText>
-      </w:r>
-      <w:r>
-        <w:fldChar w:fldCharType="separate"/>
-      </w:r>
+      <w:fldSimple w:instr=" SEQ Abbildung \* ARABIC ">
+        <w:r>
+          <w:rPr>
+            <w:noProof/>
+          </w:rPr>
+          <w:t>13</w:t>
+        </w:r>
+      </w:fldSimple>
       <w:r>
         <w:rPr>
           <w:noProof/>
         </w:rPr>
-        <w:t>6</w:t>
-      </w:r>
-      <w:r>
-        <w:rPr>
-          <w:noProof/>
-        </w:rPr>
-        <w:fldChar w:fldCharType="end"/>
-      </w:r>
-      <w:r>
-        <w:t xml:space="preserve"> Interface IDataManager</w:t>
-      </w:r>
+        <w:t>:</w:t>
+      </w:r>
+      <w:r>
+        <w:t xml:space="preserve"> Interface </w:t>
+      </w:r>
+      <w:proofErr w:type="spellStart"/>
+      <w:r>
+        <w:t>IDataManager</w:t>
+      </w:r>
+      <w:proofErr w:type="spellEnd"/>
     </w:p>
     <w:p>
       <w:pPr>
@@ -3480,7 +3786,7 @@
                     <pic:cNvPicPr/>
                   </pic:nvPicPr>
                   <pic:blipFill>
-                    <a:blip r:embed="rId27"/>
+                    <a:blip r:embed="rId28"/>
                     <a:stretch>
                       <a:fillRect/>
                     </a:stretch>
@@ -3508,30 +3814,28 @@
       <w:r>
         <w:t xml:space="preserve">Abbildung </w:t>
       </w:r>
-      <w:r>
-        <w:fldChar w:fldCharType="begin"/>
-      </w:r>
-      <w:r>
-        <w:instrText xml:space="preserve"> SEQ Abbildung \* ARABIC </w:instrText>
-      </w:r>
-      <w:r>
-        <w:fldChar w:fldCharType="separate"/>
-      </w:r>
+      <w:fldSimple w:instr=" SEQ Abbildung \* ARABIC ">
+        <w:r>
+          <w:rPr>
+            <w:noProof/>
+          </w:rPr>
+          <w:t>14</w:t>
+        </w:r>
+      </w:fldSimple>
       <w:r>
         <w:rPr>
           <w:noProof/>
         </w:rPr>
-        <w:t>7</w:t>
-      </w:r>
-      <w:r>
-        <w:rPr>
-          <w:noProof/>
-        </w:rPr>
-        <w:fldChar w:fldCharType="end"/>
-      </w:r>
-      <w:r>
-        <w:t xml:space="preserve"> Interface IStatistics</w:t>
-      </w:r>
+        <w:t>:</w:t>
+      </w:r>
+      <w:r>
+        <w:t xml:space="preserve"> Interface </w:t>
+      </w:r>
+      <w:proofErr w:type="spellStart"/>
+      <w:r>
+        <w:t>IStatistics</w:t>
+      </w:r>
+      <w:proofErr w:type="spellEnd"/>
     </w:p>
     <w:p/>
     <w:p>
@@ -3553,7 +3857,15 @@
     </w:p>
     <w:p>
       <w:r>
-        <w:t xml:space="preserve">Das Projekt wurde unter Berücksichtigung des Klassendiagramms in drei Teilprojekte gegliedert. Jedes Teilprojekt wird eigenständig programmiert. Hierfür wurden auf dem GIT Repository drei verschiedene Projekte erstellt. In jedem Projekt sind die eigene Komponente sowie alle über das CommonInterface verwendete Komponenten als Dummy enthalten. Projekte, die keine GUI implementieren haben eine Dummy GUI als Konsolenanwendung erhalten. </w:t>
+        <w:t xml:space="preserve">Das Projekt wurde unter Berücksichtigung des Klassendiagramms in drei Teilprojekte gegliedert. Jedes Teilprojekt wird eigenständig programmiert. Hierfür wurden auf dem GIT Repository drei verschiedene Projekte erstellt. In jedem Projekt sind die eigene Komponente sowie alle über das </w:t>
+      </w:r>
+      <w:proofErr w:type="spellStart"/>
+      <w:r>
+        <w:t>CommonInterface</w:t>
+      </w:r>
+      <w:proofErr w:type="spellEnd"/>
+      <w:r>
+        <w:t xml:space="preserve"> verwendete Komponenten als Dummy enthalten. Projekte, die keine GUI implementieren haben eine Dummy GUI als Konsolenanwendung erhalten. </w:t>
       </w:r>
       <w:r>
         <w:t>Das vollständige Projektsetup ist in dem Projekt GIT Repository hinterlegt.</w:t>
@@ -3564,19 +3876,63 @@
       <w:pPr>
         <w:pStyle w:val="berschrift2"/>
       </w:pPr>
-      <w:r>
-        <w:t>Technologie Stack</w:t>
-      </w:r>
+      <w:proofErr w:type="spellStart"/>
+      <w:r>
+        <w:t>Technologie</w:t>
+      </w:r>
+      <w:r>
+        <w:t>s</w:t>
+      </w:r>
+      <w:r>
+        <w:t>tack</w:t>
+      </w:r>
+      <w:proofErr w:type="spellEnd"/>
     </w:p>
     <w:p/>
     <w:p>
       <w:r>
-        <w:t>Das Projekt verwendet .NET Framework 4.7.2. Die grafische Benutzeroberfläche wird mit dem Windows Presentation Foundation Framework (WPF) realisiert.</w:t>
+        <w:t xml:space="preserve">Das Projekt verwendet .NET Framework 4.7.2. Die grafische Benutzeroberfläche wird mit dem Windows </w:t>
+      </w:r>
+      <w:proofErr w:type="spellStart"/>
+      <w:r>
+        <w:t>Presentation</w:t>
+      </w:r>
+      <w:proofErr w:type="spellEnd"/>
+      <w:r>
+        <w:t xml:space="preserve"> </w:t>
+      </w:r>
+      <w:proofErr w:type="spellStart"/>
+      <w:r>
+        <w:t>Foundation</w:t>
+      </w:r>
+      <w:proofErr w:type="spellEnd"/>
+      <w:r>
+        <w:t xml:space="preserve"> Framework (WPF) realisiert.</w:t>
+      </w:r>
+    </w:p>
+    <w:p>
+      <w:pPr>
+        <w:pStyle w:val="Beschriftung"/>
+        <w:keepNext/>
+      </w:pPr>
+      <w:r>
+        <w:t xml:space="preserve">Tabelle </w:t>
+      </w:r>
+      <w:fldSimple w:instr=" SEQ Tabelle \* ARABIC ">
+        <w:r>
+          <w:rPr>
+            <w:noProof/>
+          </w:rPr>
+          <w:t>3</w:t>
+        </w:r>
+      </w:fldSimple>
+      <w:r>
+        <w:t>: Begründung der Technologiewahl</w:t>
       </w:r>
     </w:p>
     <w:tbl>
       <w:tblPr>
-        <w:tblStyle w:val="Tabellenraster"/>
+        <w:tblStyle w:val="Tabelleprimtech"/>
         <w:tblW w:w="0" w:type="auto"/>
         <w:tblLook w:val="04A0" w:firstRow="1" w:lastRow="0" w:firstColumn="1" w:lastColumn="0" w:noHBand="0" w:noVBand="1"/>
       </w:tblPr>
@@ -3585,6 +3941,9 @@
         <w:gridCol w:w="4634"/>
       </w:tblGrid>
       <w:tr>
+        <w:trPr>
+          <w:cnfStyle w:val="100000000000" w:firstRow="1" w:lastRow="0" w:firstColumn="0" w:lastColumn="0" w:oddVBand="0" w:evenVBand="0" w:oddHBand="0" w:evenHBand="0" w:firstRowFirstColumn="0" w:firstRowLastColumn="0" w:lastRowFirstColumn="0" w:lastRowLastColumn="0"/>
+        </w:trPr>
         <w:tc>
           <w:tcPr>
             <w:tcW w:w="4634" w:type="dxa"/>
@@ -3635,6 +3994,7 @@
           </w:tcPr>
           <w:p>
             <w:r>
+              <w:lastRenderedPageBreak/>
               <w:t>.NET Framework 4.7.2</w:t>
             </w:r>
           </w:p>
@@ -3645,11 +4005,7 @@
           </w:tcPr>
           <w:p>
             <w:r>
-              <w:t xml:space="preserve">Für grafische Benutzeroberfläche besser </w:t>
-            </w:r>
-            <w:r>
-              <w:lastRenderedPageBreak/>
-              <w:t>als .NET Core</w:t>
+              <w:t>Für grafische Benutzeroberfläche besser als .NET Core</w:t>
             </w:r>
           </w:p>
         </w:tc>
@@ -3669,7 +4025,6 @@
               <w:rPr>
                 <w:lang w:val="en-US"/>
               </w:rPr>
-              <w:lastRenderedPageBreak/>
               <w:t>Windows Presentation Foundation Framework (WPF)</w:t>
             </w:r>
           </w:p>
@@ -3723,6 +4078,9 @@
             <w:tcW w:w="4634" w:type="dxa"/>
           </w:tcPr>
           <w:p>
+            <w:pPr>
+              <w:keepNext/>
+            </w:pPr>
             <w:r>
               <w:t>Modernste IDE für .NET Entwicklung</w:t>
             </w:r>
@@ -3730,7 +4088,6 @@
         </w:tc>
       </w:tr>
     </w:tbl>
-    <w:p/>
     <w:p>
       <w:pPr>
         <w:pStyle w:val="berschrift2"/>
@@ -3752,23 +4109,45 @@
       <w:bookmarkEnd w:id="20"/>
     </w:p>
     <w:p/>
+    <w:p>
+      <w:pPr>
+        <w:pStyle w:val="Beschriftung"/>
+        <w:keepNext/>
+      </w:pPr>
+      <w:r>
+        <w:t xml:space="preserve">Tabelle </w:t>
+      </w:r>
+      <w:fldSimple w:instr=" SEQ Tabelle \* ARABIC ">
+        <w:r>
+          <w:rPr>
+            <w:noProof/>
+          </w:rPr>
+          <w:t>4</w:t>
+        </w:r>
+      </w:fldSimple>
+      <w:r>
+        <w:t>: Externe Schnittstellen</w:t>
+      </w:r>
+    </w:p>
     <w:tbl>
       <w:tblPr>
-        <w:tblStyle w:val="Tabellenraster"/>
+        <w:tblStyle w:val="Tabelleprimtech"/>
         <w:tblW w:w="0" w:type="auto"/>
         <w:tblLook w:val="04A0" w:firstRow="1" w:lastRow="0" w:firstColumn="1" w:lastColumn="0" w:noHBand="0" w:noVBand="1"/>
       </w:tblPr>
       <w:tblGrid>
         <w:gridCol w:w="2492"/>
         <w:gridCol w:w="1658"/>
-        <w:gridCol w:w="1752"/>
         <w:gridCol w:w="1694"/>
         <w:gridCol w:w="1748"/>
       </w:tblGrid>
       <w:tr>
+        <w:trPr>
+          <w:cnfStyle w:val="100000000000" w:firstRow="1" w:lastRow="0" w:firstColumn="0" w:lastColumn="0" w:oddVBand="0" w:evenVBand="0" w:oddHBand="0" w:evenHBand="0" w:firstRowFirstColumn="0" w:firstRowLastColumn="0" w:lastRowFirstColumn="0" w:lastRowLastColumn="0"/>
+        </w:trPr>
         <w:tc>
           <w:tcPr>
-            <w:tcW w:w="1853" w:type="dxa"/>
+            <w:tcW w:w="2492" w:type="dxa"/>
           </w:tcPr>
           <w:p>
             <w:r>
@@ -3778,7 +4157,7 @@
         </w:tc>
         <w:tc>
           <w:tcPr>
-            <w:tcW w:w="1853" w:type="dxa"/>
+            <w:tcW w:w="1658" w:type="dxa"/>
           </w:tcPr>
           <w:p>
             <w:r>
@@ -3788,17 +4167,7 @@
         </w:tc>
         <w:tc>
           <w:tcPr>
-            <w:tcW w:w="1854" w:type="dxa"/>
-          </w:tcPr>
-          <w:p>
-            <w:r>
-              <w:t>Typ</w:t>
-            </w:r>
-          </w:p>
-        </w:tc>
-        <w:tc>
-          <w:tcPr>
-            <w:tcW w:w="1854" w:type="dxa"/>
+            <w:tcW w:w="1694" w:type="dxa"/>
           </w:tcPr>
           <w:p>
             <w:r>
@@ -3808,7 +4177,7 @@
         </w:tc>
         <w:tc>
           <w:tcPr>
-            <w:tcW w:w="1854" w:type="dxa"/>
+            <w:tcW w:w="1748" w:type="dxa"/>
           </w:tcPr>
           <w:p>
             <w:r>
@@ -3820,7 +4189,7 @@
       <w:tr>
         <w:tc>
           <w:tcPr>
-            <w:tcW w:w="1853" w:type="dxa"/>
+            <w:tcW w:w="2492" w:type="dxa"/>
           </w:tcPr>
           <w:p>
             <w:r>
@@ -3830,7 +4199,7 @@
         </w:tc>
         <w:tc>
           <w:tcPr>
-            <w:tcW w:w="1853" w:type="dxa"/>
+            <w:tcW w:w="1658" w:type="dxa"/>
           </w:tcPr>
           <w:p>
             <w:r>
@@ -3840,27 +4209,19 @@
         </w:tc>
         <w:tc>
           <w:tcPr>
-            <w:tcW w:w="1854" w:type="dxa"/>
+            <w:tcW w:w="1694" w:type="dxa"/>
           </w:tcPr>
           <w:p>
+            <w:proofErr w:type="spellStart"/>
             <w:r>
-              <w:t>Dateizugriff?</w:t>
+              <w:t>MLAdapter</w:t>
             </w:r>
+            <w:proofErr w:type="spellEnd"/>
           </w:p>
         </w:tc>
         <w:tc>
           <w:tcPr>
-            <w:tcW w:w="1854" w:type="dxa"/>
-          </w:tcPr>
-          <w:p>
-            <w:r>
-              <w:t>MLAdapter</w:t>
-            </w:r>
-          </w:p>
-        </w:tc>
-        <w:tc>
-          <w:tcPr>
-            <w:tcW w:w="1854" w:type="dxa"/>
+            <w:tcW w:w="1748" w:type="dxa"/>
           </w:tcPr>
           <w:p>
             <w:r>
@@ -3872,31 +4233,25 @@
       <w:tr>
         <w:tc>
           <w:tcPr>
-            <w:tcW w:w="1853" w:type="dxa"/>
+            <w:tcW w:w="2492" w:type="dxa"/>
           </w:tcPr>
           <w:p/>
         </w:tc>
         <w:tc>
           <w:tcPr>
-            <w:tcW w:w="1853" w:type="dxa"/>
+            <w:tcW w:w="1658" w:type="dxa"/>
           </w:tcPr>
           <w:p/>
         </w:tc>
         <w:tc>
           <w:tcPr>
-            <w:tcW w:w="1854" w:type="dxa"/>
+            <w:tcW w:w="1694" w:type="dxa"/>
           </w:tcPr>
           <w:p/>
         </w:tc>
         <w:tc>
           <w:tcPr>
-            <w:tcW w:w="1854" w:type="dxa"/>
-          </w:tcPr>
-          <w:p/>
-        </w:tc>
-        <w:tc>
-          <w:tcPr>
-            <w:tcW w:w="1854" w:type="dxa"/>
+            <w:tcW w:w="1748" w:type="dxa"/>
           </w:tcPr>
           <w:p/>
         </w:tc>
@@ -3904,31 +4259,25 @@
       <w:tr>
         <w:tc>
           <w:tcPr>
-            <w:tcW w:w="1853" w:type="dxa"/>
+            <w:tcW w:w="2492" w:type="dxa"/>
           </w:tcPr>
           <w:p/>
         </w:tc>
         <w:tc>
           <w:tcPr>
-            <w:tcW w:w="1853" w:type="dxa"/>
+            <w:tcW w:w="1658" w:type="dxa"/>
           </w:tcPr>
           <w:p/>
         </w:tc>
         <w:tc>
           <w:tcPr>
-            <w:tcW w:w="1854" w:type="dxa"/>
+            <w:tcW w:w="1694" w:type="dxa"/>
           </w:tcPr>
           <w:p/>
         </w:tc>
         <w:tc>
           <w:tcPr>
-            <w:tcW w:w="1854" w:type="dxa"/>
-          </w:tcPr>
-          <w:p/>
-        </w:tc>
-        <w:tc>
-          <w:tcPr>
-            <w:tcW w:w="1854" w:type="dxa"/>
+            <w:tcW w:w="1748" w:type="dxa"/>
           </w:tcPr>
           <w:p/>
         </w:tc>
@@ -3984,7 +4333,23 @@
           <w:sz w:val="23"/>
           <w:szCs w:val="23"/>
         </w:rPr>
-        <w:t xml:space="preserve">Jeder Programmierer hat seine Abhängigkeiten von anderen Komponenten mithilfe des Komponentendiagramms ermittelt. Auf dieser Basis wurden Dummy-Komponenten erstellt. Stellt eine Dummy-Komponente eine Schnittstelle bereit, so wurde diese dort implementiert. Zuerst als NotImplementedException um auch ohne vollständige Implementierung ein lauffähiges Programm zu erzeugen. Anschließend wurden diese simpel und mit vereinfachter Logik ausimplementiert. Beispielweise soll hier jeder mögliche Rückgabewert ausgeben werden (bzw. Corner-Cases). </w:t>
+        <w:t xml:space="preserve">Jeder Programmierer hat seine Abhängigkeiten von anderen Komponenten mithilfe des Komponentendiagramms ermittelt. Auf dieser Basis wurden Dummy-Komponenten erstellt. Stellt eine Dummy-Komponente eine Schnittstelle bereit, so wurde diese dort implementiert. Zuerst als </w:t>
+      </w:r>
+      <w:proofErr w:type="spellStart"/>
+      <w:r>
+        <w:rPr>
+          <w:sz w:val="23"/>
+          <w:szCs w:val="23"/>
+        </w:rPr>
+        <w:t>NotImplementedException</w:t>
+      </w:r>
+      <w:proofErr w:type="spellEnd"/>
+      <w:r>
+        <w:rPr>
+          <w:sz w:val="23"/>
+          <w:szCs w:val="23"/>
+        </w:rPr>
+        <w:t xml:space="preserve"> um auch ohne vollständige Implementierung ein lauffähiges Programm zu erzeugen. Anschließend wurden diese simpel und mit vereinfachter Logik ausimplementiert. Beispielweise soll hier jeder mögliche Rückgabewert ausgeben werden (bzw. Corner-Cases). </w:t>
       </w:r>
     </w:p>
     <w:p>
@@ -4021,34 +4386,210 @@
         <w:pStyle w:val="berschrift2"/>
       </w:pPr>
       <w:r>
-        <w:t>GUI und Statisics</w:t>
-      </w:r>
+        <w:t xml:space="preserve">GUI und </w:t>
+      </w:r>
+      <w:proofErr w:type="spellStart"/>
+      <w:r>
+        <w:t>Statisics</w:t>
+      </w:r>
+      <w:proofErr w:type="spellEnd"/>
     </w:p>
     <w:p/>
     <w:p>
       <w:pPr>
         <w:pStyle w:val="berschrift2"/>
       </w:pPr>
+      <w:proofErr w:type="spellStart"/>
       <w:r>
         <w:t>DataManager</w:t>
       </w:r>
+      <w:proofErr w:type="spellEnd"/>
     </w:p>
-    <w:p/>
     <w:p>
       <w:pPr>
+        <w:keepNext/>
+      </w:pPr>
+      <w:r>
+        <w:rPr>
+          <w:noProof/>
+        </w:rPr>
+        <w:drawing>
+          <wp:inline distT="0" distB="0" distL="0" distR="0" wp14:anchorId="7A9C8ADC" wp14:editId="6288049E">
+            <wp:extent cx="3245017" cy="4216617"/>
+            <wp:effectExtent l="0" t="0" r="0" b="0"/>
+            <wp:docPr id="14" name="Grafik 14"/>
+            <wp:cNvGraphicFramePr>
+              <a:graphicFrameLocks xmlns:a="http://schemas.openxmlformats.org/drawingml/2006/main" noChangeAspect="1"/>
+            </wp:cNvGraphicFramePr>
+            <a:graphic xmlns:a="http://schemas.openxmlformats.org/drawingml/2006/main">
+              <a:graphicData uri="http://schemas.openxmlformats.org/drawingml/2006/picture">
+                <pic:pic xmlns:pic="http://schemas.openxmlformats.org/drawingml/2006/picture">
+                  <pic:nvPicPr>
+                    <pic:cNvPr id="14" name="Grafik 14"/>
+                    <pic:cNvPicPr/>
+                  </pic:nvPicPr>
+                  <pic:blipFill>
+                    <a:blip r:embed="rId29">
+                      <a:extLst>
+                        <a:ext uri="{28A0092B-C50C-407E-A947-70E740481C1C}">
+                          <a14:useLocalDpi xmlns:a14="http://schemas.microsoft.com/office/drawing/2010/main" val="0"/>
+                        </a:ext>
+                      </a:extLst>
+                    </a:blip>
+                    <a:stretch>
+                      <a:fillRect/>
+                    </a:stretch>
+                  </pic:blipFill>
+                  <pic:spPr>
+                    <a:xfrm>
+                      <a:off x="0" y="0"/>
+                      <a:ext cx="3245017" cy="4216617"/>
+                    </a:xfrm>
+                    <a:prstGeom prst="rect">
+                      <a:avLst/>
+                    </a:prstGeom>
+                  </pic:spPr>
+                </pic:pic>
+              </a:graphicData>
+            </a:graphic>
+          </wp:inline>
+        </w:drawing>
+      </w:r>
+    </w:p>
+    <w:p>
+      <w:pPr>
+        <w:pStyle w:val="Beschriftung"/>
+      </w:pPr>
+      <w:r>
+        <w:t xml:space="preserve">Abbildung </w:t>
+      </w:r>
+      <w:fldSimple w:instr=" SEQ Abbildung \* ARABIC ">
+        <w:r>
+          <w:rPr>
+            <w:noProof/>
+          </w:rPr>
+          <w:t>16</w:t>
+        </w:r>
+      </w:fldSimple>
+      <w:r>
+        <w:t xml:space="preserve">: </w:t>
+      </w:r>
+      <w:r>
+        <w:t xml:space="preserve">Komponenten Diagramm des </w:t>
+      </w:r>
+      <w:proofErr w:type="spellStart"/>
+      <w:r>
+        <w:t>DataManagers</w:t>
+      </w:r>
+      <w:proofErr w:type="spellEnd"/>
+    </w:p>
+    <w:p>
+      <w:pPr>
         <w:pStyle w:val="berschrift2"/>
       </w:pPr>
-      <w:r>
+      <w:proofErr w:type="spellStart"/>
+      <w:r>
+        <w:lastRenderedPageBreak/>
         <w:t>MLAdapter</w:t>
       </w:r>
+      <w:proofErr w:type="spellEnd"/>
     </w:p>
-    <w:p/>
     <w:p>
       <w:pPr>
+        <w:keepNext/>
+      </w:pPr>
+      <w:r>
+        <w:rPr>
+          <w:noProof/>
+        </w:rPr>
+        <w:drawing>
+          <wp:inline distT="0" distB="0" distL="0" distR="0" wp14:anchorId="27FC0DB2" wp14:editId="0BA625BB">
+            <wp:extent cx="5793105" cy="3049905"/>
+            <wp:effectExtent l="0" t="0" r="0" b="0"/>
+            <wp:docPr id="15" name="Grafik 15"/>
+            <wp:cNvGraphicFramePr>
+              <a:graphicFrameLocks xmlns:a="http://schemas.openxmlformats.org/drawingml/2006/main" noChangeAspect="1"/>
+            </wp:cNvGraphicFramePr>
+            <a:graphic xmlns:a="http://schemas.openxmlformats.org/drawingml/2006/main">
+              <a:graphicData uri="http://schemas.openxmlformats.org/drawingml/2006/picture">
+                <pic:pic xmlns:pic="http://schemas.openxmlformats.org/drawingml/2006/picture">
+                  <pic:nvPicPr>
+                    <pic:cNvPr id="0" name="Picture 1"/>
+                    <pic:cNvPicPr>
+                      <a:picLocks noChangeAspect="1" noChangeArrowheads="1"/>
+                    </pic:cNvPicPr>
+                  </pic:nvPicPr>
+                  <pic:blipFill>
+                    <a:blip r:embed="rId30">
+                      <a:extLst>
+                        <a:ext uri="{28A0092B-C50C-407E-A947-70E740481C1C}">
+                          <a14:useLocalDpi xmlns:a14="http://schemas.microsoft.com/office/drawing/2010/main" val="0"/>
+                        </a:ext>
+                      </a:extLst>
+                    </a:blip>
+                    <a:srcRect/>
+                    <a:stretch>
+                      <a:fillRect/>
+                    </a:stretch>
+                  </pic:blipFill>
+                  <pic:spPr bwMode="auto">
+                    <a:xfrm>
+                      <a:off x="0" y="0"/>
+                      <a:ext cx="5793105" cy="3049905"/>
+                    </a:xfrm>
+                    <a:prstGeom prst="rect">
+                      <a:avLst/>
+                    </a:prstGeom>
+                    <a:noFill/>
+                    <a:ln>
+                      <a:noFill/>
+                    </a:ln>
+                  </pic:spPr>
+                </pic:pic>
+              </a:graphicData>
+            </a:graphic>
+          </wp:inline>
+        </w:drawing>
+      </w:r>
+    </w:p>
+    <w:p>
+      <w:pPr>
+        <w:pStyle w:val="Beschriftung"/>
+      </w:pPr>
+      <w:r>
+        <w:t xml:space="preserve">Abbildung </w:t>
+      </w:r>
+      <w:fldSimple w:instr=" SEQ Abbildung \* ARABIC ">
+        <w:r>
+          <w:rPr>
+            <w:noProof/>
+          </w:rPr>
+          <w:t>17</w:t>
+        </w:r>
+      </w:fldSimple>
+      <w:r>
+        <w:t xml:space="preserve">: Testsetup des </w:t>
+      </w:r>
+      <w:proofErr w:type="spellStart"/>
+      <w:r>
+        <w:t>MLAdapters</w:t>
+      </w:r>
+      <w:proofErr w:type="spellEnd"/>
+    </w:p>
+    <w:p>
+      <w:pPr>
         <w:pStyle w:val="berschrift2"/>
       </w:pPr>
       <w:r>
-        <w:t xml:space="preserve">Einführung von Change-Requests </w:t>
+        <w:t>Einführung von Change-</w:t>
+      </w:r>
+      <w:proofErr w:type="spellStart"/>
+      <w:r>
+        <w:t>Requests</w:t>
+      </w:r>
+      <w:proofErr w:type="spellEnd"/>
+      <w:r>
+        <w:t xml:space="preserve"> </w:t>
       </w:r>
     </w:p>
     <w:p>
@@ -4057,7 +4598,23 @@
           <w:sz w:val="23"/>
           <w:szCs w:val="23"/>
         </w:rPr>
-        <w:t>In der Risikoabwägung haben wir gesondert auf das nicht abschätzbare Risiko der Komponentenübergreifenden Änderungen des Projektes hingewiesen. Deswegen führen wir ein Change-Request-System ein. Im Git Hauptverzeichnis ist dafür eine Datei erstellt worden. Hier trägt jeder die seiner Meinung nach nötigen Änderungen mit Datum und Priorität ein. Bei dem nächsten internen Gruppenmeeting wird gemeinsam über das Change-Request entschieden. Im Optimalfall wird die Änderung noch während des Meetings umgesetzt. So stellen wir sicher, dass die Änderungen im Konsens umgesetzt wird und jeder die Auswirkung auf seine Komponente vollumfänglich versteht.</w:t>
+        <w:t xml:space="preserve">In der Risikoabwägung haben wir gesondert auf das nicht abschätzbare Risiko der Komponentenübergreifenden Änderungen des Projektes hingewiesen. Deswegen führen wir ein Change-Request-System ein. Im </w:t>
+      </w:r>
+      <w:proofErr w:type="spellStart"/>
+      <w:r>
+        <w:rPr>
+          <w:sz w:val="23"/>
+          <w:szCs w:val="23"/>
+        </w:rPr>
+        <w:t>Git</w:t>
+      </w:r>
+      <w:proofErr w:type="spellEnd"/>
+      <w:r>
+        <w:rPr>
+          <w:sz w:val="23"/>
+          <w:szCs w:val="23"/>
+        </w:rPr>
+        <w:t xml:space="preserve"> Hauptverzeichnis ist dafür eine Datei erstellt worden. Hier trägt jeder die seiner Meinung nach nötigen Änderungen mit Datum und Priorität ein. Bei dem nächsten internen Gruppenmeeting wird gemeinsam über das Change-Request entschieden. Im Optimalfall wird die Änderung noch während des Meetings umgesetzt. So stellen wir sicher, dass die Änderungen im Konsens umgesetzt wird und jeder die Auswirkung auf seine Komponente vollumfänglich versteht.</w:t>
       </w:r>
     </w:p>
     <w:p>
@@ -4082,14 +4639,56 @@
           <w:spacing w:val="0"/>
           <w:lang w:val="en-US"/>
         </w:rPr>
-        <w:t>Copyright (c) &lt;2020 &gt; &lt; ML.Students (</w:t>
+        <w:t xml:space="preserve">Copyright (c) &lt;2020 &gt; &lt; </w:t>
+      </w:r>
+      <w:proofErr w:type="spellStart"/>
+      <w:proofErr w:type="gramStart"/>
+      <w:r>
+        <w:rPr>
+          <w:rFonts w:ascii="Times New Roman" w:hAnsi="Times New Roman"/>
+          <w:spacing w:val="0"/>
+          <w:lang w:val="en-US"/>
+        </w:rPr>
+        <w:t>ML.Students</w:t>
+      </w:r>
+      <w:proofErr w:type="spellEnd"/>
+      <w:proofErr w:type="gramEnd"/>
+      <w:r>
+        <w:rPr>
+          <w:rFonts w:ascii="Times New Roman" w:hAnsi="Times New Roman"/>
+          <w:spacing w:val="0"/>
+          <w:lang w:val="en-US"/>
+        </w:rPr>
+        <w:t xml:space="preserve"> (</w:t>
       </w:r>
       <w:r>
         <w:rPr>
           <w:lang w:val="en-US"/>
         </w:rPr>
-        <w:t>Anderson Lewis Orock Soh Talla</w:t>
-      </w:r>
+        <w:t>Anderson Lewis </w:t>
+      </w:r>
+      <w:proofErr w:type="spellStart"/>
+      <w:r>
+        <w:rPr>
+          <w:lang w:val="en-US"/>
+        </w:rPr>
+        <w:t>Orock</w:t>
+      </w:r>
+      <w:proofErr w:type="spellEnd"/>
+      <w:r>
+        <w:rPr>
+          <w:lang w:val="en-US"/>
+        </w:rPr>
+        <w:t> Soh </w:t>
+      </w:r>
+      <w:proofErr w:type="spellStart"/>
+      <w:r>
+        <w:rPr>
+          <w:lang w:val="en-US"/>
+        </w:rPr>
+        <w:t>Talla</w:t>
+      </w:r>
+      <w:proofErr w:type="spellEnd"/>
       <w:r>
         <w:rPr>
           <w:lang w:val="en-US"/>
@@ -4118,7 +4717,21 @@
         <w:rPr>
           <w:lang w:val="en-US"/>
         </w:rPr>
-        <w:t xml:space="preserve">, Paul J. Schult </w:t>
+        <w:t xml:space="preserve">, Paul J. </w:t>
+      </w:r>
+      <w:proofErr w:type="spellStart"/>
+      <w:r>
+        <w:rPr>
+          <w:lang w:val="en-US"/>
+        </w:rPr>
+        <w:t>Schult</w:t>
+      </w:r>
+      <w:proofErr w:type="spellEnd"/>
+      <w:r>
+        <w:rPr>
+          <w:lang w:val="en-US"/>
+        </w:rPr>
+        <w:t xml:space="preserve"> </w:t>
       </w:r>
       <w:r>
         <w:rPr>
@@ -4162,6 +4775,7 @@
           <w:rFonts w:ascii="Times New Roman" w:hAnsi="Times New Roman"/>
           <w:spacing w:val="0"/>
         </w:rPr>
+        <w:lastRenderedPageBreak/>
         <w:t xml:space="preserve">Der obige Urheberrechtshinweis und dieser Genehmigungshinweis müssen in allen Kopien oder wesentlichen Teilen der Software enthalten sein. </w:t>
       </w:r>
     </w:p>
@@ -4180,20 +4794,28 @@
           <w:rFonts w:ascii="Times New Roman" w:hAnsi="Times New Roman"/>
           <w:spacing w:val="0"/>
         </w:rPr>
-        <w:t>DIE SOFTWARE WIRD OHNE MÄNGELGEWÄHR UND OHNE JEGLICHE AUSDRÜCKLICHE ODER STILLSCHWEIGENDE GEWÄHRLEISTUNG, EINSCHLIEßLICH, ABER NICHT BESCHRÄNKT AUF DIE GEWÄHRLEISTUNG DER MARKTGÄNGIGKEIT, DER EIGNUNG FÜR EINEN BESTIMMTEN ZWECK UND DER NICHTVERLET</w:t>
-      </w:r>
+        <w:t xml:space="preserve">DIE SOFTWARE WIRD OHNE MÄNGELGEWÄHR UND OHNE JEGLICHE AUSDRÜCKLICHE ODER STILLSCHWEIGENDE GEWÄHRLEISTUNG, </w:t>
+      </w:r>
+      <w:proofErr w:type="spellStart"/>
       <w:r>
         <w:rPr>
           <w:rFonts w:ascii="Times New Roman" w:hAnsi="Times New Roman"/>
           <w:spacing w:val="0"/>
         </w:rPr>
-        <w:lastRenderedPageBreak/>
-        <w:t xml:space="preserve">ZUNG VON RECHTEN DRITTER, ZUR VERFÜGUNG GESTELLT. DIE AUTOREN ODER URHEBERRECHTSINHABER SIND IN KEINEM FALL HAFTBAR FÜR ANSPRÜCHE, SCHÄDEN ODER ANDERE VERPFLICHTUNGEN, OB IN EINER VERTRAGS- ODER HAFTUNGSKLAGE, EINER UNERLAUBTEN HANDLUNG ODER ANDERWEITIG, DIE SICH AUS, AUS ODER IN VERBINDUNG MIT DER SOFTWARE ODER DER NUTZUNG ODER ANDEREN GESCHÄFTEN MIT DER SOFTWARE ERGEBEN. </w:t>
+        <w:t>EINSCHLIEßLICH</w:t>
+      </w:r>
+      <w:proofErr w:type="spellEnd"/>
+      <w:r>
+        <w:rPr>
+          <w:rFonts w:ascii="Times New Roman" w:hAnsi="Times New Roman"/>
+          <w:spacing w:val="0"/>
+        </w:rPr>
+        <w:t xml:space="preserve">, ABER NICHT BESCHRÄNKT AUF DIE GEWÄHRLEISTUNG DER MARKTGÄNGIGKEIT, DER EIGNUNG FÜR EINEN BESTIMMTEN ZWECK UND DER NICHTVERLETZUNG VON RECHTEN DRITTER, ZUR VERFÜGUNG GESTELLT. DIE AUTOREN ODER URHEBERRECHTSINHABER SIND IN KEINEM FALL HAFTBAR FÜR ANSPRÜCHE, SCHÄDEN ODER ANDERE VERPFLICHTUNGEN, OB IN EINER VERTRAGS- ODER HAFTUNGSKLAGE, EINER UNERLAUBTEN HANDLUNG ODER ANDERWEITIG, DIE SICH AUS, AUS ODER IN VERBINDUNG MIT DER SOFTWARE ODER DER NUTZUNG ODER ANDEREN GESCHÄFTEN MIT DER SOFTWARE ERGEBEN. </w:t>
       </w:r>
     </w:p>
     <w:p/>
     <w:sectPr>
-      <w:footerReference w:type="default" r:id="rId28"/>
+      <w:footerReference w:type="default" r:id="rId31"/>
       <w:pgSz w:w="11906" w:h="16838"/>
       <w:pgMar w:top="2268" w:right="1247" w:bottom="1919" w:left="1531" w:header="709" w:footer="680" w:gutter="0"/>
       <w:pgNumType w:start="1"/>
@@ -4217,8 +4839,13 @@
         <w:annotationRef/>
       </w:r>
       <w:r>
-        <w:t>Vorwort zu ML, Entwicklung Potential Mögliche Anwendungsfälle etc</w:t>
-      </w:r>
+        <w:t xml:space="preserve">Vorwort zu ML, Entwicklung Potential Mögliche Anwendungsfälle </w:t>
+      </w:r>
+      <w:proofErr w:type="spellStart"/>
+      <w:r>
+        <w:t>etc</w:t>
+      </w:r>
+      <w:proofErr w:type="spellEnd"/>
     </w:p>
   </w:comment>
 </w:comments>
@@ -4361,27 +4988,14 @@
     <w:r>
       <w:t xml:space="preserve"> von </w:t>
     </w:r>
-    <w:r>
-      <w:fldChar w:fldCharType="begin"/>
-    </w:r>
-    <w:r>
-      <w:instrText xml:space="preserve"> SECTIONPAGES </w:instrText>
-    </w:r>
-    <w:r>
-      <w:fldChar w:fldCharType="separate"/>
-    </w:r>
-    <w:r>
-      <w:rPr>
-        <w:noProof/>
-      </w:rPr>
-      <w:t>17</w:t>
-    </w:r>
-    <w:r>
-      <w:rPr>
-        <w:noProof/>
-      </w:rPr>
-      <w:fldChar w:fldCharType="end"/>
-    </w:r>
+    <w:fldSimple w:instr=" SECTIONPAGES ">
+      <w:r>
+        <w:rPr>
+          <w:noProof/>
+        </w:rPr>
+        <w:t>18</w:t>
+      </w:r>
+    </w:fldSimple>
   </w:p>
 </w:ftr>
 </file>

</xml_diff>

<commit_message>
Pflichtenheft Visionen und Ziele Text hinzugefügt
</commit_message>
<xml_diff>
--- a/pflichtenheft/Pflichtenheft und technische Spezifikation.docx
+++ b/pflichtenheft/Pflichtenheft und technische Spezifikation.docx
@@ -102,30 +102,8 @@
         <w:rPr>
           <w:lang w:val="en-US"/>
         </w:rPr>
-        <w:t>Anderson Lewis </w:t>
-      </w:r>
-      <w:proofErr w:type="spellStart"/>
-      <w:r>
-        <w:rPr>
-          <w:lang w:val="en-US"/>
-        </w:rPr>
-        <w:t>Orock</w:t>
-      </w:r>
-      <w:proofErr w:type="spellEnd"/>
-      <w:r>
-        <w:rPr>
-          <w:lang w:val="en-US"/>
-        </w:rPr>
-        <w:t> Soh </w:t>
-      </w:r>
-      <w:proofErr w:type="spellStart"/>
-      <w:r>
-        <w:rPr>
-          <w:lang w:val="en-US"/>
-        </w:rPr>
-        <w:t>Talla</w:t>
-      </w:r>
-      <w:proofErr w:type="spellEnd"/>
+        <w:t>Anderson Lewis Orock Soh Talla</w:t>
+      </w:r>
     </w:p>
     <w:p>
       <w:r>
@@ -320,24 +298,14 @@
             <w:pPr>
               <w:pStyle w:val="Textkrper"/>
             </w:pPr>
-            <w:proofErr w:type="spellStart"/>
             <w:r>
-              <w:t>Akivitäten</w:t>
-            </w:r>
-            <w:proofErr w:type="spellEnd"/>
-            <w:r>
-              <w:t xml:space="preserve">-, </w:t>
-            </w:r>
-            <w:proofErr w:type="spellStart"/>
-            <w:r>
-              <w:t>Kompenenten</w:t>
-            </w:r>
-            <w:proofErr w:type="spellEnd"/>
-            <w:r>
-              <w:t xml:space="preserve">-, Klassendiagramm, </w:t>
+              <w:t xml:space="preserve">Akivitäten-, Kompenenten-, Klassendiagramm, </w:t>
             </w:r>
             <w:r>
               <w:t>interne Schnittstellen, Projektfeatures, Risiken, Test und Implementierung</w:t>
+            </w:r>
+            <w:r>
+              <w:t>, Visionen und Ziele</w:t>
             </w:r>
           </w:p>
         </w:tc>
@@ -378,15 +346,7 @@
               <w:pStyle w:val="Textkrper"/>
             </w:pPr>
             <w:r>
-              <w:t>Abbildungs- und Tabellenbeschriftungen, Testsetup-</w:t>
-            </w:r>
-            <w:proofErr w:type="spellStart"/>
-            <w:r>
-              <w:t>Komponentdiagramme</w:t>
-            </w:r>
-            <w:proofErr w:type="spellEnd"/>
-            <w:r>
-              <w:t xml:space="preserve"> einfügen, GUI-Bilder erklärend beschriftet</w:t>
+              <w:t>Abbildungs- und Tabellenbeschriftungen, Testsetup-Komponentdiagramme einfügen, GUI-Bilder erklärend beschriftet</w:t>
             </w:r>
           </w:p>
         </w:tc>
@@ -1638,185 +1598,27 @@
     <w:p>
       <w:bookmarkStart w:id="2" w:name="__RefHeading__153_1056094591"/>
       <w:bookmarkEnd w:id="2"/>
-    </w:p>
-    <w:p/>
-    <w:p>
-      <w:commentRangeStart w:id="3"/>
-      <w:r>
-        <w:t>Ziel</w:t>
-      </w:r>
-      <w:commentRangeEnd w:id="3"/>
-      <w:r>
-        <w:rPr>
-          <w:rStyle w:val="Kommentarzeichen"/>
-        </w:rPr>
-        <w:commentReference w:id="3"/>
-      </w:r>
-      <w:r>
-        <w:t xml:space="preserve"> dieses Projekts ist die Erstellung einer </w:t>
-      </w:r>
-      <w:r>
-        <w:t>Desktop-Anwendung,</w:t>
-      </w:r>
-      <w:r>
-        <w:t xml:space="preserve"> die mit skalaren Trainingsdaten ein </w:t>
-      </w:r>
-      <w:proofErr w:type="spellStart"/>
-      <w:r>
-        <w:t>Machine</w:t>
-      </w:r>
-      <w:proofErr w:type="spellEnd"/>
-      <w:r>
-        <w:t xml:space="preserve"> Learning Modell trainiert und testet. Anschließend kann das damit erstellte Modell verwendet werden, um anhand neuer Daten das zu erwarteten Ergebnis zu schätzen. </w:t>
+      <w:r>
+        <w:t xml:space="preserve">Ziel des Projektes ist die Erstellung einer </w:t>
+      </w:r>
+      <w:r>
+        <w:t xml:space="preserve">graphischen </w:t>
+      </w:r>
+      <w:r>
+        <w:t>Desktop-Anwendung, die Mithilfe eines Modells zum maschinellen Lernen</w:t>
+      </w:r>
+      <w:r>
+        <w:t xml:space="preserve"> aus skalaren Daten typische Klassifikationsaufgaben bewältigen kann. Dabei sollen beliebige csv-Dateien eingelesen werden können. Der Nutzer kann so Trainings- und Testdaten einlesen, die zum Trainieren und Validieren des Machine Learning Modells verwendet werden. Die Anwendung zeigt dem Nutzer die Test Ergebnisse an und stellt umfangreiche statistische Bewertungen zur Verfügung. Sollte das Modell den Ansprüchen des Nutzers genügen, kann das Modell gespeichert bzw. für neue Datensätze verwendet werden.</w:t>
       </w:r>
     </w:p>
     <w:p>
-      <w:pPr>
-        <w:rPr>
-          <w:i/>
-          <w:iCs/>
-        </w:rPr>
-      </w:pPr>
+      <w:r>
+        <w:t>Das Machine Learning Modell kann für Klassifikationsaufgaben verwendet werden</w:t>
+      </w:r>
+      <w:r>
+        <w:t>.</w:t>
+      </w:r>
     </w:p>
-    <w:p>
-      <w:pPr>
-        <w:rPr>
-          <w:i/>
-          <w:iCs/>
-        </w:rPr>
-      </w:pPr>
-      <w:r>
-        <w:rPr>
-          <w:i/>
-          <w:iCs/>
-        </w:rPr>
-        <w:t xml:space="preserve">Desktop-Anwendung, mit der beliebige </w:t>
-      </w:r>
-      <w:proofErr w:type="spellStart"/>
-      <w:r>
-        <w:rPr>
-          <w:i/>
-          <w:iCs/>
-        </w:rPr>
-        <w:t>csv</w:t>
-      </w:r>
-      <w:proofErr w:type="spellEnd"/>
-      <w:r>
-        <w:rPr>
-          <w:i/>
-          <w:iCs/>
-        </w:rPr>
-        <w:t xml:space="preserve">-Dateien eingelesen werden können. </w:t>
-      </w:r>
-    </w:p>
-    <w:p>
-      <w:pPr>
-        <w:rPr>
-          <w:i/>
-          <w:iCs/>
-        </w:rPr>
-      </w:pPr>
-      <w:r>
-        <w:rPr>
-          <w:i/>
-          <w:iCs/>
-        </w:rPr>
-        <w:t xml:space="preserve">Beschreiben Sie die Visionen und Ziele für das </w:t>
-      </w:r>
-      <w:r>
-        <w:rPr>
-          <w:i/>
-          <w:iCs/>
-        </w:rPr>
-        <w:t>Programmier</w:t>
-      </w:r>
-      <w:r>
-        <w:rPr>
-          <w:i/>
-          <w:iCs/>
-        </w:rPr>
-        <w:t xml:space="preserve">projekt. </w:t>
-      </w:r>
-      <w:r>
-        <w:rPr>
-          <w:i/>
-          <w:iCs/>
-        </w:rPr>
-        <w:t>Stellen Sie dabei die wesentlichen Dinge des Lastenheftes dar und beschreiben Sie aus Anbietersicht den Nutzen, der mit dem zu realisierenden System erzielt werden soll</w:t>
-      </w:r>
-      <w:r>
-        <w:rPr>
-          <w:i/>
-          <w:iCs/>
-        </w:rPr>
-        <w:t>.</w:t>
-      </w:r>
-    </w:p>
-    <w:p>
-      <w:pPr>
-        <w:rPr>
-          <w:i/>
-          <w:iCs/>
-        </w:rPr>
-      </w:pPr>
-      <w:r>
-        <w:rPr>
-          <w:i/>
-          <w:iCs/>
-        </w:rPr>
-        <w:t>Hier zeigt der Anbieter, dass er das Problem des Auftraggebers verstanden hat und die einzelnen Punkte auch in der richtigen Priorisierung erfasst hat.</w:t>
-      </w:r>
-    </w:p>
-    <w:p/>
-    <w:p>
-      <w:pPr>
-        <w:pStyle w:val="StandardWeb"/>
-        <w:rPr>
-          <w:i/>
-          <w:iCs/>
-        </w:rPr>
-      </w:pPr>
-      <w:r>
-        <w:rPr>
-          <w:i/>
-          <w:iCs/>
-        </w:rPr>
-        <w:t xml:space="preserve">Ziel ist es eine Anwendung zu schreiben, welche eine beliebige Exceltabelle (mit Überschriften) einlesen kann. Das Programm soll die Möglichkeit bieten auf Basis der Tabelle ein </w:t>
-      </w:r>
-      <w:proofErr w:type="spellStart"/>
-      <w:r>
-        <w:rPr>
-          <w:i/>
-          <w:iCs/>
-        </w:rPr>
-        <w:t>Machine</w:t>
-      </w:r>
-      <w:proofErr w:type="spellEnd"/>
-      <w:r>
-        <w:rPr>
-          <w:i/>
-          <w:iCs/>
-        </w:rPr>
-        <w:t xml:space="preserve"> Learning Modell (z.B. Neuronales Netzwerk) zu trainieren und zu testen. Dabei muss in der Anwendung die Zielspalte ausgewählt werden (welche Variable soll das ML-Modell überhaupt schätzen). Weiterhin muss eine Auswahl von Eingabedaten (Spalten in der Tabelle) durch den Benutzer erfolgen.</w:t>
-      </w:r>
-    </w:p>
-    <w:p>
-      <w:pPr>
-        <w:pStyle w:val="StandardWeb"/>
-        <w:rPr>
-          <w:i/>
-          <w:iCs/>
-        </w:rPr>
-      </w:pPr>
-      <w:r>
-        <w:rPr>
-          <w:i/>
-          <w:iCs/>
-        </w:rPr>
-        <w:t>Die Anwendung soll das Modell mittels der zusätzlichen Nutzereingaben automatisch lernen und testen. Zusammen mit dem Kunden wählen Sie entsprechende Testdaten. Im Gegensatz zum verwandten Thema in diesem Semester liegt hier der Fokus klar auf der Anwendung und nicht auf der Analyse unterschiedlicher Varianten von ML-Modellen.</w:t>
-      </w:r>
-    </w:p>
-    <w:p/>
     <w:p/>
     <w:p>
       <w:pPr>
@@ -1962,7 +1764,6 @@
           </w:tcPr>
           <w:p>
             <w:r>
-              <w:lastRenderedPageBreak/>
               <w:t>F.201</w:t>
             </w:r>
           </w:p>
@@ -2405,49 +2206,40 @@
           </w:tcPr>
           <w:p>
             <w:r>
-              <w:t>Auswertung für „</w:t>
-            </w:r>
-            <w:proofErr w:type="spellStart"/>
-            <w:r>
-              <w:t>multiclass</w:t>
-            </w:r>
-            <w:proofErr w:type="spellEnd"/>
-            <w:r>
-              <w:t>“ Klassifikation</w:t>
+              <w:t>Auswertung für „multiclass“ Klassifikation</w:t>
             </w:r>
           </w:p>
         </w:tc>
       </w:tr>
     </w:tbl>
-    <w:p/>
     <w:p>
       <w:pPr>
         <w:pStyle w:val="berschrift1"/>
       </w:pPr>
-      <w:bookmarkStart w:id="4" w:name="__RefHeading__155_1056094591"/>
-      <w:bookmarkStart w:id="5" w:name="__RefHeading__157_1056094591"/>
-      <w:bookmarkStart w:id="6" w:name="__RefHeading__159_1056094591"/>
-      <w:bookmarkStart w:id="7" w:name="__RefHeading__161_1056094591"/>
-      <w:bookmarkStart w:id="8" w:name="_Toc5699679"/>
+      <w:bookmarkStart w:id="3" w:name="__RefHeading__155_1056094591"/>
+      <w:bookmarkStart w:id="4" w:name="__RefHeading__157_1056094591"/>
+      <w:bookmarkStart w:id="5" w:name="__RefHeading__159_1056094591"/>
+      <w:bookmarkStart w:id="6" w:name="__RefHeading__161_1056094591"/>
+      <w:bookmarkStart w:id="7" w:name="_Toc5699679"/>
+      <w:bookmarkEnd w:id="3"/>
       <w:bookmarkEnd w:id="4"/>
       <w:bookmarkEnd w:id="5"/>
       <w:bookmarkEnd w:id="6"/>
-      <w:bookmarkEnd w:id="7"/>
       <w:r>
         <w:lastRenderedPageBreak/>
         <w:t>Anforderungen an Ihr System</w:t>
       </w:r>
-      <w:bookmarkEnd w:id="8"/>
+      <w:bookmarkEnd w:id="7"/>
     </w:p>
     <w:p>
       <w:pPr>
         <w:pStyle w:val="berschrift2"/>
       </w:pPr>
-      <w:bookmarkStart w:id="9" w:name="_Toc5699680"/>
+      <w:bookmarkStart w:id="8" w:name="_Toc5699680"/>
       <w:r>
         <w:t>Use-Cases</w:t>
       </w:r>
-      <w:bookmarkEnd w:id="9"/>
+      <w:bookmarkEnd w:id="8"/>
     </w:p>
     <w:p>
       <w:pPr>
@@ -2475,7 +2267,7 @@
                     </pic:cNvPicPr>
                   </pic:nvPicPr>
                   <pic:blipFill>
-                    <a:blip r:embed="rId15">
+                    <a:blip r:embed="rId11">
                       <a:extLst>
                         <a:ext uri="{28A0092B-C50C-407E-A947-70E740481C1C}">
                           <a14:useLocalDpi xmlns:a14="http://schemas.microsoft.com/office/drawing/2010/main" val="0"/>
@@ -2561,7 +2353,7 @@
                     </pic:cNvPicPr>
                   </pic:nvPicPr>
                   <pic:blipFill>
-                    <a:blip r:embed="rId16">
+                    <a:blip r:embed="rId12">
                       <a:extLst>
                         <a:ext uri="{28A0092B-C50C-407E-A947-70E740481C1C}">
                           <a14:useLocalDpi xmlns:a14="http://schemas.microsoft.com/office/drawing/2010/main" val="0"/>
@@ -2712,19 +2504,22 @@
       <w:pPr>
         <w:pStyle w:val="berschrift2"/>
       </w:pPr>
-      <w:bookmarkStart w:id="10" w:name="_Ref5019292"/>
-      <w:bookmarkStart w:id="11" w:name="_Toc5699682"/>
+      <w:bookmarkStart w:id="9" w:name="_Ref5019292"/>
+      <w:bookmarkStart w:id="10" w:name="_Toc5699682"/>
       <w:r>
         <w:t>GUI</w:t>
       </w:r>
+      <w:bookmarkEnd w:id="9"/>
       <w:bookmarkEnd w:id="10"/>
-      <w:bookmarkEnd w:id="11"/>
     </w:p>
     <w:p>
       <w:pPr>
         <w:keepNext/>
       </w:pPr>
       <w:r>
+        <w:rPr>
+          <w:noProof/>
+        </w:rPr>
         <w:drawing>
           <wp:inline distT="0" distB="0" distL="0" distR="0" wp14:anchorId="3D8B0B26" wp14:editId="065CB63A">
             <wp:extent cx="5796280" cy="3251835"/>
@@ -2741,7 +2536,7 @@
                     <pic:cNvPicPr/>
                   </pic:nvPicPr>
                   <pic:blipFill>
-                    <a:blip r:embed="rId17"/>
+                    <a:blip r:embed="rId13"/>
                     <a:stretch>
                       <a:fillRect/>
                     </a:stretch>
@@ -2792,6 +2587,9 @@
         <w:keepNext/>
       </w:pPr>
       <w:r>
+        <w:rPr>
+          <w:noProof/>
+        </w:rPr>
         <w:lastRenderedPageBreak/>
         <w:drawing>
           <wp:inline distT="0" distB="0" distL="0" distR="0" wp14:anchorId="6637346F" wp14:editId="7D6C5CA9">
@@ -2809,7 +2607,7 @@
                     <pic:cNvPicPr/>
                   </pic:nvPicPr>
                   <pic:blipFill>
-                    <a:blip r:embed="rId18"/>
+                    <a:blip r:embed="rId14"/>
                     <a:stretch>
                       <a:fillRect/>
                     </a:stretch>
@@ -2869,6 +2667,9 @@
         <w:keepNext/>
       </w:pPr>
       <w:r>
+        <w:rPr>
+          <w:noProof/>
+        </w:rPr>
         <w:drawing>
           <wp:inline distT="0" distB="0" distL="0" distR="0" wp14:anchorId="365B4611" wp14:editId="2F32CAFB">
             <wp:extent cx="5796280" cy="3265805"/>
@@ -2885,7 +2686,7 @@
                     <pic:cNvPicPr/>
                   </pic:nvPicPr>
                   <pic:blipFill>
-                    <a:blip r:embed="rId19"/>
+                    <a:blip r:embed="rId15"/>
                     <a:stretch>
                       <a:fillRect/>
                     </a:stretch>
@@ -2961,7 +2762,7 @@
                     <pic:cNvPicPr/>
                   </pic:nvPicPr>
                   <pic:blipFill>
-                    <a:blip r:embed="rId20"/>
+                    <a:blip r:embed="rId16"/>
                     <a:stretch>
                       <a:fillRect/>
                     </a:stretch>
@@ -3033,7 +2834,7 @@
                     <pic:cNvPicPr/>
                   </pic:nvPicPr>
                   <pic:blipFill>
-                    <a:blip r:embed="rId21"/>
+                    <a:blip r:embed="rId17"/>
                     <a:stretch>
                       <a:fillRect/>
                     </a:stretch>
@@ -3122,7 +2923,7 @@
                     <pic:cNvPicPr/>
                   </pic:nvPicPr>
                   <pic:blipFill>
-                    <a:blip r:embed="rId22"/>
+                    <a:blip r:embed="rId18"/>
                     <a:stretch>
                       <a:fillRect/>
                     </a:stretch>
@@ -3172,6 +2973,9 @@
         <w:keepNext/>
       </w:pPr>
       <w:r>
+        <w:rPr>
+          <w:noProof/>
+        </w:rPr>
         <w:drawing>
           <wp:inline distT="0" distB="0" distL="0" distR="0" wp14:anchorId="05D07439" wp14:editId="15DF2F5D">
             <wp:extent cx="5796280" cy="3241675"/>
@@ -3188,7 +2992,7 @@
                     <pic:cNvPicPr/>
                   </pic:nvPicPr>
                   <pic:blipFill>
-                    <a:blip r:embed="rId23"/>
+                    <a:blip r:embed="rId19"/>
                     <a:stretch>
                       <a:fillRect/>
                     </a:stretch>
@@ -3241,35 +3045,27 @@
       <w:pPr>
         <w:pStyle w:val="berschrift1"/>
       </w:pPr>
-      <w:bookmarkStart w:id="12" w:name="_Toc5699683"/>
+      <w:bookmarkStart w:id="11" w:name="_Toc5699683"/>
       <w:r>
         <w:lastRenderedPageBreak/>
         <w:t>Realisierung</w:t>
       </w:r>
-      <w:bookmarkEnd w:id="12"/>
+      <w:bookmarkEnd w:id="11"/>
     </w:p>
     <w:p>
       <w:pPr>
         <w:pStyle w:val="berschrift2"/>
       </w:pPr>
-      <w:bookmarkStart w:id="13" w:name="_Toc5699684"/>
+      <w:bookmarkStart w:id="12" w:name="_Toc5699684"/>
       <w:r>
         <w:t>Allgemeines</w:t>
       </w:r>
-      <w:bookmarkEnd w:id="13"/>
+      <w:bookmarkEnd w:id="12"/>
     </w:p>
     <w:p/>
     <w:p>
       <w:r>
-        <w:t xml:space="preserve">Das Projekt wurde Mithilfe des Use-Case-Diagramms in unterschiedliche Komponenten aufgeteilt. Zu beachten ist, dass die Programmlogik größtenteils in der GUI enthalten ist. Aus dem </w:t>
-      </w:r>
-      <w:proofErr w:type="spellStart"/>
-      <w:r>
-        <w:t>Kompentendiagramm</w:t>
-      </w:r>
-      <w:proofErr w:type="spellEnd"/>
-      <w:r>
-        <w:t xml:space="preserve"> wurde anschließend das Klassendiagramm abgeleitet.</w:t>
+        <w:t>Das Projekt wurde Mithilfe des Use-Case-Diagramms in unterschiedliche Komponenten aufgeteilt. Zu beachten ist, dass die Programmlogik größtenteils in der GUI enthalten ist. Aus dem Kompentendiagramm wurde anschließend das Klassendiagramm abgeleitet.</w:t>
       </w:r>
     </w:p>
     <w:p>
@@ -3280,11 +3076,10 @@
         <w:rPr>
           <w:noProof/>
         </w:rPr>
-        <w:lastRenderedPageBreak/>
         <w:drawing>
-          <wp:inline distT="0" distB="0" distL="0" distR="0" wp14:anchorId="3C3A7D81" wp14:editId="4F7B3B85">
-            <wp:extent cx="5796280" cy="6479540"/>
-            <wp:effectExtent l="0" t="0" r="0" b="0"/>
+          <wp:inline distT="0" distB="0" distL="0" distR="0" wp14:anchorId="3C3A7D81" wp14:editId="4A283D46">
+            <wp:extent cx="5199321" cy="5812212"/>
+            <wp:effectExtent l="0" t="0" r="1905" b="0"/>
             <wp:docPr id="12" name="Grafik 12"/>
             <wp:cNvGraphicFramePr>
               <a:graphicFrameLocks xmlns:a="http://schemas.openxmlformats.org/drawingml/2006/main" noChangeAspect="1"/>
@@ -3299,7 +3094,7 @@
                     </pic:cNvPicPr>
                   </pic:nvPicPr>
                   <pic:blipFill>
-                    <a:blip r:embed="rId24">
+                    <a:blip r:embed="rId20">
                       <a:extLst>
                         <a:ext uri="{28A0092B-C50C-407E-A947-70E740481C1C}">
                           <a14:useLocalDpi xmlns:a14="http://schemas.microsoft.com/office/drawing/2010/main" val="0"/>
@@ -3314,7 +3109,7 @@
                   <pic:spPr bwMode="auto">
                     <a:xfrm>
                       <a:off x="0" y="0"/>
-                      <a:ext cx="5796280" cy="6479540"/>
+                      <a:ext cx="5205403" cy="5819011"/>
                     </a:xfrm>
                     <a:prstGeom prst="rect">
                       <a:avLst/>
@@ -3367,11 +3162,10 @@
         <w:rPr>
           <w:noProof/>
         </w:rPr>
-        <w:lastRenderedPageBreak/>
         <w:drawing>
-          <wp:inline distT="0" distB="0" distL="0" distR="0" wp14:anchorId="7DA3CD8E" wp14:editId="62DA9385">
-            <wp:extent cx="5796280" cy="5111115"/>
-            <wp:effectExtent l="0" t="0" r="0" b="0"/>
+          <wp:inline distT="0" distB="0" distL="0" distR="0" wp14:anchorId="7DA3CD8E" wp14:editId="0A9CEA80">
+            <wp:extent cx="6185699" cy="5454502"/>
+            <wp:effectExtent l="0" t="0" r="5715" b="0"/>
             <wp:docPr id="1" name="Grafik 1"/>
             <wp:cNvGraphicFramePr>
               <a:graphicFrameLocks xmlns:a="http://schemas.openxmlformats.org/drawingml/2006/main" noChangeAspect="1"/>
@@ -3384,7 +3178,7 @@
                     <pic:cNvPicPr/>
                   </pic:nvPicPr>
                   <pic:blipFill>
-                    <a:blip r:embed="rId25"/>
+                    <a:blip r:embed="rId21"/>
                     <a:stretch>
                       <a:fillRect/>
                     </a:stretch>
@@ -3392,7 +3186,7 @@
                   <pic:spPr>
                     <a:xfrm>
                       <a:off x="0" y="0"/>
-                      <a:ext cx="5796280" cy="5111115"/>
+                      <a:ext cx="6192609" cy="5460596"/>
                     </a:xfrm>
                     <a:prstGeom prst="rect">
                       <a:avLst/>
@@ -3431,12 +3225,16 @@
       </w:r>
     </w:p>
     <w:p/>
+    <w:p/>
+    <w:p/>
+    <w:p/>
     <w:p>
       <w:pPr>
         <w:pStyle w:val="Beschriftung"/>
         <w:keepNext/>
       </w:pPr>
       <w:r>
+        <w:lastRenderedPageBreak/>
         <w:t xml:space="preserve">Tabelle </w:t>
       </w:r>
       <w:fldSimple w:instr=" SEQ Tabelle \* ARABIC ">
@@ -3448,15 +3246,7 @@
         </w:r>
       </w:fldSimple>
       <w:r>
-        <w:t xml:space="preserve"> </w:t>
-      </w:r>
-      <w:proofErr w:type="spellStart"/>
-      <w:r>
-        <w:t>Kompenenten</w:t>
-      </w:r>
-      <w:proofErr w:type="spellEnd"/>
-      <w:r>
-        <w:t xml:space="preserve"> und Zuständigkeit</w:t>
+        <w:t xml:space="preserve"> Kompenenten und Zuständigkeit</w:t>
       </w:r>
     </w:p>
     <w:tbl>
@@ -3522,11 +3312,9 @@
             <w:tcW w:w="4634" w:type="dxa"/>
           </w:tcPr>
           <w:p>
-            <w:proofErr w:type="spellStart"/>
             <w:r>
               <w:t>MLAdapter</w:t>
             </w:r>
-            <w:proofErr w:type="spellEnd"/>
           </w:p>
         </w:tc>
         <w:tc>
@@ -3546,11 +3334,9 @@
             <w:tcW w:w="4634" w:type="dxa"/>
           </w:tcPr>
           <w:p>
-            <w:proofErr w:type="spellStart"/>
             <w:r>
               <w:t>DataManager</w:t>
             </w:r>
-            <w:proofErr w:type="spellEnd"/>
           </w:p>
         </w:tc>
         <w:tc>
@@ -3570,11 +3356,9 @@
             <w:tcW w:w="4634" w:type="dxa"/>
           </w:tcPr>
           <w:p>
-            <w:proofErr w:type="spellStart"/>
             <w:r>
               <w:t>Statistics</w:t>
             </w:r>
-            <w:proofErr w:type="spellEnd"/>
           </w:p>
         </w:tc>
         <w:tc>
@@ -3594,16 +3378,15 @@
       <w:pPr>
         <w:pStyle w:val="berschrift2"/>
       </w:pPr>
-      <w:bookmarkStart w:id="14" w:name="_Ref5019203"/>
-      <w:bookmarkStart w:id="15" w:name="_Ref5019793"/>
-      <w:bookmarkStart w:id="16" w:name="_Toc5699685"/>
-      <w:r>
-        <w:lastRenderedPageBreak/>
+      <w:bookmarkStart w:id="13" w:name="_Ref5019203"/>
+      <w:bookmarkStart w:id="14" w:name="_Ref5019793"/>
+      <w:bookmarkStart w:id="15" w:name="_Toc5699685"/>
+      <w:r>
         <w:t>Interne Schnittstellen</w:t>
       </w:r>
+      <w:bookmarkEnd w:id="13"/>
       <w:bookmarkEnd w:id="14"/>
       <w:bookmarkEnd w:id="15"/>
-      <w:bookmarkEnd w:id="16"/>
     </w:p>
     <w:p>
       <w:r>
@@ -3634,7 +3417,7 @@
                     <pic:cNvPicPr/>
                   </pic:nvPicPr>
                   <pic:blipFill>
-                    <a:blip r:embed="rId26"/>
+                    <a:blip r:embed="rId22"/>
                     <a:stretch>
                       <a:fillRect/>
                     </a:stretch>
@@ -3677,13 +3460,8 @@
         <w:t>:</w:t>
       </w:r>
       <w:r>
-        <w:t xml:space="preserve"> Interface </w:t>
-      </w:r>
-      <w:proofErr w:type="spellStart"/>
-      <w:r>
-        <w:t>IMLAdapter</w:t>
-      </w:r>
-      <w:proofErr w:type="spellEnd"/>
+        <w:t xml:space="preserve"> Interface IMLAdapter</w:t>
+      </w:r>
     </w:p>
     <w:p>
       <w:pPr>
@@ -3710,7 +3488,7 @@
                     <pic:cNvPicPr/>
                   </pic:nvPicPr>
                   <pic:blipFill>
-                    <a:blip r:embed="rId27"/>
+                    <a:blip r:embed="rId23"/>
                     <a:stretch>
                       <a:fillRect/>
                     </a:stretch>
@@ -3753,13 +3531,8 @@
         <w:t>:</w:t>
       </w:r>
       <w:r>
-        <w:t xml:space="preserve"> Interface </w:t>
-      </w:r>
-      <w:proofErr w:type="spellStart"/>
-      <w:r>
-        <w:t>IDataManager</w:t>
-      </w:r>
-      <w:proofErr w:type="spellEnd"/>
+        <w:t xml:space="preserve"> Interface IDataManager</w:t>
+      </w:r>
     </w:p>
     <w:p>
       <w:pPr>
@@ -3786,7 +3559,7 @@
                     <pic:cNvPicPr/>
                   </pic:nvPicPr>
                   <pic:blipFill>
-                    <a:blip r:embed="rId28"/>
+                    <a:blip r:embed="rId24"/>
                     <a:stretch>
                       <a:fillRect/>
                     </a:stretch>
@@ -3829,13 +3602,8 @@
         <w:t>:</w:t>
       </w:r>
       <w:r>
-        <w:t xml:space="preserve"> Interface </w:t>
-      </w:r>
-      <w:proofErr w:type="spellStart"/>
-      <w:r>
-        <w:t>IStatistics</w:t>
-      </w:r>
-      <w:proofErr w:type="spellEnd"/>
+        <w:t xml:space="preserve"> Interface IStatistics</w:t>
+      </w:r>
     </w:p>
     <w:p/>
     <w:p>
@@ -3849,65 +3617,46 @@
       <w:pPr>
         <w:pStyle w:val="berschrift2"/>
       </w:pPr>
-      <w:bookmarkStart w:id="17" w:name="_Toc5699686"/>
+      <w:bookmarkStart w:id="16" w:name="_Toc5699686"/>
       <w:r>
         <w:t>Visual-Studio-Projektsetup</w:t>
       </w:r>
-      <w:bookmarkEnd w:id="17"/>
+      <w:bookmarkEnd w:id="16"/>
     </w:p>
     <w:p>
       <w:r>
-        <w:t xml:space="preserve">Das Projekt wurde unter Berücksichtigung des Klassendiagramms in drei Teilprojekte gegliedert. Jedes Teilprojekt wird eigenständig programmiert. Hierfür wurden auf dem GIT Repository drei verschiedene Projekte erstellt. In jedem Projekt sind die eigene Komponente sowie alle über das </w:t>
-      </w:r>
-      <w:proofErr w:type="spellStart"/>
-      <w:r>
-        <w:t>CommonInterface</w:t>
-      </w:r>
-      <w:proofErr w:type="spellEnd"/>
-      <w:r>
-        <w:t xml:space="preserve"> verwendete Komponenten als Dummy enthalten. Projekte, die keine GUI implementieren haben eine Dummy GUI als Konsolenanwendung erhalten. </w:t>
+        <w:t xml:space="preserve">Das Projekt wurde unter Berücksichtigung des Klassendiagramms in drei Teilprojekte gegliedert. Jedes Teilprojekt wird eigenständig programmiert. Hierfür wurden auf dem GIT Repository drei verschiedene Projekte erstellt. In jedem Projekt sind die eigene Komponente sowie alle über das CommonInterface verwendete Komponenten als Dummy enthalten. Projekte, die keine GUI implementieren haben eine Dummy GUI als Konsolenanwendung erhalten. </w:t>
       </w:r>
       <w:r>
         <w:t>Das vollständige Projektsetup ist in dem Projekt GIT Repository hinterlegt.</w:t>
+      </w:r>
+    </w:p>
+    <w:p/>
+    <w:p/>
+    <w:p/>
+    <w:p/>
+    <w:p/>
+    <w:p/>
+    <w:p/>
+    <w:p>
+      <w:pPr>
+        <w:pStyle w:val="berschrift2"/>
+      </w:pPr>
+      <w:r>
+        <w:lastRenderedPageBreak/>
+        <w:t>Technologie</w:t>
+      </w:r>
+      <w:r>
+        <w:t>s</w:t>
+      </w:r>
+      <w:r>
+        <w:t>tack</w:t>
       </w:r>
     </w:p>
     <w:p/>
     <w:p>
-      <w:pPr>
-        <w:pStyle w:val="berschrift2"/>
-      </w:pPr>
-      <w:proofErr w:type="spellStart"/>
-      <w:r>
-        <w:t>Technologie</w:t>
-      </w:r>
-      <w:r>
-        <w:t>s</w:t>
-      </w:r>
-      <w:r>
-        <w:t>tack</w:t>
-      </w:r>
-      <w:proofErr w:type="spellEnd"/>
-    </w:p>
-    <w:p/>
-    <w:p>
-      <w:r>
-        <w:t xml:space="preserve">Das Projekt verwendet .NET Framework 4.7.2. Die grafische Benutzeroberfläche wird mit dem Windows </w:t>
-      </w:r>
-      <w:proofErr w:type="spellStart"/>
-      <w:r>
-        <w:t>Presentation</w:t>
-      </w:r>
-      <w:proofErr w:type="spellEnd"/>
-      <w:r>
-        <w:t xml:space="preserve"> </w:t>
-      </w:r>
-      <w:proofErr w:type="spellStart"/>
-      <w:r>
-        <w:t>Foundation</w:t>
-      </w:r>
-      <w:proofErr w:type="spellEnd"/>
-      <w:r>
-        <w:t xml:space="preserve"> Framework (WPF) realisiert.</w:t>
+      <w:r>
+        <w:t>Das Projekt verwendet .NET Framework 4.7.2. Die grafische Benutzeroberfläche wird mit dem Windows Presentation Foundation Framework (WPF) realisiert.</w:t>
       </w:r>
     </w:p>
     <w:p>
@@ -3994,7 +3743,6 @@
           </w:tcPr>
           <w:p>
             <w:r>
-              <w:lastRenderedPageBreak/>
               <w:t>.NET Framework 4.7.2</w:t>
             </w:r>
           </w:p>
@@ -4092,21 +3840,21 @@
       <w:pPr>
         <w:pStyle w:val="berschrift2"/>
       </w:pPr>
-      <w:bookmarkStart w:id="18" w:name="_Ref432932817"/>
-      <w:bookmarkStart w:id="19" w:name="_Ref463878737"/>
-      <w:bookmarkStart w:id="20" w:name="_Toc5699687"/>
+      <w:bookmarkStart w:id="17" w:name="_Ref432932817"/>
+      <w:bookmarkStart w:id="18" w:name="_Ref463878737"/>
+      <w:bookmarkStart w:id="19" w:name="_Toc5699687"/>
       <w:r>
         <w:t>Externe</w:t>
       </w:r>
       <w:r>
         <w:t xml:space="preserve"> Schnittstelle</w:t>
       </w:r>
+      <w:bookmarkEnd w:id="17"/>
+      <w:r>
+        <w:t>n</w:t>
+      </w:r>
       <w:bookmarkEnd w:id="18"/>
-      <w:r>
-        <w:t>n</w:t>
-      </w:r>
       <w:bookmarkEnd w:id="19"/>
-      <w:bookmarkEnd w:id="20"/>
     </w:p>
     <w:p/>
     <w:p>
@@ -4212,11 +3960,9 @@
             <w:tcW w:w="1694" w:type="dxa"/>
           </w:tcPr>
           <w:p>
-            <w:proofErr w:type="spellStart"/>
             <w:r>
               <w:t>MLAdapter</w:t>
             </w:r>
-            <w:proofErr w:type="spellEnd"/>
           </w:p>
         </w:tc>
         <w:tc>
@@ -4284,25 +4030,29 @@
       </w:tr>
     </w:tbl>
     <w:p/>
+    <w:p/>
+    <w:p/>
+    <w:p/>
     <w:p>
       <w:pPr>
         <w:pStyle w:val="berschrift1"/>
       </w:pPr>
-      <w:bookmarkStart w:id="21" w:name="__RefHeading__163_1056094591"/>
-      <w:bookmarkStart w:id="22" w:name="__RefHeading__165_1056094591"/>
-      <w:bookmarkStart w:id="23" w:name="__RefHeading__167_1056094591"/>
-      <w:bookmarkStart w:id="24" w:name="__RefHeading__169_1056094591"/>
-      <w:bookmarkStart w:id="25" w:name="__RefHeading__171_1056094591"/>
-      <w:bookmarkStart w:id="26" w:name="_Toc5699688"/>
+      <w:bookmarkStart w:id="20" w:name="__RefHeading__163_1056094591"/>
+      <w:bookmarkStart w:id="21" w:name="__RefHeading__165_1056094591"/>
+      <w:bookmarkStart w:id="22" w:name="__RefHeading__167_1056094591"/>
+      <w:bookmarkStart w:id="23" w:name="__RefHeading__169_1056094591"/>
+      <w:bookmarkStart w:id="24" w:name="__RefHeading__171_1056094591"/>
+      <w:bookmarkStart w:id="25" w:name="_Toc5699688"/>
+      <w:bookmarkEnd w:id="20"/>
       <w:bookmarkEnd w:id="21"/>
       <w:bookmarkEnd w:id="22"/>
       <w:bookmarkEnd w:id="23"/>
       <w:bookmarkEnd w:id="24"/>
+      <w:r>
+        <w:lastRenderedPageBreak/>
+        <w:t>Test und Implementierungsphase</w:t>
+      </w:r>
       <w:bookmarkEnd w:id="25"/>
-      <w:r>
-        <w:t>Test und Implementierungsphase</w:t>
-      </w:r>
-      <w:bookmarkEnd w:id="26"/>
     </w:p>
     <w:p>
       <w:pPr>
@@ -4333,23 +4083,7 @@
           <w:sz w:val="23"/>
           <w:szCs w:val="23"/>
         </w:rPr>
-        <w:t xml:space="preserve">Jeder Programmierer hat seine Abhängigkeiten von anderen Komponenten mithilfe des Komponentendiagramms ermittelt. Auf dieser Basis wurden Dummy-Komponenten erstellt. Stellt eine Dummy-Komponente eine Schnittstelle bereit, so wurde diese dort implementiert. Zuerst als </w:t>
-      </w:r>
-      <w:proofErr w:type="spellStart"/>
-      <w:r>
-        <w:rPr>
-          <w:sz w:val="23"/>
-          <w:szCs w:val="23"/>
-        </w:rPr>
-        <w:t>NotImplementedException</w:t>
-      </w:r>
-      <w:proofErr w:type="spellEnd"/>
-      <w:r>
-        <w:rPr>
-          <w:sz w:val="23"/>
-          <w:szCs w:val="23"/>
-        </w:rPr>
-        <w:t xml:space="preserve"> um auch ohne vollständige Implementierung ein lauffähiges Programm zu erzeugen. Anschließend wurden diese simpel und mit vereinfachter Logik ausimplementiert. Beispielweise soll hier jeder mögliche Rückgabewert ausgeben werden (bzw. Corner-Cases). </w:t>
+        <w:t xml:space="preserve">Jeder Programmierer hat seine Abhängigkeiten von anderen Komponenten mithilfe des Komponentendiagramms ermittelt. Auf dieser Basis wurden Dummy-Komponenten erstellt. Stellt eine Dummy-Komponente eine Schnittstelle bereit, so wurde diese dort implementiert. Zuerst als NotImplementedException um auch ohne vollständige Implementierung ein lauffähiges Programm zu erzeugen. Anschließend wurden diese simpel und mit vereinfachter Logik ausimplementiert. Beispielweise soll hier jeder mögliche Rückgabewert ausgeben werden (bzw. Corner-Cases). </w:t>
       </w:r>
     </w:p>
     <w:p>
@@ -4386,24 +4120,9 @@
         <w:pStyle w:val="berschrift2"/>
       </w:pPr>
       <w:r>
-        <w:t xml:space="preserve">GUI und </w:t>
-      </w:r>
-      <w:proofErr w:type="spellStart"/>
-      <w:r>
-        <w:t>Statisics</w:t>
-      </w:r>
-      <w:proofErr w:type="spellEnd"/>
-    </w:p>
-    <w:p/>
-    <w:p>
-      <w:pPr>
-        <w:pStyle w:val="berschrift2"/>
-      </w:pPr>
-      <w:proofErr w:type="spellStart"/>
-      <w:r>
-        <w:t>DataManager</w:t>
-      </w:r>
-      <w:proofErr w:type="spellEnd"/>
+        <w:lastRenderedPageBreak/>
+        <w:t>GUI und Statisics</w:t>
+      </w:r>
     </w:p>
     <w:p>
       <w:pPr>
@@ -4414,9 +4133,82 @@
           <w:noProof/>
         </w:rPr>
         <w:drawing>
-          <wp:inline distT="0" distB="0" distL="0" distR="0" wp14:anchorId="7A9C8ADC" wp14:editId="6288049E">
-            <wp:extent cx="3245017" cy="4216617"/>
-            <wp:effectExtent l="0" t="0" r="0" b="0"/>
+          <wp:inline distT="0" distB="0" distL="0" distR="0" wp14:anchorId="2EE065D3" wp14:editId="77EE3176">
+            <wp:extent cx="4029739" cy="5882787"/>
+            <wp:effectExtent l="0" t="0" r="8890" b="3810"/>
+            <wp:docPr id="20" name="Grafik 20"/>
+            <wp:cNvGraphicFramePr>
+              <a:graphicFrameLocks xmlns:a="http://schemas.openxmlformats.org/drawingml/2006/main" noChangeAspect="1"/>
+            </wp:cNvGraphicFramePr>
+            <a:graphic xmlns:a="http://schemas.openxmlformats.org/drawingml/2006/main">
+              <a:graphicData uri="http://schemas.openxmlformats.org/drawingml/2006/picture">
+                <pic:pic xmlns:pic="http://schemas.openxmlformats.org/drawingml/2006/picture">
+                  <pic:nvPicPr>
+                    <pic:cNvPr id="1" name=""/>
+                    <pic:cNvPicPr/>
+                  </pic:nvPicPr>
+                  <pic:blipFill>
+                    <a:blip r:embed="rId25"/>
+                    <a:stretch>
+                      <a:fillRect/>
+                    </a:stretch>
+                  </pic:blipFill>
+                  <pic:spPr>
+                    <a:xfrm>
+                      <a:off x="0" y="0"/>
+                      <a:ext cx="4043063" cy="5902237"/>
+                    </a:xfrm>
+                    <a:prstGeom prst="rect">
+                      <a:avLst/>
+                    </a:prstGeom>
+                  </pic:spPr>
+                </pic:pic>
+              </a:graphicData>
+            </a:graphic>
+          </wp:inline>
+        </w:drawing>
+      </w:r>
+    </w:p>
+    <w:p>
+      <w:pPr>
+        <w:pStyle w:val="Beschriftung"/>
+      </w:pPr>
+      <w:r>
+        <w:t xml:space="preserve">Abbildung </w:t>
+      </w:r>
+      <w:fldSimple w:instr=" SEQ Abbildung \* ARABIC ">
+        <w:r>
+          <w:rPr>
+            <w:noProof/>
+          </w:rPr>
+          <w:t>15</w:t>
+        </w:r>
+      </w:fldSimple>
+      <w:r>
+        <w:t xml:space="preserve"> Komponentendiagramm aus Sicht von GUI und Statistics</w:t>
+      </w:r>
+    </w:p>
+    <w:p>
+      <w:pPr>
+        <w:pStyle w:val="berschrift2"/>
+      </w:pPr>
+      <w:r>
+        <w:lastRenderedPageBreak/>
+        <w:t>DataManager</w:t>
+      </w:r>
+    </w:p>
+    <w:p>
+      <w:pPr>
+        <w:keepNext/>
+      </w:pPr>
+      <w:r>
+        <w:rPr>
+          <w:noProof/>
+        </w:rPr>
+        <w:drawing>
+          <wp:inline distT="0" distB="0" distL="0" distR="0" wp14:anchorId="7A9C8ADC" wp14:editId="66E15F78">
+            <wp:extent cx="4074927" cy="5295013"/>
+            <wp:effectExtent l="0" t="0" r="1905" b="1270"/>
             <wp:docPr id="14" name="Grafik 14"/>
             <wp:cNvGraphicFramePr>
               <a:graphicFrameLocks xmlns:a="http://schemas.openxmlformats.org/drawingml/2006/main" noChangeAspect="1"/>
@@ -4429,7 +4221,7 @@
                     <pic:cNvPicPr/>
                   </pic:nvPicPr>
                   <pic:blipFill>
-                    <a:blip r:embed="rId29">
+                    <a:blip r:embed="rId26">
                       <a:extLst>
                         <a:ext uri="{28A0092B-C50C-407E-A947-70E740481C1C}">
                           <a14:useLocalDpi xmlns:a14="http://schemas.microsoft.com/office/drawing/2010/main" val="0"/>
@@ -4443,7 +4235,7 @@
                   <pic:spPr>
                     <a:xfrm>
                       <a:off x="0" y="0"/>
-                      <a:ext cx="3245017" cy="4216617"/>
+                      <a:ext cx="4096873" cy="5323530"/>
                     </a:xfrm>
                     <a:prstGeom prst="rect">
                       <a:avLst/>
@@ -4475,24 +4267,17 @@
         <w:t xml:space="preserve">: </w:t>
       </w:r>
       <w:r>
-        <w:t xml:space="preserve">Komponenten Diagramm des </w:t>
-      </w:r>
-      <w:proofErr w:type="spellStart"/>
-      <w:r>
-        <w:t>DataManagers</w:t>
-      </w:r>
-      <w:proofErr w:type="spellEnd"/>
+        <w:t>Komponenten Diagramm des DataManagers</w:t>
+      </w:r>
     </w:p>
     <w:p>
       <w:pPr>
         <w:pStyle w:val="berschrift2"/>
       </w:pPr>
-      <w:proofErr w:type="spellStart"/>
       <w:r>
         <w:lastRenderedPageBreak/>
         <w:t>MLAdapter</w:t>
       </w:r>
-      <w:proofErr w:type="spellEnd"/>
     </w:p>
     <w:p>
       <w:pPr>
@@ -4520,7 +4305,7 @@
                     </pic:cNvPicPr>
                   </pic:nvPicPr>
                   <pic:blipFill>
-                    <a:blip r:embed="rId30">
+                    <a:blip r:embed="rId27">
                       <a:extLst>
                         <a:ext uri="{28A0092B-C50C-407E-A947-70E740481C1C}">
                           <a14:useLocalDpi xmlns:a14="http://schemas.microsoft.com/office/drawing/2010/main" val="0"/>
@@ -4568,64 +4353,91 @@
         </w:r>
       </w:fldSimple>
       <w:r>
-        <w:t xml:space="preserve">: Testsetup des </w:t>
-      </w:r>
-      <w:proofErr w:type="spellStart"/>
-      <w:r>
-        <w:t>MLAdapters</w:t>
-      </w:r>
-      <w:proofErr w:type="spellEnd"/>
+        <w:t>: Testsetup des MLAdapters</w:t>
+      </w:r>
     </w:p>
     <w:p>
       <w:pPr>
         <w:pStyle w:val="berschrift2"/>
       </w:pPr>
       <w:r>
-        <w:t>Einführung von Change-</w:t>
-      </w:r>
-      <w:proofErr w:type="spellStart"/>
-      <w:r>
-        <w:t>Requests</w:t>
-      </w:r>
-      <w:proofErr w:type="spellEnd"/>
-      <w:r>
-        <w:t xml:space="preserve"> </w:t>
+        <w:t xml:space="preserve">Einführung von Change-Requests </w:t>
       </w:r>
     </w:p>
     <w:p>
-      <w:r>
+      <w:pPr>
         <w:rPr>
           <w:sz w:val="23"/>
           <w:szCs w:val="23"/>
         </w:rPr>
-        <w:t xml:space="preserve">In der Risikoabwägung haben wir gesondert auf das nicht abschätzbare Risiko der Komponentenübergreifenden Änderungen des Projektes hingewiesen. Deswegen führen wir ein Change-Request-System ein. Im </w:t>
-      </w:r>
-      <w:proofErr w:type="spellStart"/>
+      </w:pPr>
       <w:r>
         <w:rPr>
           <w:sz w:val="23"/>
           <w:szCs w:val="23"/>
         </w:rPr>
-        <w:t>Git</w:t>
-      </w:r>
-      <w:proofErr w:type="spellEnd"/>
-      <w:r>
+        <w:t>In der Risikoabwägung haben wir gesondert auf das nicht abschätzbare Risiko der Komponentenübergreifenden Änderungen des Projektes hingewiesen. Deswegen führen wir ein Change-Request-System ein. Im Git Hauptverzeichnis ist dafür eine Datei erstellt worden. Hier trägt jeder die seiner Meinung nach nötigen Änderungen mit Datum und Priorität ein. Bei dem nächsten internen Gruppenmeeting wird gemeinsam über das Change-Request entschieden. Im Optimalfall wird die Änderung noch während des Meetings umgesetzt. So stellen wir sicher, dass die Änderungen im Konsens umgesetzt wird und jeder die Auswirkung auf seine Komponente vollumfänglich versteht.</w:t>
+      </w:r>
+    </w:p>
+    <w:p>
+      <w:pPr>
         <w:rPr>
           <w:sz w:val="23"/>
           <w:szCs w:val="23"/>
         </w:rPr>
-        <w:t xml:space="preserve"> Hauptverzeichnis ist dafür eine Datei erstellt worden. Hier trägt jeder die seiner Meinung nach nötigen Änderungen mit Datum und Priorität ein. Bei dem nächsten internen Gruppenmeeting wird gemeinsam über das Change-Request entschieden. Im Optimalfall wird die Änderung noch während des Meetings umgesetzt. So stellen wir sicher, dass die Änderungen im Konsens umgesetzt wird und jeder die Auswirkung auf seine Komponente vollumfänglich versteht.</w:t>
-      </w:r>
+      </w:pPr>
     </w:p>
     <w:p>
       <w:pPr>
+        <w:rPr>
+          <w:sz w:val="23"/>
+          <w:szCs w:val="23"/>
+        </w:rPr>
+      </w:pPr>
+    </w:p>
+    <w:p>
+      <w:pPr>
+        <w:rPr>
+          <w:sz w:val="23"/>
+          <w:szCs w:val="23"/>
+        </w:rPr>
+      </w:pPr>
+    </w:p>
+    <w:p>
+      <w:pPr>
+        <w:rPr>
+          <w:sz w:val="23"/>
+          <w:szCs w:val="23"/>
+        </w:rPr>
+      </w:pPr>
+    </w:p>
+    <w:p>
+      <w:pPr>
+        <w:rPr>
+          <w:sz w:val="23"/>
+          <w:szCs w:val="23"/>
+        </w:rPr>
+      </w:pPr>
+    </w:p>
+    <w:p>
+      <w:pPr>
+        <w:rPr>
+          <w:sz w:val="23"/>
+          <w:szCs w:val="23"/>
+        </w:rPr>
+      </w:pPr>
+    </w:p>
+    <w:p/>
+    <w:p>
+      <w:pPr>
         <w:pStyle w:val="berschrift1"/>
       </w:pPr>
-      <w:bookmarkStart w:id="27" w:name="_Toc5699690"/>
-      <w:r>
+      <w:bookmarkStart w:id="26" w:name="_Toc5699690"/>
+      <w:r>
+        <w:lastRenderedPageBreak/>
         <w:t>Lizenz</w:t>
       </w:r>
-      <w:bookmarkEnd w:id="27"/>
+      <w:bookmarkEnd w:id="26"/>
     </w:p>
     <w:p>
       <w:pPr>
@@ -4639,56 +4451,14 @@
           <w:spacing w:val="0"/>
           <w:lang w:val="en-US"/>
         </w:rPr>
-        <w:t xml:space="preserve">Copyright (c) &lt;2020 &gt; &lt; </w:t>
-      </w:r>
-      <w:proofErr w:type="spellStart"/>
-      <w:proofErr w:type="gramStart"/>
-      <w:r>
-        <w:rPr>
-          <w:rFonts w:ascii="Times New Roman" w:hAnsi="Times New Roman"/>
-          <w:spacing w:val="0"/>
-          <w:lang w:val="en-US"/>
-        </w:rPr>
-        <w:t>ML.Students</w:t>
-      </w:r>
-      <w:proofErr w:type="spellEnd"/>
-      <w:proofErr w:type="gramEnd"/>
-      <w:r>
-        <w:rPr>
-          <w:rFonts w:ascii="Times New Roman" w:hAnsi="Times New Roman"/>
-          <w:spacing w:val="0"/>
-          <w:lang w:val="en-US"/>
-        </w:rPr>
-        <w:t xml:space="preserve"> (</w:t>
+        <w:t>Copyright (c) &lt;2020 &gt; &lt; ML.Students (</w:t>
       </w:r>
       <w:r>
         <w:rPr>
           <w:lang w:val="en-US"/>
         </w:rPr>
-        <w:t>Anderson Lewis </w:t>
-      </w:r>
-      <w:proofErr w:type="spellStart"/>
-      <w:r>
-        <w:rPr>
-          <w:lang w:val="en-US"/>
-        </w:rPr>
-        <w:t>Orock</w:t>
-      </w:r>
-      <w:proofErr w:type="spellEnd"/>
-      <w:r>
-        <w:rPr>
-          <w:lang w:val="en-US"/>
-        </w:rPr>
-        <w:t> Soh </w:t>
-      </w:r>
-      <w:proofErr w:type="spellStart"/>
-      <w:r>
-        <w:rPr>
-          <w:lang w:val="en-US"/>
-        </w:rPr>
-        <w:t>Talla</w:t>
-      </w:r>
-      <w:proofErr w:type="spellEnd"/>
+        <w:t>Anderson Lewis Orock Soh Talla</w:t>
+      </w:r>
       <w:r>
         <w:rPr>
           <w:lang w:val="en-US"/>
@@ -4717,21 +4487,7 @@
         <w:rPr>
           <w:lang w:val="en-US"/>
         </w:rPr>
-        <w:t xml:space="preserve">, Paul J. </w:t>
-      </w:r>
-      <w:proofErr w:type="spellStart"/>
-      <w:r>
-        <w:rPr>
-          <w:lang w:val="en-US"/>
-        </w:rPr>
-        <w:t>Schult</w:t>
-      </w:r>
-      <w:proofErr w:type="spellEnd"/>
-      <w:r>
-        <w:rPr>
-          <w:lang w:val="en-US"/>
-        </w:rPr>
-        <w:t xml:space="preserve"> </w:t>
+        <w:t xml:space="preserve">, Paul J. Schult </w:t>
       </w:r>
       <w:r>
         <w:rPr>
@@ -4775,7 +4531,6 @@
           <w:rFonts w:ascii="Times New Roman" w:hAnsi="Times New Roman"/>
           <w:spacing w:val="0"/>
         </w:rPr>
-        <w:lastRenderedPageBreak/>
         <w:t xml:space="preserve">Der obige Urheberrechtshinweis und dieser Genehmigungshinweis müssen in allen Kopien oder wesentlichen Teilen der Software enthalten sein. </w:t>
       </w:r>
     </w:p>
@@ -4794,28 +4549,12 @@
           <w:rFonts w:ascii="Times New Roman" w:hAnsi="Times New Roman"/>
           <w:spacing w:val="0"/>
         </w:rPr>
-        <w:t xml:space="preserve">DIE SOFTWARE WIRD OHNE MÄNGELGEWÄHR UND OHNE JEGLICHE AUSDRÜCKLICHE ODER STILLSCHWEIGENDE GEWÄHRLEISTUNG, </w:t>
-      </w:r>
-      <w:proofErr w:type="spellStart"/>
-      <w:r>
-        <w:rPr>
-          <w:rFonts w:ascii="Times New Roman" w:hAnsi="Times New Roman"/>
-          <w:spacing w:val="0"/>
-        </w:rPr>
-        <w:t>EINSCHLIEßLICH</w:t>
-      </w:r>
-      <w:proofErr w:type="spellEnd"/>
-      <w:r>
-        <w:rPr>
-          <w:rFonts w:ascii="Times New Roman" w:hAnsi="Times New Roman"/>
-          <w:spacing w:val="0"/>
-        </w:rPr>
-        <w:t xml:space="preserve">, ABER NICHT BESCHRÄNKT AUF DIE GEWÄHRLEISTUNG DER MARKTGÄNGIGKEIT, DER EIGNUNG FÜR EINEN BESTIMMTEN ZWECK UND DER NICHTVERLETZUNG VON RECHTEN DRITTER, ZUR VERFÜGUNG GESTELLT. DIE AUTOREN ODER URHEBERRECHTSINHABER SIND IN KEINEM FALL HAFTBAR FÜR ANSPRÜCHE, SCHÄDEN ODER ANDERE VERPFLICHTUNGEN, OB IN EINER VERTRAGS- ODER HAFTUNGSKLAGE, EINER UNERLAUBTEN HANDLUNG ODER ANDERWEITIG, DIE SICH AUS, AUS ODER IN VERBINDUNG MIT DER SOFTWARE ODER DER NUTZUNG ODER ANDEREN GESCHÄFTEN MIT DER SOFTWARE ERGEBEN. </w:t>
+        <w:t xml:space="preserve">DIE SOFTWARE WIRD OHNE MÄNGELGEWÄHR UND OHNE JEGLICHE AUSDRÜCKLICHE ODER STILLSCHWEIGENDE GEWÄHRLEISTUNG, EINSCHLIEßLICH, ABER NICHT BESCHRÄNKT AUF DIE GEWÄHRLEISTUNG DER MARKTGÄNGIGKEIT, DER EIGNUNG FÜR EINEN BESTIMMTEN ZWECK UND DER NICHTVERLETZUNG VON RECHTEN DRITTER, ZUR VERFÜGUNG GESTELLT. DIE AUTOREN ODER URHEBERRECHTSINHABER SIND IN KEINEM FALL HAFTBAR FÜR ANSPRÜCHE, SCHÄDEN ODER ANDERE VERPFLICHTUNGEN, OB IN EINER VERTRAGS- ODER HAFTUNGSKLAGE, EINER UNERLAUBTEN HANDLUNG ODER ANDERWEITIG, DIE SICH AUS, AUS ODER IN VERBINDUNG MIT DER SOFTWARE ODER DER NUTZUNG ODER ANDEREN GESCHÄFTEN MIT DER SOFTWARE ERGEBEN. </w:t>
       </w:r>
     </w:p>
     <w:p/>
     <w:sectPr>
-      <w:footerReference w:type="default" r:id="rId31"/>
+      <w:footerReference w:type="default" r:id="rId28"/>
       <w:pgSz w:w="11906" w:h="16838"/>
       <w:pgMar w:top="2268" w:right="1247" w:bottom="1919" w:left="1531" w:header="709" w:footer="680" w:gutter="0"/>
       <w:pgNumType w:start="1"/>
@@ -4823,50 +4562,6 @@
     </w:sectPr>
   </w:body>
 </w:document>
-</file>
-
-<file path=word/comments.xml><?xml version="1.0" encoding="utf-8"?>
-<w:comments xmlns:wpc="http://schemas.microsoft.com/office/word/2010/wordprocessingCanvas" xmlns:cx="http://schemas.microsoft.com/office/drawing/2014/chartex" xmlns:cx1="http://schemas.microsoft.com/office/drawing/2015/9/8/chartex" xmlns:cx2="http://schemas.microsoft.com/office/drawing/2015/10/21/chartex" xmlns:cx3="http://schemas.microsoft.com/office/drawing/2016/5/9/chartex" xmlns:cx4="http://schemas.microsoft.com/office/drawing/2016/5/10/chartex" xmlns:cx5="http://schemas.microsoft.com/office/drawing/2016/5/11/chartex" xmlns:cx6="http://schemas.microsoft.com/office/drawing/2016/5/12/chartex" xmlns:cx7="http://schemas.microsoft.com/office/drawing/2016/5/13/chartex" xmlns:cx8="http://schemas.microsoft.com/office/drawing/2016/5/14/chartex" xmlns:mc="http://schemas.openxmlformats.org/markup-compatibility/2006" xmlns:aink="http://schemas.microsoft.com/office/drawing/2016/ink" xmlns:am3d="http://schemas.microsoft.com/office/drawing/2017/model3d" xmlns:o="urn:schemas-microsoft-com:office:office" xmlns:r="http://schemas.openxmlformats.org/officeDocument/2006/relationships" xmlns:m="http://schemas.openxmlformats.org/officeDocument/2006/math" xmlns:v="urn:schemas-microsoft-com:vml" xmlns:wp14="http://schemas.microsoft.com/office/word/2010/wordprocessingDrawing" xmlns:wp="http://schemas.openxmlformats.org/drawingml/2006/wordprocessingDrawing" xmlns:w10="urn:schemas-microsoft-com:office:word" xmlns:w="http://schemas.openxmlformats.org/wordprocessingml/2006/main" xmlns:w14="http://schemas.microsoft.com/office/word/2010/wordml" xmlns:w15="http://schemas.microsoft.com/office/word/2012/wordml" xmlns:w16cex="http://schemas.microsoft.com/office/word/2018/wordml/cex" xmlns:w16cid="http://schemas.microsoft.com/office/word/2016/wordml/cid" xmlns:w16="http://schemas.microsoft.com/office/word/2018/wordml" xmlns:w16se="http://schemas.microsoft.com/office/word/2015/wordml/symex" xmlns:wpg="http://schemas.microsoft.com/office/word/2010/wordprocessingGroup" xmlns:wpi="http://schemas.microsoft.com/office/word/2010/wordprocessingInk" xmlns:wne="http://schemas.microsoft.com/office/word/2006/wordml" xmlns:wps="http://schemas.microsoft.com/office/word/2010/wordprocessingShape" mc:Ignorable="w14 w15 w16se w16cid w16 w16cex wp14">
-  <w:comment w:id="3" w:author="Paul Schult" w:date="2020-11-05T11:48:00Z" w:initials="PS">
-    <w:p>
-      <w:pPr>
-        <w:pStyle w:val="Kommentartext"/>
-      </w:pPr>
-      <w:r>
-        <w:rPr>
-          <w:rStyle w:val="Kommentarzeichen"/>
-        </w:rPr>
-        <w:annotationRef/>
-      </w:r>
-      <w:r>
-        <w:t xml:space="preserve">Vorwort zu ML, Entwicklung Potential Mögliche Anwendungsfälle </w:t>
-      </w:r>
-      <w:proofErr w:type="spellStart"/>
-      <w:r>
-        <w:t>etc</w:t>
-      </w:r>
-      <w:proofErr w:type="spellEnd"/>
-    </w:p>
-  </w:comment>
-</w:comments>
-</file>
-
-<file path=word/commentsExtended.xml><?xml version="1.0" encoding="utf-8"?>
-<w15:commentsEx xmlns:wpc="http://schemas.microsoft.com/office/word/2010/wordprocessingCanvas" xmlns:cx="http://schemas.microsoft.com/office/drawing/2014/chartex" xmlns:cx1="http://schemas.microsoft.com/office/drawing/2015/9/8/chartex" xmlns:cx2="http://schemas.microsoft.com/office/drawing/2015/10/21/chartex" xmlns:cx3="http://schemas.microsoft.com/office/drawing/2016/5/9/chartex" xmlns:cx4="http://schemas.microsoft.com/office/drawing/2016/5/10/chartex" xmlns:cx5="http://schemas.microsoft.com/office/drawing/2016/5/11/chartex" xmlns:cx6="http://schemas.microsoft.com/office/drawing/2016/5/12/chartex" xmlns:cx7="http://schemas.microsoft.com/office/drawing/2016/5/13/chartex" xmlns:cx8="http://schemas.microsoft.com/office/drawing/2016/5/14/chartex" xmlns:mc="http://schemas.openxmlformats.org/markup-compatibility/2006" xmlns:aink="http://schemas.microsoft.com/office/drawing/2016/ink" xmlns:am3d="http://schemas.microsoft.com/office/drawing/2017/model3d" xmlns:o="urn:schemas-microsoft-com:office:office" xmlns:r="http://schemas.openxmlformats.org/officeDocument/2006/relationships" xmlns:m="http://schemas.openxmlformats.org/officeDocument/2006/math" xmlns:v="urn:schemas-microsoft-com:vml" xmlns:wp14="http://schemas.microsoft.com/office/word/2010/wordprocessingDrawing" xmlns:wp="http://schemas.openxmlformats.org/drawingml/2006/wordprocessingDrawing" xmlns:w10="urn:schemas-microsoft-com:office:word" xmlns:w="http://schemas.openxmlformats.org/wordprocessingml/2006/main" xmlns:w14="http://schemas.microsoft.com/office/word/2010/wordml" xmlns:w15="http://schemas.microsoft.com/office/word/2012/wordml" xmlns:w16cex="http://schemas.microsoft.com/office/word/2018/wordml/cex" xmlns:w16cid="http://schemas.microsoft.com/office/word/2016/wordml/cid" xmlns:w16="http://schemas.microsoft.com/office/word/2018/wordml" xmlns:w16se="http://schemas.microsoft.com/office/word/2015/wordml/symex" xmlns:wpg="http://schemas.microsoft.com/office/word/2010/wordprocessingGroup" xmlns:wpi="http://schemas.microsoft.com/office/word/2010/wordprocessingInk" xmlns:wne="http://schemas.microsoft.com/office/word/2006/wordml" xmlns:wps="http://schemas.microsoft.com/office/word/2010/wordprocessingShape" mc:Ignorable="w14 w15 w16se w16cid w16 w16cex wp14">
-  <w15:commentEx w15:paraId="0E2CE21E" w15:done="0"/>
-</w15:commentsEx>
-</file>
-
-<file path=word/commentsExtensible.xml><?xml version="1.0" encoding="utf-8"?>
-<w16cex:commentsExtensible xmlns:wpc="http://schemas.microsoft.com/office/word/2010/wordprocessingCanvas" xmlns:cx="http://schemas.microsoft.com/office/drawing/2014/chartex" xmlns:cx1="http://schemas.microsoft.com/office/drawing/2015/9/8/chartex" xmlns:cx2="http://schemas.microsoft.com/office/drawing/2015/10/21/chartex" xmlns:cx3="http://schemas.microsoft.com/office/drawing/2016/5/9/chartex" xmlns:cx4="http://schemas.microsoft.com/office/drawing/2016/5/10/chartex" xmlns:cx5="http://schemas.microsoft.com/office/drawing/2016/5/11/chartex" xmlns:cx6="http://schemas.microsoft.com/office/drawing/2016/5/12/chartex" xmlns:cx7="http://schemas.microsoft.com/office/drawing/2016/5/13/chartex" xmlns:cx8="http://schemas.microsoft.com/office/drawing/2016/5/14/chartex" xmlns:mc="http://schemas.openxmlformats.org/markup-compatibility/2006" xmlns:aink="http://schemas.microsoft.com/office/drawing/2016/ink" xmlns:am3d="http://schemas.microsoft.com/office/drawing/2017/model3d" xmlns:o="urn:schemas-microsoft-com:office:office" xmlns:r="http://schemas.openxmlformats.org/officeDocument/2006/relationships" xmlns:m="http://schemas.openxmlformats.org/officeDocument/2006/math" xmlns:v="urn:schemas-microsoft-com:vml" xmlns:wp14="http://schemas.microsoft.com/office/word/2010/wordprocessingDrawing" xmlns:wp="http://schemas.openxmlformats.org/drawingml/2006/wordprocessingDrawing" xmlns:w10="urn:schemas-microsoft-com:office:word" xmlns:w="http://schemas.openxmlformats.org/wordprocessingml/2006/main" xmlns:w14="http://schemas.microsoft.com/office/word/2010/wordml" xmlns:w15="http://schemas.microsoft.com/office/word/2012/wordml" xmlns:w16cex="http://schemas.microsoft.com/office/word/2018/wordml/cex" xmlns:w16cid="http://schemas.microsoft.com/office/word/2016/wordml/cid" xmlns:w16="http://schemas.microsoft.com/office/word/2018/wordml" xmlns:w16se="http://schemas.microsoft.com/office/word/2015/wordml/symex" xmlns:wpg="http://schemas.microsoft.com/office/word/2010/wordprocessingGroup" xmlns:wpi="http://schemas.microsoft.com/office/word/2010/wordprocessingInk" xmlns:wne="http://schemas.microsoft.com/office/word/2006/wordml" xmlns:wps="http://schemas.microsoft.com/office/word/2010/wordprocessingShape" mc:Ignorable="w14 w15 w16se w16cid w16 w16cex wp14">
-  <w16cex:commentExtensible w16cex:durableId="234E64FF" w16cex:dateUtc="2020-11-05T10:48:00Z"/>
-</w16cex:commentsExtensible>
-</file>
-
-<file path=word/commentsIds.xml><?xml version="1.0" encoding="utf-8"?>
-<w16cid:commentsIds xmlns:wpc="http://schemas.microsoft.com/office/word/2010/wordprocessingCanvas" xmlns:cx="http://schemas.microsoft.com/office/drawing/2014/chartex" xmlns:cx1="http://schemas.microsoft.com/office/drawing/2015/9/8/chartex" xmlns:cx2="http://schemas.microsoft.com/office/drawing/2015/10/21/chartex" xmlns:cx3="http://schemas.microsoft.com/office/drawing/2016/5/9/chartex" xmlns:cx4="http://schemas.microsoft.com/office/drawing/2016/5/10/chartex" xmlns:cx5="http://schemas.microsoft.com/office/drawing/2016/5/11/chartex" xmlns:cx6="http://schemas.microsoft.com/office/drawing/2016/5/12/chartex" xmlns:cx7="http://schemas.microsoft.com/office/drawing/2016/5/13/chartex" xmlns:cx8="http://schemas.microsoft.com/office/drawing/2016/5/14/chartex" xmlns:mc="http://schemas.openxmlformats.org/markup-compatibility/2006" xmlns:aink="http://schemas.microsoft.com/office/drawing/2016/ink" xmlns:am3d="http://schemas.microsoft.com/office/drawing/2017/model3d" xmlns:o="urn:schemas-microsoft-com:office:office" xmlns:r="http://schemas.openxmlformats.org/officeDocument/2006/relationships" xmlns:m="http://schemas.openxmlformats.org/officeDocument/2006/math" xmlns:v="urn:schemas-microsoft-com:vml" xmlns:wp14="http://schemas.microsoft.com/office/word/2010/wordprocessingDrawing" xmlns:wp="http://schemas.openxmlformats.org/drawingml/2006/wordprocessingDrawing" xmlns:w10="urn:schemas-microsoft-com:office:word" xmlns:w="http://schemas.openxmlformats.org/wordprocessingml/2006/main" xmlns:w14="http://schemas.microsoft.com/office/word/2010/wordml" xmlns:w15="http://schemas.microsoft.com/office/word/2012/wordml" xmlns:w16cex="http://schemas.microsoft.com/office/word/2018/wordml/cex" xmlns:w16cid="http://schemas.microsoft.com/office/word/2016/wordml/cid" xmlns:w16="http://schemas.microsoft.com/office/word/2018/wordml" xmlns:w16se="http://schemas.microsoft.com/office/word/2015/wordml/symex" xmlns:wpg="http://schemas.microsoft.com/office/word/2010/wordprocessingGroup" xmlns:wpi="http://schemas.microsoft.com/office/word/2010/wordprocessingInk" xmlns:wne="http://schemas.microsoft.com/office/word/2006/wordml" xmlns:wps="http://schemas.microsoft.com/office/word/2010/wordprocessingShape" mc:Ignorable="w14 w15 w16se w16cid w16 w16cex wp14">
-  <w16cid:commentId w16cid:paraId="0E2CE21E" w16cid:durableId="234E64FF"/>
-</w16cid:commentsIds>
 </file>
 
 <file path=word/endnotes.xml><?xml version="1.0" encoding="utf-8"?>
@@ -10150,14 +9845,6 @@
     <w:abstractNumId w:val="33"/>
   </w:num>
 </w:numbering>
-</file>
-
-<file path=word/people.xml><?xml version="1.0" encoding="utf-8"?>
-<w15:people xmlns:wpc="http://schemas.microsoft.com/office/word/2010/wordprocessingCanvas" xmlns:cx="http://schemas.microsoft.com/office/drawing/2014/chartex" xmlns:cx1="http://schemas.microsoft.com/office/drawing/2015/9/8/chartex" xmlns:cx2="http://schemas.microsoft.com/office/drawing/2015/10/21/chartex" xmlns:cx3="http://schemas.microsoft.com/office/drawing/2016/5/9/chartex" xmlns:cx4="http://schemas.microsoft.com/office/drawing/2016/5/10/chartex" xmlns:cx5="http://schemas.microsoft.com/office/drawing/2016/5/11/chartex" xmlns:cx6="http://schemas.microsoft.com/office/drawing/2016/5/12/chartex" xmlns:cx7="http://schemas.microsoft.com/office/drawing/2016/5/13/chartex" xmlns:cx8="http://schemas.microsoft.com/office/drawing/2016/5/14/chartex" xmlns:mc="http://schemas.openxmlformats.org/markup-compatibility/2006" xmlns:aink="http://schemas.microsoft.com/office/drawing/2016/ink" xmlns:am3d="http://schemas.microsoft.com/office/drawing/2017/model3d" xmlns:o="urn:schemas-microsoft-com:office:office" xmlns:r="http://schemas.openxmlformats.org/officeDocument/2006/relationships" xmlns:m="http://schemas.openxmlformats.org/officeDocument/2006/math" xmlns:v="urn:schemas-microsoft-com:vml" xmlns:wp14="http://schemas.microsoft.com/office/word/2010/wordprocessingDrawing" xmlns:wp="http://schemas.openxmlformats.org/drawingml/2006/wordprocessingDrawing" xmlns:w10="urn:schemas-microsoft-com:office:word" xmlns:w="http://schemas.openxmlformats.org/wordprocessingml/2006/main" xmlns:w14="http://schemas.microsoft.com/office/word/2010/wordml" xmlns:w15="http://schemas.microsoft.com/office/word/2012/wordml" xmlns:w16cex="http://schemas.microsoft.com/office/word/2018/wordml/cex" xmlns:w16cid="http://schemas.microsoft.com/office/word/2016/wordml/cid" xmlns:w16="http://schemas.microsoft.com/office/word/2018/wordml" xmlns:w16se="http://schemas.microsoft.com/office/word/2015/wordml/symex" xmlns:wpg="http://schemas.microsoft.com/office/word/2010/wordprocessingGroup" xmlns:wpi="http://schemas.microsoft.com/office/word/2010/wordprocessingInk" xmlns:wne="http://schemas.microsoft.com/office/word/2006/wordml" xmlns:wps="http://schemas.microsoft.com/office/word/2010/wordprocessingShape" mc:Ignorable="w14 w15 w16se w16cid w16 w16cex wp14">
-  <w15:person w15:author="Paul Schult">
-    <w15:presenceInfo w15:providerId="AD" w15:userId="S::Paul.Schult@htwb.onmicrosoft.com::4231ce1b-e4ae-438e-b4dd-b816e4cb0144"/>
-  </w15:person>
-</w15:people>
 </file>
 
 <file path=word/styles.xml><?xml version="1.0" encoding="utf-8"?>

</xml_diff>